<commit_message>
Fixed typos and added notes
</commit_message>
<xml_diff>
--- a/main/ptm_main.docx
+++ b/main/ptm_main.docx
@@ -1,6 +1,6 @@
 
 <file path=word/document.xml><?xml version="1.0" encoding="utf-8"?>
-<w:document xmlns:wpc="http://schemas.microsoft.com/office/word/2010/wordprocessingCanvas" xmlns:cx="http://schemas.microsoft.com/office/drawing/2014/chartex" xmlns:cx1="http://schemas.microsoft.com/office/drawing/2015/9/8/chartex" xmlns:cx2="http://schemas.microsoft.com/office/drawing/2015/10/21/chartex" xmlns:cx3="http://schemas.microsoft.com/office/drawing/2016/5/9/chartex" xmlns:cx4="http://schemas.microsoft.com/office/drawing/2016/5/10/chartex" xmlns:cx5="http://schemas.microsoft.com/office/drawing/2016/5/11/chartex" xmlns:cx6="http://schemas.microsoft.com/office/drawing/2016/5/12/chartex" xmlns:cx7="http://schemas.microsoft.com/office/drawing/2016/5/13/chartex" xmlns:cx8="http://schemas.microsoft.com/office/drawing/2016/5/14/chartex" xmlns:mc="http://schemas.openxmlformats.org/markup-compatibility/2006" xmlns:aink="http://schemas.microsoft.com/office/drawing/2016/ink" xmlns:am3d="http://schemas.microsoft.com/office/drawing/2017/model3d" xmlns:o="urn:schemas-microsoft-com:office:office" xmlns:r="http://schemas.openxmlformats.org/officeDocument/2006/relationships" xmlns:m="http://schemas.openxmlformats.org/officeDocument/2006/math" xmlns:v="urn:schemas-microsoft-com:vml" xmlns:wp14="http://schemas.microsoft.com/office/word/2010/wordprocessingDrawing" xmlns:wp="http://schemas.openxmlformats.org/drawingml/2006/wordprocessingDrawing" xmlns:w10="urn:schemas-microsoft-com:office:word" xmlns:w="http://schemas.openxmlformats.org/wordprocessingml/2006/main" xmlns:w14="http://schemas.microsoft.com/office/word/2010/wordml" xmlns:w15="http://schemas.microsoft.com/office/word/2012/wordml" xmlns:w16cex="http://schemas.microsoft.com/office/word/2018/wordml/cex" xmlns:w16cid="http://schemas.microsoft.com/office/word/2016/wordml/cid" xmlns:w16="http://schemas.microsoft.com/office/word/2018/wordml" xmlns:w16se="http://schemas.microsoft.com/office/word/2015/wordml/symex" xmlns:wpg="http://schemas.microsoft.com/office/word/2010/wordprocessingGroup" xmlns:wpi="http://schemas.microsoft.com/office/word/2010/wordprocessingInk" xmlns:wne="http://schemas.microsoft.com/office/word/2006/wordml" xmlns:wps="http://schemas.microsoft.com/office/word/2010/wordprocessingShape" mc:Ignorable="w14 w15 w16se w16cid w16 w16cex wp14">
+<w:document xmlns:ve="http://schemas.openxmlformats.org/markup-compatibility/2006" xmlns:o="urn:schemas-microsoft-com:office:office" xmlns:r="http://schemas.openxmlformats.org/officeDocument/2006/relationships" xmlns:m="http://schemas.openxmlformats.org/officeDocument/2006/math" xmlns:v="urn:schemas-microsoft-com:vml" xmlns:wp="http://schemas.openxmlformats.org/drawingml/2006/wordprocessingDrawing" xmlns:w10="urn:schemas-microsoft-com:office:word" xmlns:w="http://schemas.openxmlformats.org/wordprocessingml/2006/main" xmlns:wne="http://schemas.microsoft.com/office/word/2006/wordml">
   <w:body>
     <w:p>
       <w:pPr>
@@ -169,6 +169,125 @@
           <w:rFonts w:ascii="Arial" w:hAnsi="Arial" w:cs="Arial"/>
           <w:lang w:eastAsia="zh-TW"/>
         </w:rPr>
+        <w:t>spectrometry-</w:t>
+      </w:r>
+      <w:r>
+        <w:rPr>
+          <w:rFonts w:ascii="Arial" w:hAnsi="Arial" w:cs="Arial"/>
+          <w:lang w:eastAsia="zh-TW"/>
+        </w:rPr>
+        <w:t>based</w:t>
+      </w:r>
+      <w:r>
+        <w:rPr>
+          <w:rFonts w:ascii="Arial" w:hAnsi="Arial" w:cs="Arial"/>
+          <w:lang w:eastAsia="zh-TW"/>
+        </w:rPr>
+        <w:t xml:space="preserve"> </w:t>
+      </w:r>
+      <w:r>
+        <w:rPr>
+          <w:rFonts w:ascii="Arial" w:hAnsi="Arial" w:cs="Arial"/>
+          <w:lang w:eastAsia="zh-TW"/>
+        </w:rPr>
+        <w:t>label-free</w:t>
+      </w:r>
+      <w:r>
+        <w:rPr>
+          <w:rFonts w:ascii="Arial" w:hAnsi="Arial" w:cs="Arial"/>
+          <w:lang w:eastAsia="zh-TW"/>
+        </w:rPr>
+        <w:t xml:space="preserve"> </w:t>
+      </w:r>
+      <w:r>
+        <w:rPr>
+          <w:rFonts w:ascii="Arial" w:hAnsi="Arial" w:cs="Arial"/>
+          <w:lang w:eastAsia="zh-TW"/>
+        </w:rPr>
+        <w:t xml:space="preserve">proteomics </w:t>
+      </w:r>
+      <w:r>
+        <w:rPr>
+          <w:rFonts w:ascii="Arial" w:hAnsi="Arial" w:cs="Arial"/>
+          <w:lang w:eastAsia="zh-TW"/>
+        </w:rPr>
+        <w:t xml:space="preserve">is broadly established as the tool-of-choice for </w:t>
+      </w:r>
+      <w:r>
+        <w:rPr>
+          <w:rFonts w:ascii="Arial" w:hAnsi="Arial" w:cs="Arial"/>
+          <w:lang w:eastAsia="zh-TW"/>
+        </w:rPr>
+        <w:t xml:space="preserve">unbiased and large-scale </w:t>
+      </w:r>
+      <w:r>
+        <w:rPr>
+          <w:rFonts w:ascii="Arial" w:hAnsi="Arial" w:cs="Arial"/>
+          <w:lang w:eastAsia="zh-TW"/>
+        </w:rPr>
+        <w:t xml:space="preserve">identification and quantification of </w:t>
+      </w:r>
+      <w:r>
+        <w:rPr>
+          <w:rFonts w:ascii="Arial" w:hAnsi="Arial" w:cs="Arial"/>
+          <w:lang w:eastAsia="zh-TW"/>
+        </w:rPr>
+        <w:t xml:space="preserve">proteins </w:t>
+      </w:r>
+      <w:r>
+        <w:rPr>
+          <w:rFonts w:ascii="Arial" w:hAnsi="Arial" w:cs="Arial"/>
+          <w:lang w:eastAsia="zh-TW"/>
+        </w:rPr>
+        <w:t xml:space="preserve">and their post-translational modifications (PTMs) </w:t>
+      </w:r>
+      <w:r>
+        <w:rPr>
+          <w:rFonts w:ascii="Arial" w:hAnsi="Arial" w:cs="Arial"/>
+          <w:lang w:eastAsia="zh-TW"/>
+        </w:rPr>
+        <w:t>using</w:t>
+      </w:r>
+      <w:r>
+        <w:rPr>
+          <w:rFonts w:ascii="Arial" w:hAnsi="Arial" w:cs="Arial"/>
+          <w:lang w:eastAsia="zh-TW"/>
+        </w:rPr>
+        <w:t xml:space="preserve"> </w:t>
+      </w:r>
+      <w:r>
+        <w:rPr>
+          <w:rFonts w:ascii="Arial" w:hAnsi="Arial" w:cs="Arial"/>
+          <w:lang w:eastAsia="zh-TW"/>
+        </w:rPr>
+        <w:t>liquid chromatography coupled with mass spectrometry (LC-MS)</w:t>
+      </w:r>
+      <w:r>
+        <w:rPr>
+          <w:rFonts w:ascii="Arial" w:hAnsi="Arial" w:cs="Arial"/>
+          <w:lang w:eastAsia="zh-TW"/>
+        </w:rPr>
+        <w:t xml:space="preserve">. </w:t>
+      </w:r>
+      <w:r>
+        <w:rPr>
+          <w:rFonts w:ascii="Arial" w:hAnsi="Arial" w:cs="Arial"/>
+          <w:lang w:eastAsia="zh-TW"/>
+        </w:rPr>
+        <w:t xml:space="preserve">Studies targeting the post-translationally modified proteome focus either on the accurate localization of </w:t>
+      </w:r>
+      <w:r>
+        <w:rPr>
+          <w:rFonts w:ascii="Arial" w:hAnsi="Arial" w:cs="Arial"/>
+          <w:lang w:eastAsia="zh-TW"/>
+        </w:rPr>
+        <w:t>modification site</w:t>
+      </w:r>
+      <w:r>
+        <w:rPr>
+          <w:rFonts w:ascii="Arial" w:hAnsi="Arial" w:cs="Arial"/>
+          <w:lang w:eastAsia="zh-TW"/>
+        </w:rPr>
         <w:t>s</w:t>
       </w:r>
       <w:r>
@@ -176,7 +295,161 @@
           <w:rFonts w:ascii="Arial" w:hAnsi="Arial" w:cs="Arial"/>
           <w:lang w:eastAsia="zh-TW"/>
         </w:rPr>
-        <w:t>pectrometry</w:t>
+        <w:t xml:space="preserve"> </w:t>
+      </w:r>
+      <w:r>
+        <w:rPr>
+          <w:rFonts w:ascii="Arial" w:hAnsi="Arial" w:cs="Arial"/>
+          <w:lang w:eastAsia="zh-TW"/>
+        </w:rPr>
+        <w:t>on proteins</w:t>
+      </w:r>
+      <w:r>
+        <w:rPr>
+          <w:rFonts w:ascii="Arial" w:hAnsi="Arial" w:cs="Arial"/>
+          <w:lang w:eastAsia="zh-TW"/>
+        </w:rPr>
+        <w:t xml:space="preserve">, relative or absolute </w:t>
+      </w:r>
+      <w:r>
+        <w:rPr>
+          <w:rFonts w:ascii="Arial" w:hAnsi="Arial" w:cs="Arial"/>
+          <w:lang w:eastAsia="zh-TW"/>
+        </w:rPr>
+        <w:t>quantif</w:t>
+      </w:r>
+      <w:r>
+        <w:rPr>
+          <w:rFonts w:ascii="Arial" w:hAnsi="Arial" w:cs="Arial"/>
+          <w:lang w:eastAsia="zh-TW"/>
+        </w:rPr>
+        <w:t>ication of</w:t>
+      </w:r>
+      <w:r>
+        <w:rPr>
+          <w:rFonts w:ascii="Arial" w:hAnsi="Arial" w:cs="Arial"/>
+          <w:lang w:eastAsia="zh-TW"/>
+        </w:rPr>
+        <w:t xml:space="preserve"> </w:t>
+      </w:r>
+      <w:r>
+        <w:rPr>
+          <w:rFonts w:ascii="Arial" w:hAnsi="Arial" w:cs="Arial"/>
+          <w:lang w:eastAsia="zh-TW"/>
+        </w:rPr>
+        <w:t xml:space="preserve">a </w:t>
+      </w:r>
+      <w:r>
+        <w:rPr>
+          <w:rFonts w:ascii="Arial" w:hAnsi="Arial" w:cs="Arial"/>
+          <w:lang w:eastAsia="zh-TW"/>
+        </w:rPr>
+        <w:t>modi</w:t>
+      </w:r>
+      <w:r>
+        <w:rPr>
+          <w:rFonts w:ascii="Arial" w:hAnsi="Arial" w:cs="Arial"/>
+          <w:lang w:eastAsia="zh-TW"/>
+        </w:rPr>
+        <w:t xml:space="preserve">fication </w:t>
+      </w:r>
+      <w:r>
+        <w:rPr>
+          <w:rFonts w:ascii="Arial" w:hAnsi="Arial" w:cs="Arial"/>
+          <w:lang w:eastAsia="zh-TW"/>
+        </w:rPr>
+        <w:t>site’s occupancy</w:t>
+      </w:r>
+      <w:r>
+        <w:rPr>
+          <w:rFonts w:ascii="Arial" w:hAnsi="Arial" w:cs="Arial"/>
+          <w:lang w:eastAsia="zh-TW"/>
+        </w:rPr>
+        <w:t xml:space="preserve"> </w:t>
+      </w:r>
+      <w:r>
+        <w:rPr>
+          <w:rFonts w:ascii="Arial" w:hAnsi="Arial" w:cs="Arial"/>
+          <w:lang w:eastAsia="zh-TW"/>
+        </w:rPr>
+        <w:t>repertoire</w:t>
+      </w:r>
+      <w:r>
+        <w:rPr>
+          <w:rFonts w:ascii="Arial" w:hAnsi="Arial" w:cs="Arial"/>
+          <w:lang w:eastAsia="zh-TW"/>
+        </w:rPr>
+        <w:t>,</w:t>
+      </w:r>
+      <w:r>
+        <w:rPr>
+          <w:rFonts w:ascii="Arial" w:hAnsi="Arial" w:cs="Arial"/>
+          <w:lang w:eastAsia="zh-TW"/>
+        </w:rPr>
+        <w:t xml:space="preserve"> </w:t>
+      </w:r>
+      <w:r>
+        <w:rPr>
+          <w:rFonts w:ascii="Arial" w:hAnsi="Arial" w:cs="Arial"/>
+          <w:lang w:eastAsia="zh-TW"/>
+        </w:rPr>
+        <w:t xml:space="preserve">or relative changes in occupancy </w:t>
+      </w:r>
+      <w:r>
+        <w:rPr>
+          <w:rFonts w:ascii="Arial" w:hAnsi="Arial" w:cs="Arial"/>
+          <w:lang w:eastAsia="zh-TW"/>
+        </w:rPr>
+        <w:t>across experimental conditions.</w:t>
+      </w:r>
+      <w:r>
+        <w:rPr>
+          <w:rFonts w:ascii="Arial" w:hAnsi="Arial" w:cs="Arial"/>
+          <w:lang w:eastAsia="zh-TW"/>
+        </w:rPr>
+        <w:t xml:space="preserve"> Regardless of the question at hand, interrogating the modified proteome is challenging due to </w:t>
+      </w:r>
+      <w:r>
+        <w:rPr>
+          <w:rFonts w:ascii="Arial" w:hAnsi="Arial" w:cs="Arial"/>
+          <w:lang w:eastAsia="zh-TW"/>
+        </w:rPr>
+        <w:t xml:space="preserve">a number of reasons. First, </w:t>
+      </w:r>
+      <w:r>
+        <w:rPr>
+          <w:rFonts w:ascii="Arial" w:hAnsi="Arial" w:cs="Arial"/>
+          <w:lang w:eastAsia="zh-TW"/>
+        </w:rPr>
+        <w:t xml:space="preserve">the relatively </w:t>
+      </w:r>
+      <w:r>
+        <w:rPr>
+          <w:rFonts w:ascii="Arial" w:hAnsi="Arial" w:cs="Arial"/>
+          <w:lang w:eastAsia="zh-TW"/>
+        </w:rPr>
+        <w:t>low</w:t>
+      </w:r>
+      <w:r>
+        <w:rPr>
+          <w:rFonts w:ascii="Arial" w:hAnsi="Arial" w:cs="Arial"/>
+          <w:lang w:eastAsia="zh-TW"/>
+        </w:rPr>
+        <w:t>er</w:t>
+      </w:r>
+      <w:r>
+        <w:rPr>
+          <w:rFonts w:ascii="Arial" w:hAnsi="Arial" w:cs="Arial"/>
+          <w:lang w:eastAsia="zh-TW"/>
+        </w:rPr>
+        <w:t xml:space="preserve"> abundance</w:t>
+      </w:r>
+      <w:r>
+        <w:rPr>
+          <w:rFonts w:ascii="Arial" w:hAnsi="Arial" w:cs="Arial"/>
+          <w:lang w:eastAsia="zh-TW"/>
+        </w:rPr>
+        <w:t xml:space="preserve"> of modified proteo</w:t>
       </w:r>
       <w:r>
         <w:rPr>
@@ -190,293 +463,6 @@
           <w:rFonts w:ascii="Arial" w:hAnsi="Arial" w:cs="Arial"/>
           <w:lang w:eastAsia="zh-TW"/>
         </w:rPr>
-        <w:t>based</w:t>
-      </w:r>
-      <w:r>
-        <w:rPr>
-          <w:rFonts w:ascii="Arial" w:hAnsi="Arial" w:cs="Arial"/>
-          <w:lang w:eastAsia="zh-TW"/>
-        </w:rPr>
-        <w:t xml:space="preserve"> </w:t>
-      </w:r>
-      <w:r>
-        <w:rPr>
-          <w:rFonts w:ascii="Arial" w:hAnsi="Arial" w:cs="Arial"/>
-          <w:lang w:eastAsia="zh-TW"/>
-        </w:rPr>
-        <w:t>label-free</w:t>
-      </w:r>
-      <w:r>
-        <w:rPr>
-          <w:rFonts w:ascii="Arial" w:hAnsi="Arial" w:cs="Arial"/>
-          <w:lang w:eastAsia="zh-TW"/>
-        </w:rPr>
-        <w:t xml:space="preserve"> </w:t>
-      </w:r>
-      <w:r>
-        <w:rPr>
-          <w:rFonts w:ascii="Arial" w:hAnsi="Arial" w:cs="Arial"/>
-          <w:lang w:eastAsia="zh-TW"/>
-        </w:rPr>
-        <w:t xml:space="preserve">proteomics </w:t>
-      </w:r>
-      <w:r>
-        <w:rPr>
-          <w:rFonts w:ascii="Arial" w:hAnsi="Arial" w:cs="Arial"/>
-          <w:lang w:eastAsia="zh-TW"/>
-        </w:rPr>
-        <w:t xml:space="preserve">is broadly established as the tool-of-choice for </w:t>
-      </w:r>
-      <w:r>
-        <w:rPr>
-          <w:rFonts w:ascii="Arial" w:hAnsi="Arial" w:cs="Arial"/>
-          <w:lang w:eastAsia="zh-TW"/>
-        </w:rPr>
-        <w:t xml:space="preserve">unbiased and large-scale </w:t>
-      </w:r>
-      <w:r>
-        <w:rPr>
-          <w:rFonts w:ascii="Arial" w:hAnsi="Arial" w:cs="Arial"/>
-          <w:lang w:eastAsia="zh-TW"/>
-        </w:rPr>
-        <w:t xml:space="preserve">identification and quantification of </w:t>
-      </w:r>
-      <w:r>
-        <w:rPr>
-          <w:rFonts w:ascii="Arial" w:hAnsi="Arial" w:cs="Arial"/>
-          <w:lang w:eastAsia="zh-TW"/>
-        </w:rPr>
-        <w:t xml:space="preserve">proteins </w:t>
-      </w:r>
-      <w:r>
-        <w:rPr>
-          <w:rFonts w:ascii="Arial" w:hAnsi="Arial" w:cs="Arial"/>
-          <w:lang w:eastAsia="zh-TW"/>
-        </w:rPr>
-        <w:t xml:space="preserve">and their post-translational modifications (PTMs) </w:t>
-      </w:r>
-      <w:r>
-        <w:rPr>
-          <w:rFonts w:ascii="Arial" w:hAnsi="Arial" w:cs="Arial"/>
-          <w:lang w:eastAsia="zh-TW"/>
-        </w:rPr>
-        <w:t>using</w:t>
-      </w:r>
-      <w:r>
-        <w:rPr>
-          <w:rFonts w:ascii="Arial" w:hAnsi="Arial" w:cs="Arial"/>
-          <w:lang w:eastAsia="zh-TW"/>
-        </w:rPr>
-        <w:t xml:space="preserve"> </w:t>
-      </w:r>
-      <w:r>
-        <w:rPr>
-          <w:rFonts w:ascii="Arial" w:hAnsi="Arial" w:cs="Arial"/>
-          <w:lang w:eastAsia="zh-TW"/>
-        </w:rPr>
-        <w:t>liquid chromatography coupled with mass spectrometry (LC-MS)</w:t>
-      </w:r>
-      <w:r>
-        <w:rPr>
-          <w:rFonts w:ascii="Arial" w:hAnsi="Arial" w:cs="Arial"/>
-          <w:lang w:eastAsia="zh-TW"/>
-        </w:rPr>
-        <w:t xml:space="preserve">. </w:t>
-      </w:r>
-      <w:r>
-        <w:rPr>
-          <w:rFonts w:ascii="Arial" w:hAnsi="Arial" w:cs="Arial"/>
-          <w:lang w:eastAsia="zh-TW"/>
-        </w:rPr>
-        <w:t xml:space="preserve">Studies targeting the post-translationally modified proteome focus either on the accurate localization of </w:t>
-      </w:r>
-      <w:r>
-        <w:rPr>
-          <w:rFonts w:ascii="Arial" w:hAnsi="Arial" w:cs="Arial"/>
-          <w:lang w:eastAsia="zh-TW"/>
-        </w:rPr>
-        <w:t>modification site</w:t>
-      </w:r>
-      <w:r>
-        <w:rPr>
-          <w:rFonts w:ascii="Arial" w:hAnsi="Arial" w:cs="Arial"/>
-          <w:lang w:eastAsia="zh-TW"/>
-        </w:rPr>
-        <w:t>s</w:t>
-      </w:r>
-      <w:r>
-        <w:rPr>
-          <w:rFonts w:ascii="Arial" w:hAnsi="Arial" w:cs="Arial"/>
-          <w:lang w:eastAsia="zh-TW"/>
-        </w:rPr>
-        <w:t xml:space="preserve"> </w:t>
-      </w:r>
-      <w:r>
-        <w:rPr>
-          <w:rFonts w:ascii="Arial" w:hAnsi="Arial" w:cs="Arial"/>
-          <w:lang w:eastAsia="zh-TW"/>
-        </w:rPr>
-        <w:t>on proteins</w:t>
-      </w:r>
-      <w:r>
-        <w:rPr>
-          <w:rFonts w:ascii="Arial" w:hAnsi="Arial" w:cs="Arial"/>
-          <w:lang w:eastAsia="zh-TW"/>
-        </w:rPr>
-        <w:t xml:space="preserve">, relative or absolute </w:t>
-      </w:r>
-      <w:r>
-        <w:rPr>
-          <w:rFonts w:ascii="Arial" w:hAnsi="Arial" w:cs="Arial"/>
-          <w:lang w:eastAsia="zh-TW"/>
-        </w:rPr>
-        <w:t>quantif</w:t>
-      </w:r>
-      <w:r>
-        <w:rPr>
-          <w:rFonts w:ascii="Arial" w:hAnsi="Arial" w:cs="Arial"/>
-          <w:lang w:eastAsia="zh-TW"/>
-        </w:rPr>
-        <w:t>ication of</w:t>
-      </w:r>
-      <w:r>
-        <w:rPr>
-          <w:rFonts w:ascii="Arial" w:hAnsi="Arial" w:cs="Arial"/>
-          <w:lang w:eastAsia="zh-TW"/>
-        </w:rPr>
-        <w:t xml:space="preserve"> </w:t>
-      </w:r>
-      <w:r>
-        <w:rPr>
-          <w:rFonts w:ascii="Arial" w:hAnsi="Arial" w:cs="Arial"/>
-          <w:lang w:eastAsia="zh-TW"/>
-        </w:rPr>
-        <w:t xml:space="preserve">a </w:t>
-      </w:r>
-      <w:r>
-        <w:rPr>
-          <w:rFonts w:ascii="Arial" w:hAnsi="Arial" w:cs="Arial"/>
-          <w:lang w:eastAsia="zh-TW"/>
-        </w:rPr>
-        <w:t>modi</w:t>
-      </w:r>
-      <w:r>
-        <w:rPr>
-          <w:rFonts w:ascii="Arial" w:hAnsi="Arial" w:cs="Arial"/>
-          <w:lang w:eastAsia="zh-TW"/>
-        </w:rPr>
-        <w:t xml:space="preserve">fication </w:t>
-      </w:r>
-      <w:r>
-        <w:rPr>
-          <w:rFonts w:ascii="Arial" w:hAnsi="Arial" w:cs="Arial"/>
-          <w:lang w:eastAsia="zh-TW"/>
-        </w:rPr>
-        <w:t>site’s occupancy</w:t>
-      </w:r>
-      <w:r>
-        <w:rPr>
-          <w:rFonts w:ascii="Arial" w:hAnsi="Arial" w:cs="Arial"/>
-          <w:lang w:eastAsia="zh-TW"/>
-        </w:rPr>
-        <w:t xml:space="preserve"> </w:t>
-      </w:r>
-      <w:r>
-        <w:rPr>
-          <w:rFonts w:ascii="Arial" w:hAnsi="Arial" w:cs="Arial"/>
-          <w:lang w:eastAsia="zh-TW"/>
-        </w:rPr>
-        <w:t>repertoire</w:t>
-      </w:r>
-      <w:r>
-        <w:rPr>
-          <w:rFonts w:ascii="Arial" w:hAnsi="Arial" w:cs="Arial"/>
-          <w:lang w:eastAsia="zh-TW"/>
-        </w:rPr>
-        <w:t>,</w:t>
-      </w:r>
-      <w:r>
-        <w:rPr>
-          <w:rFonts w:ascii="Arial" w:hAnsi="Arial" w:cs="Arial"/>
-          <w:lang w:eastAsia="zh-TW"/>
-        </w:rPr>
-        <w:t xml:space="preserve"> </w:t>
-      </w:r>
-      <w:r>
-        <w:rPr>
-          <w:rFonts w:ascii="Arial" w:hAnsi="Arial" w:cs="Arial"/>
-          <w:lang w:eastAsia="zh-TW"/>
-        </w:rPr>
-        <w:t xml:space="preserve">or relative changes in occupancy </w:t>
-      </w:r>
-      <w:r>
-        <w:rPr>
-          <w:rFonts w:ascii="Arial" w:hAnsi="Arial" w:cs="Arial"/>
-          <w:lang w:eastAsia="zh-TW"/>
-        </w:rPr>
-        <w:t>across experimental conditions.</w:t>
-      </w:r>
-      <w:r>
-        <w:rPr>
-          <w:rFonts w:ascii="Arial" w:hAnsi="Arial" w:cs="Arial"/>
-          <w:lang w:eastAsia="zh-TW"/>
-        </w:rPr>
-        <w:t xml:space="preserve"> Regardless of the question at hand, interrogating the modified proteome is challenging due to </w:t>
-      </w:r>
-      <w:r>
-        <w:rPr>
-          <w:rFonts w:ascii="Arial" w:hAnsi="Arial" w:cs="Arial"/>
-          <w:lang w:eastAsia="zh-TW"/>
-        </w:rPr>
-        <w:t xml:space="preserve">a number of reasons. First, </w:t>
-      </w:r>
-      <w:r>
-        <w:rPr>
-          <w:rFonts w:ascii="Arial" w:hAnsi="Arial" w:cs="Arial"/>
-          <w:lang w:eastAsia="zh-TW"/>
-        </w:rPr>
-        <w:t xml:space="preserve">the relatively </w:t>
-      </w:r>
-      <w:r>
-        <w:rPr>
-          <w:rFonts w:ascii="Arial" w:hAnsi="Arial" w:cs="Arial"/>
-          <w:lang w:eastAsia="zh-TW"/>
-        </w:rPr>
-        <w:t>low</w:t>
-      </w:r>
-      <w:r>
-        <w:rPr>
-          <w:rFonts w:ascii="Arial" w:hAnsi="Arial" w:cs="Arial"/>
-          <w:lang w:eastAsia="zh-TW"/>
-        </w:rPr>
-        <w:t>er</w:t>
-      </w:r>
-      <w:r>
-        <w:rPr>
-          <w:rFonts w:ascii="Arial" w:hAnsi="Arial" w:cs="Arial"/>
-          <w:lang w:eastAsia="zh-TW"/>
-        </w:rPr>
-        <w:t xml:space="preserve"> abundance</w:t>
-      </w:r>
-      <w:r>
-        <w:rPr>
-          <w:rFonts w:ascii="Arial" w:hAnsi="Arial" w:cs="Arial"/>
-          <w:lang w:eastAsia="zh-TW"/>
-        </w:rPr>
-        <w:t xml:space="preserve"> of modified proteo</w:t>
-      </w:r>
-      <w:r>
-        <w:rPr>
-          <w:rFonts w:ascii="Arial" w:hAnsi="Arial" w:cs="Arial"/>
-          <w:lang w:eastAsia="zh-TW"/>
-        </w:rPr>
-        <w:t>-</w:t>
-      </w:r>
-      <w:r>
-        <w:rPr>
-          <w:rFonts w:ascii="Arial" w:hAnsi="Arial" w:cs="Arial"/>
-          <w:lang w:eastAsia="zh-TW"/>
-        </w:rPr>
         <w:t>forms</w:t>
       </w:r>
       <w:r>
@@ -491,14 +477,7 @@
           <w:rFonts w:ascii="Arial" w:hAnsi="Arial" w:cs="Arial"/>
           <w:lang w:eastAsia="zh-TW"/>
         </w:rPr>
-        <w:t xml:space="preserve"> or beads. </w:t>
-      </w:r>
-      <w:r>
-        <w:rPr>
-          <w:rFonts w:ascii="Arial" w:hAnsi="Arial" w:cs="Arial"/>
-          <w:lang w:eastAsia="zh-TW"/>
-        </w:rPr>
-        <w:t>V</w:t>
+        <w:t xml:space="preserve"> or beads. V</w:t>
       </w:r>
       <w:r>
         <w:rPr>
@@ -1097,41 +1076,14 @@
         <w:rPr>
           <w:rFonts w:ascii="Arial" w:hAnsi="Arial" w:cs="Arial"/>
         </w:rPr>
-        <w:t xml:space="preserve">-test with </w:t>
-      </w:r>
-      <w:proofErr w:type="spellStart"/>
-      <w:r>
-        <w:rPr>
-          <w:rFonts w:ascii="Arial" w:hAnsi="Arial" w:cs="Arial"/>
-        </w:rPr>
-        <w:t>limma</w:t>
-      </w:r>
-      <w:proofErr w:type="spellEnd"/>
-      <w:r>
-        <w:rPr>
-          <w:rFonts w:ascii="Arial" w:hAnsi="Arial" w:cs="Arial"/>
-        </w:rPr>
-        <w:t xml:space="preserve"> were also proposed</w:t>
-      </w:r>
-      <w:r>
-        <w:rPr>
-          <w:rFonts w:ascii="Arial" w:hAnsi="Arial" w:cs="Arial"/>
-        </w:rPr>
-        <w:t xml:space="preserve">. </w:t>
-      </w:r>
-      <w:r>
-        <w:rPr>
-          <w:rFonts w:ascii="Arial" w:hAnsi="Arial" w:cs="Arial"/>
-          <w:lang w:eastAsia="zh-TW"/>
-        </w:rPr>
-        <w:t>While simple, the approach does not fully account for the sources of variations</w:t>
-      </w:r>
-      <w:r>
-        <w:rPr>
-          <w:rFonts w:ascii="Arial" w:hAnsi="Arial" w:cs="Arial"/>
-          <w:lang w:eastAsia="zh-TW"/>
-        </w:rPr>
-        <w:t xml:space="preserve">, and it is not </w:t>
+        <w:t xml:space="preserve">-test with limma were also proposed. </w:t>
+      </w:r>
+      <w:r>
+        <w:rPr>
+          <w:rFonts w:ascii="Arial" w:hAnsi="Arial" w:cs="Arial"/>
+          <w:lang w:eastAsia="zh-TW"/>
+        </w:rPr>
+        <w:t xml:space="preserve">While simple, the approach does not fully account for the sources of variations, and it is not </w:t>
       </w:r>
       <w:r>
         <w:rPr>
@@ -1143,33 +1095,20 @@
         <w:rPr>
           <w:rFonts w:ascii="Arial" w:hAnsi="Arial" w:cs="Arial"/>
         </w:rPr>
-        <w:t>Isobar</w:t>
-      </w:r>
-      <w:r>
-        <w:rPr>
-          <w:rFonts w:ascii="Arial" w:hAnsi="Arial" w:cs="Arial"/>
-        </w:rPr>
-        <w:t>-</w:t>
-      </w:r>
-      <w:r>
-        <w:rPr>
-          <w:rFonts w:ascii="Arial" w:hAnsi="Arial" w:cs="Arial"/>
-        </w:rPr>
-        <w:t>PTM was developed for experiments with MS/MS quantitative strategies that employ isobaric labels such as tandem mass tags (TMT) and isobaric tag for relative and absolute quantification (</w:t>
-      </w:r>
-      <w:proofErr w:type="spellStart"/>
-      <w:r>
-        <w:rPr>
-          <w:rFonts w:ascii="Arial" w:hAnsi="Arial" w:cs="Arial"/>
-        </w:rPr>
-        <w:t>iTRAQ</w:t>
-      </w:r>
-      <w:proofErr w:type="spellEnd"/>
-      <w:r>
-        <w:rPr>
-          <w:rFonts w:ascii="Arial" w:hAnsi="Arial" w:cs="Arial"/>
-        </w:rPr>
-        <w:t xml:space="preserve">). </w:t>
+        <w:t>Isobar-PTM was developed for experiments with MS/MS quantitative strategies that employ isobaric labels such as tandem mass tags (TMT) and isobaric tag for relative and absolute quantification (iTRAQ).</w:t>
+      </w:r>
+      <w:r>
+        <w:rPr>
+          <w:rFonts w:ascii="Arial" w:hAnsi="Arial" w:cs="Arial"/>
+          <w:b/>
+        </w:rPr>
+        <w:t>[Source]</w:t>
+      </w:r>
+      <w:r>
+        <w:rPr>
+          <w:rFonts w:ascii="Arial" w:hAnsi="Arial" w:cs="Arial"/>
+        </w:rPr>
+        <w:t xml:space="preserve"> </w:t>
       </w:r>
       <w:r>
         <w:rPr>
@@ -1212,6 +1151,20 @@
           <w:rFonts w:ascii="Arial" w:hAnsi="Arial" w:cs="Arial"/>
         </w:rPr>
         <w:t xml:space="preserve"> complex designs.</w:t>
+      </w:r>
+      <w:r>
+        <w:rPr>
+          <w:rFonts w:ascii="Arial" w:hAnsi="Arial" w:cs="Arial"/>
+          <w:b/>
+        </w:rPr>
+        <w:t xml:space="preserve"> </w:t>
+      </w:r>
+      <w:r>
+        <w:rPr>
+          <w:rFonts w:ascii="Arial" w:hAnsi="Arial" w:cs="Arial"/>
+          <w:b/>
+        </w:rPr>
+        <w:t>[Source]</w:t>
       </w:r>
     </w:p>
     <w:p>
@@ -1237,7 +1190,6 @@
         </w:rPr>
         <w:t xml:space="preserve">e propose a general statistical approach, which explicitly characterizes the variations and confounding factors present in </w:t>
       </w:r>
-      <w:proofErr w:type="gramStart"/>
       <w:r>
         <w:rPr>
           <w:rFonts w:ascii="Arial" w:hAnsi="Arial" w:cs="Arial"/>
@@ -1245,7 +1197,6 @@
         </w:rPr>
         <w:t>bottom-up</w:t>
       </w:r>
-      <w:proofErr w:type="gramEnd"/>
       <w:r>
         <w:rPr>
           <w:rFonts w:ascii="Arial" w:hAnsi="Arial" w:cs="Arial"/>
@@ -1368,21 +1319,7 @@
         <w:rPr>
           <w:rFonts w:ascii="Arial" w:hAnsi="Arial" w:cs="Arial"/>
         </w:rPr>
-        <w:t xml:space="preserve">datasets from computer simulations, </w:t>
-      </w:r>
-      <w:proofErr w:type="gramStart"/>
-      <w:r>
-        <w:rPr>
-          <w:rFonts w:ascii="Arial" w:hAnsi="Arial" w:cs="Arial"/>
-        </w:rPr>
-        <w:t>benchmark controlled</w:t>
-      </w:r>
-      <w:proofErr w:type="gramEnd"/>
-      <w:r>
-        <w:rPr>
-          <w:rFonts w:ascii="Arial" w:hAnsi="Arial" w:cs="Arial"/>
-        </w:rPr>
-        <w:t xml:space="preserve"> mixtures and biological investigations</w:t>
+        <w:t>datasets from computer simulations, benchmark controlled mixtures and biological investigations</w:t>
       </w:r>
       <w:r>
         <w:rPr>
@@ -1492,6 +1429,27 @@
           <w:rFonts w:ascii="Arial" w:hAnsi="Arial" w:cs="Arial"/>
           <w:lang w:eastAsia="zh-TW"/>
         </w:rPr>
+        <w:t xml:space="preserve">in a better calibrated type I error rate, and </w:t>
+      </w:r>
+      <w:r>
+        <w:rPr>
+          <w:rFonts w:ascii="Arial" w:hAnsi="Arial" w:cs="Arial"/>
+          <w:lang w:eastAsia="zh-TW"/>
+        </w:rPr>
+        <w:t>improve</w:t>
+      </w:r>
+      <w:r>
+        <w:rPr>
+          <w:rFonts w:ascii="Arial" w:hAnsi="Arial" w:cs="Arial"/>
+          <w:lang w:eastAsia="zh-TW"/>
+        </w:rPr>
+        <w:t>s</w:t>
+      </w:r>
+      <w:r>
+        <w:rPr>
+          <w:rFonts w:ascii="Arial" w:hAnsi="Arial" w:cs="Arial"/>
+          <w:lang w:eastAsia="zh-TW"/>
+        </w:rPr>
         <w:t xml:space="preserve"> </w:t>
       </w:r>
       <w:r>
@@ -1499,14 +1457,21 @@
           <w:rFonts w:ascii="Arial" w:hAnsi="Arial" w:cs="Arial"/>
           <w:lang w:eastAsia="zh-TW"/>
         </w:rPr>
-        <w:t xml:space="preserve">in a better calibrated type I error rate, and </w:t>
-      </w:r>
-      <w:r>
-        <w:rPr>
-          <w:rFonts w:ascii="Arial" w:hAnsi="Arial" w:cs="Arial"/>
-          <w:lang w:eastAsia="zh-TW"/>
-        </w:rPr>
-        <w:t>improve</w:t>
+        <w:t xml:space="preserve">the </w:t>
+      </w:r>
+      <w:r>
+        <w:rPr>
+          <w:rFonts w:ascii="Arial" w:hAnsi="Arial" w:cs="Arial"/>
+          <w:lang w:eastAsia="zh-TW"/>
+        </w:rPr>
+        <w:t>statistical power of detecting</w:t>
+      </w:r>
+      <w:r>
+        <w:rPr>
+          <w:rFonts w:ascii="Arial" w:hAnsi="Arial" w:cs="Arial"/>
+          <w:lang w:eastAsia="zh-TW"/>
+        </w:rPr>
+        <w:t xml:space="preserve"> changes in PTM</w:t>
       </w:r>
       <w:r>
         <w:rPr>
@@ -1520,6 +1485,34 @@
           <w:rFonts w:ascii="Arial" w:hAnsi="Arial" w:cs="Arial"/>
           <w:lang w:eastAsia="zh-TW"/>
         </w:rPr>
+        <w:t xml:space="preserve">. </w:t>
+      </w:r>
+      <w:r>
+        <w:rPr>
+          <w:rFonts w:ascii="Arial" w:hAnsi="Arial" w:cs="Arial"/>
+          <w:lang w:eastAsia="zh-TW"/>
+        </w:rPr>
+        <w:t>For</w:t>
+      </w:r>
+      <w:r>
+        <w:rPr>
+          <w:rFonts w:ascii="Arial" w:hAnsi="Arial" w:cs="Arial"/>
+          <w:lang w:eastAsia="zh-TW"/>
+        </w:rPr>
+        <w:t xml:space="preserve"> analyses of datasets with multiple batches, the proposed approach</w:t>
+      </w:r>
+      <w:r>
+        <w:rPr>
+          <w:rFonts w:ascii="Arial" w:hAnsi="Arial" w:cs="Arial"/>
+          <w:lang w:eastAsia="zh-TW"/>
+        </w:rPr>
+        <w:t xml:space="preserve"> also</w:t>
+      </w:r>
+      <w:r>
+        <w:rPr>
+          <w:rFonts w:ascii="Arial" w:hAnsi="Arial" w:cs="Arial"/>
+          <w:lang w:eastAsia="zh-TW"/>
+        </w:rPr>
         <w:t xml:space="preserve"> </w:t>
       </w:r>
       <w:r>
@@ -1527,69 +1520,6 @@
           <w:rFonts w:ascii="Arial" w:hAnsi="Arial" w:cs="Arial"/>
           <w:lang w:eastAsia="zh-TW"/>
         </w:rPr>
-        <w:t xml:space="preserve">the </w:t>
-      </w:r>
-      <w:r>
-        <w:rPr>
-          <w:rFonts w:ascii="Arial" w:hAnsi="Arial" w:cs="Arial"/>
-          <w:lang w:eastAsia="zh-TW"/>
-        </w:rPr>
-        <w:t>statistical power of detecting</w:t>
-      </w:r>
-      <w:r>
-        <w:rPr>
-          <w:rFonts w:ascii="Arial" w:hAnsi="Arial" w:cs="Arial"/>
-          <w:lang w:eastAsia="zh-TW"/>
-        </w:rPr>
-        <w:t xml:space="preserve"> changes in PTM</w:t>
-      </w:r>
-      <w:r>
-        <w:rPr>
-          <w:rFonts w:ascii="Arial" w:hAnsi="Arial" w:cs="Arial"/>
-          <w:lang w:eastAsia="zh-TW"/>
-        </w:rPr>
-        <w:t>s</w:t>
-      </w:r>
-      <w:r>
-        <w:rPr>
-          <w:rFonts w:ascii="Arial" w:hAnsi="Arial" w:cs="Arial"/>
-          <w:lang w:eastAsia="zh-TW"/>
-        </w:rPr>
-        <w:t xml:space="preserve">. </w:t>
-      </w:r>
-      <w:r>
-        <w:rPr>
-          <w:rFonts w:ascii="Arial" w:hAnsi="Arial" w:cs="Arial"/>
-          <w:lang w:eastAsia="zh-TW"/>
-        </w:rPr>
-        <w:t>For</w:t>
-      </w:r>
-      <w:r>
-        <w:rPr>
-          <w:rFonts w:ascii="Arial" w:hAnsi="Arial" w:cs="Arial"/>
-          <w:lang w:eastAsia="zh-TW"/>
-        </w:rPr>
-        <w:t xml:space="preserve"> analyses of datasets with multiple batches, the proposed approach</w:t>
-      </w:r>
-      <w:r>
-        <w:rPr>
-          <w:rFonts w:ascii="Arial" w:hAnsi="Arial" w:cs="Arial"/>
-          <w:lang w:eastAsia="zh-TW"/>
-        </w:rPr>
-        <w:t xml:space="preserve"> also</w:t>
-      </w:r>
-      <w:r>
-        <w:rPr>
-          <w:rFonts w:ascii="Arial" w:hAnsi="Arial" w:cs="Arial"/>
-          <w:lang w:eastAsia="zh-TW"/>
-        </w:rPr>
-        <w:t xml:space="preserve"> </w:t>
-      </w:r>
-      <w:r>
-        <w:rPr>
-          <w:rFonts w:ascii="Arial" w:hAnsi="Arial" w:cs="Arial"/>
-          <w:lang w:eastAsia="zh-TW"/>
-        </w:rPr>
         <w:t xml:space="preserve">improves </w:t>
       </w:r>
       <w:r>
@@ -1606,7 +1536,6 @@
         </w:rPr>
         <w:t xml:space="preserve">The proposed approach is implemented as an open source R package </w:t>
       </w:r>
-      <w:proofErr w:type="spellStart"/>
       <w:r>
         <w:rPr>
           <w:rFonts w:ascii="Arial" w:hAnsi="Arial" w:cs="Arial"/>
@@ -1614,29 +1543,12 @@
         </w:rPr>
         <w:t>MSstatsPTM</w:t>
       </w:r>
-      <w:proofErr w:type="spellEnd"/>
-      <w:r>
-        <w:rPr>
-          <w:rFonts w:ascii="Arial" w:hAnsi="Arial" w:cs="Arial"/>
-          <w:lang w:eastAsia="zh-TW"/>
-        </w:rPr>
-        <w:t xml:space="preserve">, which employs similar input format as in </w:t>
-      </w:r>
-      <w:proofErr w:type="spellStart"/>
-      <w:r>
-        <w:rPr>
-          <w:rFonts w:ascii="Arial" w:hAnsi="Arial" w:cs="Arial"/>
-          <w:lang w:eastAsia="zh-TW"/>
-        </w:rPr>
-        <w:t>MSstats</w:t>
-      </w:r>
-      <w:proofErr w:type="spellEnd"/>
-      <w:r>
-        <w:rPr>
-          <w:rFonts w:ascii="Arial" w:hAnsi="Arial" w:cs="Arial"/>
-          <w:lang w:eastAsia="zh-TW"/>
-        </w:rPr>
-        <w:t>.</w:t>
+      <w:r>
+        <w:rPr>
+          <w:rFonts w:ascii="Arial" w:hAnsi="Arial" w:cs="Arial"/>
+          <w:lang w:eastAsia="zh-TW"/>
+        </w:rPr>
+        <w:t>, which employs similar input format as in MSstats.</w:t>
       </w:r>
     </w:p>
     <w:p>
@@ -1978,12 +1890,6 @@
         </w:rPr>
         <w:t xml:space="preserve"> parameter estimation</w:t>
       </w:r>
-      <w:r>
-        <w:rPr>
-          <w:rFonts w:ascii="Arial" w:hAnsi="Arial" w:cs="Arial"/>
-        </w:rPr>
-        <w:t xml:space="preserve"> </w:t>
-      </w:r>
     </w:p>
     <w:p>
       <w:pPr>
@@ -1998,31 +1904,13 @@
         <w:rPr>
           <w:rFonts w:ascii="Arial" w:hAnsi="Arial" w:cs="Arial"/>
         </w:rPr>
-        <w:t xml:space="preserve">The proposed approach takes as input a list of </w:t>
-      </w:r>
-      <w:r>
-        <w:rPr>
-          <w:rFonts w:ascii="Arial" w:hAnsi="Arial" w:cs="Arial"/>
-        </w:rPr>
-        <w:t>log-transformed intensities</w:t>
-      </w:r>
-      <w:r>
-        <w:rPr>
-          <w:rFonts w:ascii="Arial" w:hAnsi="Arial" w:cs="Arial"/>
-        </w:rPr>
-        <w:t xml:space="preserve"> of spectral features, identified and quantified across LC-MS runs. The features, which are precursor ions of modified or unmodified peptides, are used to characterize the identified PTM sites and proteins. </w:t>
-      </w:r>
-      <w:r>
-        <w:rPr>
-          <w:rFonts w:ascii="Arial" w:hAnsi="Arial" w:cs="Arial"/>
-        </w:rPr>
-        <w:t xml:space="preserve">For each PTM site, </w:t>
-      </w:r>
-      <w:r>
-        <w:rPr>
-          <w:rFonts w:ascii="Arial" w:hAnsi="Arial" w:cs="Arial"/>
-        </w:rPr>
-        <w:t>t</w:t>
+        <w:t xml:space="preserve">The proposed approach takes as input a list of log-transformed intensities of spectral features, identified and quantified across LC-MS runs. The features, which are precursor ions of modified or unmodified peptides, are used to characterize the identified PTM sites and proteins. </w:t>
+      </w:r>
+      <w:r>
+        <w:rPr>
+          <w:rFonts w:ascii="Arial" w:hAnsi="Arial" w:cs="Arial"/>
+        </w:rPr>
+        <w:t>For each PTM site, t</w:t>
       </w:r>
       <w:r>
         <w:rPr>
@@ -2064,105 +1952,82 @@
         <w:rPr>
           <w:rFonts w:ascii="Arial" w:hAnsi="Arial" w:cs="Arial"/>
         </w:rPr>
+        <w:t>T</w:t>
+      </w:r>
+      <w:r>
+        <w:rPr>
+          <w:rFonts w:ascii="Arial" w:hAnsi="Arial" w:cs="Arial"/>
+        </w:rPr>
+        <w:t>he model parameters are estimated using the split-plot approach as in MSstats</w:t>
+      </w:r>
+      <w:r>
+        <w:rPr>
+          <w:rFonts w:ascii="Arial" w:hAnsi="Arial" w:cs="Arial"/>
+          <w:b/>
+        </w:rPr>
+        <w:t>[Source]</w:t>
+      </w:r>
+      <w:r>
+        <w:rPr>
+          <w:rFonts w:ascii="Arial" w:hAnsi="Arial" w:cs="Arial"/>
+        </w:rPr>
+        <w:t xml:space="preserve">, where </w:t>
+      </w:r>
+      <w:r>
+        <w:rPr>
+          <w:rFonts w:ascii="Arial" w:hAnsi="Arial" w:cs="Arial"/>
+        </w:rPr>
+        <w:t xml:space="preserve">the feature log-intensities are first summarized into a single value per site per run in the subplot model, and the site-level summaries are then used for the inference of the </w:t>
+      </w:r>
+      <w:r>
+        <w:rPr>
+          <w:rFonts w:ascii="Arial" w:hAnsi="Arial" w:cs="Arial"/>
+        </w:rPr>
+        <w:t xml:space="preserve">PTM site </w:t>
+      </w:r>
+      <w:r>
+        <w:rPr>
+          <w:rFonts w:ascii="Arial" w:hAnsi="Arial" w:cs="Arial"/>
+        </w:rPr>
+        <w:t xml:space="preserve">abundance. In the site-level summarization, </w:t>
+      </w:r>
+      <w:r>
+        <w:rPr>
+          <w:rFonts w:ascii="Arial" w:hAnsi="Arial" w:cs="Arial"/>
+        </w:rPr>
+        <w:t>Tukey's median polish (TMP)</w:t>
+      </w:r>
+      <w:r>
+        <w:rPr>
+          <w:rFonts w:ascii="Arial" w:hAnsi="Arial" w:cs="Arial"/>
+        </w:rPr>
+        <w:t>, a simple and robust procedure is applied to iteratively fit a two-way additive model with the effects of run and feature, which in turn summarizes the log-intensities for each site.</w:t>
+      </w:r>
+      <w:r>
+        <w:rPr>
+          <w:rFonts w:ascii="Arial" w:hAnsi="Arial" w:cs="Arial"/>
+          <w:b/>
+        </w:rPr>
         <w:t xml:space="preserve"> </w:t>
       </w:r>
       <w:r>
         <w:rPr>
           <w:rFonts w:ascii="Arial" w:hAnsi="Arial" w:cs="Arial"/>
-        </w:rPr>
-        <w:t>T</w:t>
-      </w:r>
-      <w:r>
-        <w:rPr>
-          <w:rFonts w:ascii="Arial" w:hAnsi="Arial" w:cs="Arial"/>
-        </w:rPr>
-        <w:t xml:space="preserve">he model parameters are estimated using the split-plot approach as in </w:t>
-      </w:r>
-      <w:proofErr w:type="spellStart"/>
-      <w:r>
-        <w:rPr>
-          <w:rFonts w:ascii="Arial" w:hAnsi="Arial" w:cs="Arial"/>
-        </w:rPr>
-        <w:t>MSstats</w:t>
-      </w:r>
-      <w:proofErr w:type="spellEnd"/>
-      <w:r>
-        <w:rPr>
-          <w:rFonts w:ascii="Arial" w:hAnsi="Arial" w:cs="Arial"/>
-        </w:rPr>
-        <w:t xml:space="preserve">, where </w:t>
-      </w:r>
-      <w:r>
-        <w:rPr>
-          <w:rFonts w:ascii="Arial" w:hAnsi="Arial" w:cs="Arial"/>
-        </w:rPr>
-        <w:t xml:space="preserve">the feature log-intensities are first summarized into a single value per site per run in the subplot model, and the site-level summaries are then used for the inference of the </w:t>
-      </w:r>
-      <w:r>
-        <w:rPr>
-          <w:rFonts w:ascii="Arial" w:hAnsi="Arial" w:cs="Arial"/>
-        </w:rPr>
-        <w:t xml:space="preserve">PTM site </w:t>
-      </w:r>
-      <w:r>
-        <w:rPr>
-          <w:rFonts w:ascii="Arial" w:hAnsi="Arial" w:cs="Arial"/>
-        </w:rPr>
-        <w:t>abundance</w:t>
-      </w:r>
-      <w:r>
-        <w:rPr>
-          <w:rFonts w:ascii="Arial" w:hAnsi="Arial" w:cs="Arial"/>
-        </w:rPr>
-        <w:t xml:space="preserve">. In the site-level summarization, </w:t>
-      </w:r>
-      <w:r>
-        <w:rPr>
-          <w:rFonts w:ascii="Arial" w:hAnsi="Arial" w:cs="Arial"/>
-        </w:rPr>
-        <w:t>Tukey's median polish (TMP)</w:t>
-      </w:r>
-      <w:r>
-        <w:rPr>
-          <w:rFonts w:ascii="Arial" w:hAnsi="Arial" w:cs="Arial"/>
-        </w:rPr>
-        <w:t xml:space="preserve">, a simple and robust procedure is applied to </w:t>
-      </w:r>
-      <w:r>
-        <w:rPr>
-          <w:rFonts w:ascii="Arial" w:hAnsi="Arial" w:cs="Arial"/>
-        </w:rPr>
-        <w:t>iteratively fit a</w:t>
-      </w:r>
-      <w:r>
-        <w:rPr>
-          <w:rFonts w:ascii="Arial" w:hAnsi="Arial" w:cs="Arial"/>
-        </w:rPr>
-        <w:t xml:space="preserve"> two-way additive model with the effects of run and feature, which in turn </w:t>
-      </w:r>
-      <w:r>
-        <w:rPr>
-          <w:rFonts w:ascii="Arial" w:hAnsi="Arial" w:cs="Arial"/>
-        </w:rPr>
-        <w:t>summarize</w:t>
-      </w:r>
-      <w:r>
-        <w:rPr>
-          <w:rFonts w:ascii="Arial" w:hAnsi="Arial" w:cs="Arial"/>
-        </w:rPr>
-        <w:t>s</w:t>
-      </w:r>
-      <w:r>
-        <w:rPr>
-          <w:rFonts w:ascii="Arial" w:hAnsi="Arial" w:cs="Arial"/>
-        </w:rPr>
-        <w:t xml:space="preserve"> the log-intensities for each site</w:t>
-      </w:r>
-      <w:r>
-        <w:rPr>
-          <w:rFonts w:ascii="Arial" w:hAnsi="Arial" w:cs="Arial"/>
-        </w:rPr>
-        <w:t xml:space="preserve">. </w:t>
+          <w:b/>
+        </w:rPr>
+        <w:t>[Source]</w:t>
+      </w:r>
+      <w:r>
+        <w:rPr>
+          <w:rFonts w:ascii="Arial" w:hAnsi="Arial" w:cs="Arial"/>
+        </w:rPr>
+        <w:t xml:space="preserve"> </w:t>
+      </w:r>
+      <w:r>
+        <w:rPr>
+          <w:rFonts w:ascii="Arial" w:hAnsi="Arial" w:cs="Arial"/>
+        </w:rPr>
+        <w:t xml:space="preserve"> </w:t>
       </w:r>
       <w:r>
         <w:rPr>
@@ -2180,25 +2045,19 @@
         <w:rPr>
           <w:rFonts w:ascii="Arial" w:hAnsi="Arial" w:cs="Arial"/>
         </w:rPr>
-        <w:t>is carried out in account for the experimental design</w:t>
-      </w:r>
-      <w:r>
-        <w:rPr>
-          <w:rFonts w:ascii="Arial" w:hAnsi="Arial" w:cs="Arial"/>
-        </w:rPr>
-        <w:t xml:space="preserve"> </w:t>
-      </w:r>
-      <w:r>
-        <w:rPr>
-          <w:rFonts w:ascii="Arial" w:hAnsi="Arial" w:cs="Arial"/>
-        </w:rPr>
-        <w:t>(Fig. 3a)</w:t>
-      </w:r>
-      <w:r>
-        <w:rPr>
-          <w:rFonts w:ascii="Arial" w:hAnsi="Arial" w:cs="Arial"/>
-        </w:rPr>
-        <w:t xml:space="preserve">. Statistical modeling and quantification for global proteomics data are performed by the same procedure as for PTM data.  </w:t>
+        <w:t xml:space="preserve">is carried out in account for the experimental </w:t>
+      </w:r>
+      <w:r>
+        <w:rPr>
+          <w:rFonts w:ascii="Arial" w:hAnsi="Arial" w:cs="Arial"/>
+        </w:rPr>
+        <w:t>design (</w:t>
+      </w:r>
+      <w:r>
+        <w:rPr>
+          <w:rFonts w:ascii="Arial" w:hAnsi="Arial" w:cs="Arial"/>
+        </w:rPr>
+        <w:t xml:space="preserve">Fig. 3a). Statistical modeling and quantification for global proteomics data are performed by the same procedure as for PTM data.  </w:t>
       </w:r>
     </w:p>
     <w:p>
@@ -2437,37 +2296,13 @@
         <w:rPr>
           <w:rFonts w:ascii="Arial" w:hAnsi="Arial" w:cs="Arial"/>
         </w:rPr>
-        <w:t xml:space="preserve">the difference in log-abundance of the </w:t>
-      </w:r>
-      <w:r>
-        <w:rPr>
-          <w:rFonts w:ascii="Arial" w:hAnsi="Arial" w:cs="Arial"/>
-        </w:rPr>
-        <w:t>PTM site, subtracted by the difference in log-abundance of the underlying protein</w:t>
-      </w:r>
-      <w:r>
-        <w:rPr>
-          <w:rFonts w:ascii="Arial" w:hAnsi="Arial" w:cs="Arial"/>
-        </w:rPr>
-        <w:t xml:space="preserve">, which is </w:t>
-      </w:r>
-      <w:r>
-        <w:rPr>
-          <w:rFonts w:ascii="Arial" w:hAnsi="Arial" w:cs="Arial"/>
-        </w:rPr>
-        <w:t xml:space="preserve">equivalent to the log of the ratio of PTM abundance difference </w:t>
-      </w:r>
-      <w:r>
-        <w:rPr>
-          <w:rFonts w:ascii="Arial" w:hAnsi="Arial" w:cs="Arial"/>
-        </w:rPr>
-        <w:t>to</w:t>
-      </w:r>
-      <w:r>
-        <w:rPr>
-          <w:rFonts w:ascii="Arial" w:hAnsi="Arial" w:cs="Arial"/>
-        </w:rPr>
-        <w:t xml:space="preserve"> protein abundance difference</w:t>
+        <w:t>the difference in log-abundance of the PTM site, subtracted by the difference in log-abundance of the underlying protein</w:t>
+      </w:r>
+      <w:r>
+        <w:rPr>
+          <w:rFonts w:ascii="Arial" w:hAnsi="Arial" w:cs="Arial"/>
+        </w:rPr>
+        <w:t>, which is equivalent to the log of the ratio of PTM abundance difference to protein abundance difference</w:t>
       </w:r>
       <w:r>
         <w:rPr>
@@ -2515,19 +2350,7 @@
         <w:rPr>
           <w:rFonts w:ascii="Arial" w:hAnsi="Arial" w:cs="Arial"/>
         </w:rPr>
-        <w:t xml:space="preserve">The test statistic for the hypothesis testing is the ratio of the </w:t>
-      </w:r>
-      <w:r>
-        <w:rPr>
-          <w:rFonts w:ascii="Arial" w:hAnsi="Arial" w:cs="Arial"/>
-        </w:rPr>
-        <w:t>estimate of the adjusted difference</w:t>
-      </w:r>
-      <w:r>
-        <w:rPr>
-          <w:rFonts w:ascii="Arial" w:hAnsi="Arial" w:cs="Arial"/>
-        </w:rPr>
-        <w:t xml:space="preserve"> to its SE</w:t>
+        <w:t>The test statistic for the hypothesis testing is the ratio of the estimate of the adjusted difference to its SE</w:t>
       </w:r>
       <w:r>
         <w:rPr>
@@ -2559,13 +2382,7 @@
         <w:rPr>
           <w:rFonts w:ascii="Arial" w:hAnsi="Arial" w:cs="Arial"/>
         </w:rPr>
-        <w:t>-value</w:t>
-      </w:r>
-      <w:r>
-        <w:rPr>
-          <w:rFonts w:ascii="Arial" w:hAnsi="Arial" w:cs="Arial"/>
-        </w:rPr>
-        <w:t>, the test statistic is com</w:t>
+        <w:t>-value, the test statistic is com</w:t>
       </w:r>
       <w:r>
         <w:rPr>
@@ -2621,27 +2438,7 @@
         <w:rPr>
           <w:rFonts w:ascii="Arial" w:hAnsi="Arial" w:cs="Arial"/>
         </w:rPr>
-        <w:t xml:space="preserve"> </w:t>
-      </w:r>
-      <w:r>
-        <w:rPr>
-          <w:rFonts w:ascii="Arial" w:hAnsi="Arial" w:cs="Arial"/>
-        </w:rPr>
-        <w:t xml:space="preserve">Adjustment for multiple comparisons is performed using the </w:t>
-      </w:r>
-      <w:proofErr w:type="spellStart"/>
-      <w:r>
-        <w:rPr>
-          <w:rFonts w:ascii="Arial" w:hAnsi="Arial" w:cs="Arial"/>
-        </w:rPr>
-        <w:t>Benjamini</w:t>
-      </w:r>
-      <w:proofErr w:type="spellEnd"/>
-      <w:r>
-        <w:rPr>
-          <w:rFonts w:ascii="Arial" w:hAnsi="Arial" w:cs="Arial"/>
-        </w:rPr>
-        <w:t xml:space="preserve">-Hochberg procedure to control the false discovery rate at a desired level, e.g., 0.05. </w:t>
+        <w:t xml:space="preserve">Adjustment for multiple comparisons is performed using the Benjamini-Hochberg procedure to control the false discovery rate at a desired level, e.g., 0.05. </w:t>
       </w:r>
       <w:r>
         <w:rPr>
@@ -2798,27 +2595,13 @@
         <w:rPr>
           <w:rFonts w:ascii="Arial" w:hAnsi="Arial" w:cs="Arial"/>
         </w:rPr>
-        <w:t xml:space="preserve">The proposed approach summarizes log-intensities in each batch </w:t>
-      </w:r>
-      <w:proofErr w:type="gramStart"/>
-      <w:r>
-        <w:rPr>
-          <w:rFonts w:ascii="Arial" w:hAnsi="Arial" w:cs="Arial"/>
-        </w:rPr>
-        <w:t xml:space="preserve">separately, </w:t>
-      </w:r>
-      <w:r>
-        <w:rPr>
-          <w:rFonts w:ascii="Arial" w:hAnsi="Arial" w:cs="Arial"/>
-        </w:rPr>
-        <w:t>and</w:t>
-      </w:r>
-      <w:proofErr w:type="gramEnd"/>
-      <w:r>
-        <w:rPr>
-          <w:rFonts w:ascii="Arial" w:hAnsi="Arial" w:cs="Arial"/>
-        </w:rPr>
-        <w:t xml:space="preserve"> considers two ways to perform the statistical inference and testing. </w:t>
+        <w:t xml:space="preserve">The proposed approach summarizes log-intensities in each batch separately, </w:t>
+      </w:r>
+      <w:r>
+        <w:rPr>
+          <w:rFonts w:ascii="Arial" w:hAnsi="Arial" w:cs="Arial"/>
+        </w:rPr>
+        <w:t xml:space="preserve">and considers two ways to perform the statistical inference and testing. </w:t>
       </w:r>
       <w:r>
         <w:rPr>
@@ -2830,13 +2613,7 @@
         <w:rPr>
           <w:rFonts w:ascii="Arial" w:hAnsi="Arial" w:cs="Arial"/>
         </w:rPr>
-        <w:t xml:space="preserve">for each batch separately. </w:t>
-      </w:r>
-      <w:r>
-        <w:rPr>
-          <w:rFonts w:ascii="Arial" w:hAnsi="Arial" w:cs="Arial"/>
-        </w:rPr>
-        <w:t>The evidence about differential PTM sites</w:t>
+        <w:t>for each batch separately. The evidence about differential PTM sites</w:t>
       </w:r>
       <w:r>
         <w:rPr>
@@ -2848,19 +2625,7 @@
         <w:rPr>
           <w:rFonts w:ascii="Arial" w:hAnsi="Arial" w:cs="Arial"/>
         </w:rPr>
-        <w:t>between conditions is averaged over batches.</w:t>
-      </w:r>
-      <w:r>
-        <w:rPr>
-          <w:rFonts w:ascii="Arial" w:hAnsi="Arial" w:cs="Arial"/>
-        </w:rPr>
-        <w:t xml:space="preserve"> Alternatively, </w:t>
-      </w:r>
-      <w:r>
-        <w:rPr>
-          <w:rFonts w:ascii="Arial" w:hAnsi="Arial" w:cs="Arial"/>
-        </w:rPr>
-        <w:t xml:space="preserve">assuming </w:t>
+        <w:t xml:space="preserve">between conditions is averaged over batches. Alternatively, assuming </w:t>
       </w:r>
       <w:r>
         <w:rPr>
@@ -2884,13 +2649,7 @@
         <w:rPr>
           <w:rFonts w:ascii="Arial" w:hAnsi="Arial" w:cs="Arial"/>
         </w:rPr>
-        <w:t>summaries</w:t>
-      </w:r>
-      <w:r>
-        <w:rPr>
-          <w:rFonts w:ascii="Arial" w:hAnsi="Arial" w:cs="Arial"/>
-        </w:rPr>
-        <w:t xml:space="preserve"> and identical differences between conditions across batches </w:t>
+        <w:t xml:space="preserve">summaries and identical differences between conditions across batches </w:t>
       </w:r>
       <w:r>
         <w:rPr>
@@ -3042,6 +2801,7 @@
       <w:r>
         <w:rPr>
           <w:rFonts w:ascii="Arial" w:hAnsi="Arial" w:cs="Arial"/>
+          <w:b/>
           <w:lang w:eastAsia="zh-TW"/>
         </w:rPr>
         <w:t xml:space="preserve"> </w:t>
@@ -3366,6 +3126,7 @@
       <w:r>
         <w:rPr>
           <w:rFonts w:ascii="Arial" w:hAnsi="Arial" w:cs="Arial"/>
+          <w:b/>
           <w:lang w:eastAsia="zh-TW"/>
         </w:rPr>
         <w:t xml:space="preserve"> </w:t>
@@ -3374,7 +3135,38 @@
         <w:rPr>
           <w:rFonts w:ascii="Arial" w:hAnsi="Arial" w:cs="Arial"/>
         </w:rPr>
-        <w:t>PTM experiments often create batches during data acquisition.</w:t>
+        <w:t>PTM experiments often create batches during data acquisition.Wh</w:t>
+      </w:r>
+      <w:r>
+        <w:rPr>
+          <w:rFonts w:ascii="Arial" w:hAnsi="Arial" w:cs="Arial"/>
+          <w:lang w:eastAsia="zh-TW"/>
+        </w:rPr>
+        <w:t>ereas</w:t>
+      </w:r>
+      <w:r>
+        <w:rPr>
+          <w:rFonts w:ascii="Arial" w:hAnsi="Arial" w:cs="Arial"/>
+        </w:rPr>
+        <w:t xml:space="preserve"> the proposed approach can be naturally extended to </w:t>
+      </w:r>
+      <w:r>
+        <w:rPr>
+          <w:rFonts w:ascii="Arial" w:hAnsi="Arial" w:cs="Arial"/>
+        </w:rPr>
+        <w:t>handle</w:t>
+      </w:r>
+      <w:r>
+        <w:rPr>
+          <w:rFonts w:ascii="Arial" w:hAnsi="Arial" w:cs="Arial"/>
+        </w:rPr>
+        <w:t xml:space="preserve"> such scenarios by modeling various forms of batch </w:t>
+      </w:r>
+      <w:r>
+        <w:rPr>
+          <w:rFonts w:ascii="Arial" w:hAnsi="Arial" w:cs="Arial"/>
+        </w:rPr>
+        <w:t>effects;</w:t>
       </w:r>
       <w:r>
         <w:rPr>
@@ -3386,38 +3178,7 @@
         <w:rPr>
           <w:rFonts w:ascii="Arial" w:hAnsi="Arial" w:cs="Arial"/>
         </w:rPr>
-        <w:t>Wh</w:t>
-      </w:r>
-      <w:r>
-        <w:rPr>
-          <w:rFonts w:ascii="Arial" w:hAnsi="Arial" w:cs="Arial"/>
-          <w:lang w:eastAsia="zh-TW"/>
-        </w:rPr>
-        <w:t>ereas</w:t>
-      </w:r>
-      <w:r>
-        <w:rPr>
-          <w:rFonts w:ascii="Arial" w:hAnsi="Arial" w:cs="Arial"/>
-        </w:rPr>
-        <w:t xml:space="preserve"> the proposed approach can be naturally extended to </w:t>
-      </w:r>
-      <w:r>
-        <w:rPr>
-          <w:rFonts w:ascii="Arial" w:hAnsi="Arial" w:cs="Arial"/>
-        </w:rPr>
-        <w:t>handle</w:t>
-      </w:r>
-      <w:r>
-        <w:rPr>
-          <w:rFonts w:ascii="Arial" w:hAnsi="Arial" w:cs="Arial"/>
-        </w:rPr>
-        <w:t xml:space="preserve"> such scenarios by modeling various forms of batch effects, </w:t>
-      </w:r>
-      <w:r>
-        <w:rPr>
-          <w:rFonts w:ascii="Arial" w:hAnsi="Arial" w:cs="Arial"/>
-        </w:rPr>
-        <w:t>t-test is not directly applicable</w:t>
+        <w:t>t-test is not directly applicableto a problem with batches of data. Two commonly</w:t>
       </w:r>
       <w:r>
         <w:rPr>
@@ -3429,7 +3190,91 @@
         <w:rPr>
           <w:rFonts w:ascii="Arial" w:hAnsi="Arial" w:cs="Arial"/>
         </w:rPr>
-        <w:t>to a problem with batches of data. Two commonly</w:t>
+        <w:t xml:space="preserve">used </w:t>
+      </w:r>
+      <w:r>
+        <w:rPr>
+          <w:rFonts w:ascii="Arial" w:hAnsi="Arial" w:cs="Arial"/>
+        </w:rPr>
+        <w:t xml:space="preserve">ad-hoc </w:t>
+      </w:r>
+      <w:r>
+        <w:rPr>
+          <w:rFonts w:ascii="Arial" w:hAnsi="Arial" w:cs="Arial"/>
+        </w:rPr>
+        <w:t xml:space="preserve">approaches are </w:t>
+      </w:r>
+      <w:r>
+        <w:rPr>
+          <w:rFonts w:ascii="Arial" w:hAnsi="Arial" w:cs="Arial"/>
+        </w:rPr>
+        <w:t>a</w:t>
+      </w:r>
+      <w:r>
+        <w:rPr>
+          <w:rFonts w:ascii="Arial" w:hAnsi="Arial" w:cs="Arial"/>
+        </w:rPr>
+        <w:t>) t-te</w:t>
+      </w:r>
+      <w:r>
+        <w:rPr>
+          <w:rFonts w:ascii="Arial" w:hAnsi="Arial" w:cs="Arial"/>
+        </w:rPr>
+        <w:t>st (no batch): ignoring batch eff</w:t>
+      </w:r>
+      <w:r>
+        <w:rPr>
+          <w:rFonts w:ascii="Arial" w:hAnsi="Arial" w:cs="Arial"/>
+        </w:rPr>
+        <w:t xml:space="preserve">ects when applying t-test, and </w:t>
+      </w:r>
+      <w:r>
+        <w:rPr>
+          <w:rFonts w:ascii="Arial" w:hAnsi="Arial" w:cs="Arial"/>
+        </w:rPr>
+        <w:t>b</w:t>
+      </w:r>
+      <w:r>
+        <w:rPr>
+          <w:rFonts w:ascii="Arial" w:hAnsi="Arial" w:cs="Arial"/>
+        </w:rPr>
+        <w:t>) t-test (most signi</w:t>
+      </w:r>
+      <w:r>
+        <w:rPr>
+          <w:rFonts w:ascii="Arial" w:hAnsi="Arial" w:cs="Arial"/>
+        </w:rPr>
+        <w:t>fi</w:t>
+      </w:r>
+      <w:r>
+        <w:rPr>
+          <w:rFonts w:ascii="Arial" w:hAnsi="Arial" w:cs="Arial"/>
+        </w:rPr>
+        <w:t>cant batch): applying t-test in each batch and drawing conclusions based on themost signi</w:t>
+      </w:r>
+      <w:r>
+        <w:rPr>
+          <w:rFonts w:ascii="Arial" w:hAnsi="Arial" w:cs="Arial"/>
+        </w:rPr>
+        <w:t>fi</w:t>
+      </w:r>
+      <w:r>
+        <w:rPr>
+          <w:rFonts w:ascii="Arial" w:hAnsi="Arial" w:cs="Arial"/>
+        </w:rPr>
+        <w:t>cant batch. Although simple, these ad-hoc methods lack statistical justi</w:t>
+      </w:r>
+      <w:r>
+        <w:rPr>
+          <w:rFonts w:ascii="Arial" w:hAnsi="Arial" w:cs="Arial"/>
+        </w:rPr>
+        <w:t>fi</w:t>
+      </w:r>
+      <w:r>
+        <w:rPr>
+          <w:rFonts w:ascii="Arial" w:hAnsi="Arial" w:cs="Arial"/>
+        </w:rPr>
+        <w:t>cation. We</w:t>
       </w:r>
       <w:r>
         <w:rPr>
@@ -3441,114 +3286,6 @@
         <w:rPr>
           <w:rFonts w:ascii="Arial" w:hAnsi="Arial" w:cs="Arial"/>
         </w:rPr>
-        <w:t xml:space="preserve">used </w:t>
-      </w:r>
-      <w:r>
-        <w:rPr>
-          <w:rFonts w:ascii="Arial" w:hAnsi="Arial" w:cs="Arial"/>
-        </w:rPr>
-        <w:t xml:space="preserve">ad-hoc </w:t>
-      </w:r>
-      <w:r>
-        <w:rPr>
-          <w:rFonts w:ascii="Arial" w:hAnsi="Arial" w:cs="Arial"/>
-        </w:rPr>
-        <w:t xml:space="preserve">approaches are </w:t>
-      </w:r>
-      <w:r>
-        <w:rPr>
-          <w:rFonts w:ascii="Arial" w:hAnsi="Arial" w:cs="Arial"/>
-        </w:rPr>
-        <w:t>a</w:t>
-      </w:r>
-      <w:r>
-        <w:rPr>
-          <w:rFonts w:ascii="Arial" w:hAnsi="Arial" w:cs="Arial"/>
-        </w:rPr>
-        <w:t>) t-te</w:t>
-      </w:r>
-      <w:r>
-        <w:rPr>
-          <w:rFonts w:ascii="Arial" w:hAnsi="Arial" w:cs="Arial"/>
-        </w:rPr>
-        <w:t>st (no batch): ignoring batch eff</w:t>
-      </w:r>
-      <w:r>
-        <w:rPr>
-          <w:rFonts w:ascii="Arial" w:hAnsi="Arial" w:cs="Arial"/>
-        </w:rPr>
-        <w:t xml:space="preserve">ects when applying t-test, and </w:t>
-      </w:r>
-      <w:r>
-        <w:rPr>
-          <w:rFonts w:ascii="Arial" w:hAnsi="Arial" w:cs="Arial"/>
-        </w:rPr>
-        <w:t>b</w:t>
-      </w:r>
-      <w:r>
-        <w:rPr>
-          <w:rFonts w:ascii="Arial" w:hAnsi="Arial" w:cs="Arial"/>
-        </w:rPr>
-        <w:t>) t-test (most signi</w:t>
-      </w:r>
-      <w:r>
-        <w:rPr>
-          <w:rFonts w:ascii="Arial" w:hAnsi="Arial" w:cs="Arial"/>
-        </w:rPr>
-        <w:t>fi</w:t>
-      </w:r>
-      <w:r>
-        <w:rPr>
-          <w:rFonts w:ascii="Arial" w:hAnsi="Arial" w:cs="Arial"/>
-        </w:rPr>
-        <w:t>cant batch): applying t-test in each batch and drawing conclusions based on the</w:t>
-      </w:r>
-      <w:r>
-        <w:rPr>
-          <w:rFonts w:ascii="Arial" w:hAnsi="Arial" w:cs="Arial"/>
-        </w:rPr>
-        <w:t xml:space="preserve"> </w:t>
-      </w:r>
-      <w:r>
-        <w:rPr>
-          <w:rFonts w:ascii="Arial" w:hAnsi="Arial" w:cs="Arial"/>
-        </w:rPr>
-        <w:t>most signi</w:t>
-      </w:r>
-      <w:r>
-        <w:rPr>
-          <w:rFonts w:ascii="Arial" w:hAnsi="Arial" w:cs="Arial"/>
-        </w:rPr>
-        <w:t>fi</w:t>
-      </w:r>
-      <w:r>
-        <w:rPr>
-          <w:rFonts w:ascii="Arial" w:hAnsi="Arial" w:cs="Arial"/>
-        </w:rPr>
-        <w:t>cant batch. Although simple, these ad-hoc methods lack statistical justi</w:t>
-      </w:r>
-      <w:r>
-        <w:rPr>
-          <w:rFonts w:ascii="Arial" w:hAnsi="Arial" w:cs="Arial"/>
-        </w:rPr>
-        <w:t>fi</w:t>
-      </w:r>
-      <w:r>
-        <w:rPr>
-          <w:rFonts w:ascii="Arial" w:hAnsi="Arial" w:cs="Arial"/>
-        </w:rPr>
-        <w:t>cation. We</w:t>
-      </w:r>
-      <w:r>
-        <w:rPr>
-          <w:rFonts w:ascii="Arial" w:hAnsi="Arial" w:cs="Arial"/>
-        </w:rPr>
-        <w:t xml:space="preserve"> </w:t>
-      </w:r>
-      <w:r>
-        <w:rPr>
-          <w:rFonts w:ascii="Arial" w:hAnsi="Arial" w:cs="Arial"/>
-        </w:rPr>
         <w:t>characterized their statistical properties under various forms of batch e</w:t>
       </w:r>
       <w:r>
@@ -3592,19 +3329,7 @@
         <w:rPr>
           <w:rFonts w:ascii="Arial" w:hAnsi="Arial" w:cs="Arial"/>
         </w:rPr>
-        <w:t>. Two</w:t>
-      </w:r>
-      <w:r>
-        <w:rPr>
-          <w:rFonts w:ascii="Arial" w:hAnsi="Arial" w:cs="Arial"/>
-        </w:rPr>
-        <w:t xml:space="preserve"> </w:t>
-      </w:r>
-      <w:r>
-        <w:rPr>
-          <w:rFonts w:ascii="Arial" w:hAnsi="Arial" w:cs="Arial"/>
-        </w:rPr>
-        <w:t>batches of data were generated, where various forms of batch e</w:t>
+        <w:t>. Twobatches of data were generated, where various forms of batch e</w:t>
       </w:r>
       <w:r>
         <w:rPr>
@@ -3616,19 +3341,7 @@
         <w:rPr>
           <w:rFonts w:ascii="Arial" w:hAnsi="Arial" w:cs="Arial"/>
         </w:rPr>
-        <w:t>ects were simulated, including</w:t>
-      </w:r>
-      <w:r>
-        <w:rPr>
-          <w:rFonts w:ascii="Arial" w:hAnsi="Arial" w:cs="Arial"/>
-        </w:rPr>
-        <w:t xml:space="preserve"> </w:t>
-      </w:r>
-      <w:r>
-        <w:rPr>
-          <w:rFonts w:ascii="Arial" w:hAnsi="Arial" w:cs="Arial"/>
-        </w:rPr>
-        <w:t>di</w:t>
+        <w:t>ects were simulated, includingdi</w:t>
       </w:r>
       <w:r>
         <w:rPr>
@@ -3652,19 +3365,7 @@
         <w:rPr>
           <w:rFonts w:ascii="Arial" w:hAnsi="Arial" w:cs="Arial"/>
         </w:rPr>
-        <w:t>erence in variability across batches, and interaction</w:t>
-      </w:r>
-      <w:r>
-        <w:rPr>
-          <w:rFonts w:ascii="Arial" w:hAnsi="Arial" w:cs="Arial"/>
-        </w:rPr>
-        <w:t xml:space="preserve"> </w:t>
-      </w:r>
-      <w:r>
-        <w:rPr>
-          <w:rFonts w:ascii="Arial" w:hAnsi="Arial" w:cs="Arial"/>
-        </w:rPr>
-        <w:t>between batch and condition (i</w:t>
+        <w:t>erence in variability across batches, and interactionbetween batch and condition (i</w:t>
       </w:r>
       <w:r>
         <w:rPr>
@@ -3740,12 +3441,6 @@
         <w:rPr>
           <w:rFonts w:ascii="Arial" w:hAnsi="Arial" w:cs="Arial"/>
         </w:rPr>
-        <w:t xml:space="preserve"> </w:t>
-      </w:r>
-      <w:r>
-        <w:rPr>
-          <w:rFonts w:ascii="Arial" w:hAnsi="Arial" w:cs="Arial"/>
-        </w:rPr>
         <w:t xml:space="preserve">In terms of estimation of fold change, </w:t>
       </w:r>
       <w:r>
@@ -3830,19 +3525,7 @@
         <w:rPr>
           <w:rFonts w:ascii="Arial" w:hAnsi="Arial" w:cs="Arial"/>
         </w:rPr>
-        <w:t>he proposed approach improved power with small sample sizes in almost all the</w:t>
-      </w:r>
-      <w:r>
-        <w:rPr>
-          <w:rFonts w:ascii="Arial" w:hAnsi="Arial" w:cs="Arial"/>
-        </w:rPr>
-        <w:t xml:space="preserve"> </w:t>
-      </w:r>
-      <w:r>
-        <w:rPr>
-          <w:rFonts w:ascii="Arial" w:hAnsi="Arial" w:cs="Arial"/>
-        </w:rPr>
-        <w:t>scenarios, under various forms of batch e</w:t>
+        <w:t>he proposed approach improved power with small sample sizes in almost all thescenarios, under various forms of batch e</w:t>
       </w:r>
       <w:r>
         <w:rPr>
@@ -3914,19 +3597,7 @@
         <w:rPr>
           <w:rFonts w:ascii="Arial" w:hAnsi="Arial" w:cs="Arial"/>
         </w:rPr>
-        <w:t>ect gave similar performance</w:t>
-      </w:r>
-      <w:r>
-        <w:rPr>
-          <w:rFonts w:ascii="Arial" w:hAnsi="Arial" w:cs="Arial"/>
-        </w:rPr>
-        <w:t xml:space="preserve"> </w:t>
-      </w:r>
-      <w:r>
-        <w:rPr>
-          <w:rFonts w:ascii="Arial" w:hAnsi="Arial" w:cs="Arial"/>
-        </w:rPr>
-        <w:t>in special cases with no di</w:t>
+        <w:t>ect gave similar performancein special cases with no di</w:t>
       </w:r>
       <w:r>
         <w:rPr>
@@ -4004,19 +3675,7 @@
         <w:rPr>
           <w:rFonts w:ascii="Arial" w:hAnsi="Arial" w:cs="Arial"/>
         </w:rPr>
-        <w:t>gave consistently improved performance</w:t>
-      </w:r>
-      <w:r>
-        <w:rPr>
-          <w:rFonts w:ascii="Arial" w:hAnsi="Arial" w:cs="Arial"/>
-        </w:rPr>
-        <w:t xml:space="preserve"> </w:t>
-      </w:r>
-      <w:r>
-        <w:rPr>
-          <w:rFonts w:ascii="Arial" w:hAnsi="Arial" w:cs="Arial"/>
-        </w:rPr>
-        <w:t>compared with other methods by properly characterizing batch e</w:t>
+        <w:t>gave consistently improved performancecompared with other methods by properly characterizing batch e</w:t>
       </w:r>
       <w:r>
         <w:rPr>
@@ -4028,25 +3687,7 @@
         <w:rPr>
           <w:rFonts w:ascii="Arial" w:hAnsi="Arial" w:cs="Arial"/>
         </w:rPr>
-        <w:t>ects and leveraging all available</w:t>
-      </w:r>
-      <w:r>
-        <w:rPr>
-          <w:rFonts w:ascii="Arial" w:hAnsi="Arial" w:cs="Arial"/>
-        </w:rPr>
-        <w:t xml:space="preserve"> </w:t>
-      </w:r>
-      <w:r>
-        <w:rPr>
-          <w:rFonts w:ascii="Arial" w:hAnsi="Arial" w:cs="Arial"/>
-        </w:rPr>
-        <w:t>information.</w:t>
-      </w:r>
-      <w:r>
-        <w:rPr>
-          <w:rFonts w:ascii="Arial" w:hAnsi="Arial" w:cs="Arial"/>
-        </w:rPr>
-        <w:t xml:space="preserve"> </w:t>
+        <w:t>ects and leveraging all availableinformation.</w:t>
       </w:r>
     </w:p>
     <w:p>
@@ -4067,47 +3708,6 @@
         </w:rPr>
         <w:t>Spike-in experiment</w:t>
       </w:r>
-    </w:p>
-    <w:p>
-      <w:pPr>
-        <w:spacing w:line="360" w:lineRule="auto"/>
-        <w:jc w:val="both"/>
-        <w:rPr>
-          <w:rFonts w:ascii="Arial" w:hAnsi="Arial" w:cs="Arial"/>
-          <w:color w:val="000000" w:themeColor="text1"/>
-        </w:rPr>
-      </w:pPr>
-      <w:r>
-        <w:rPr>
-          <w:rFonts w:ascii="Arial" w:hAnsi="Arial" w:cs="Arial"/>
-          <w:color w:val="000000" w:themeColor="text1"/>
-        </w:rPr>
-        <w:t xml:space="preserve">We evaluated </w:t>
-      </w:r>
-      <w:r>
-        <w:rPr>
-          <w:rFonts w:ascii="Arial" w:hAnsi="Arial" w:cs="Arial"/>
-          <w:color w:val="000000" w:themeColor="text1"/>
-        </w:rPr>
-        <w:t>our approach using a custom designed benchmark experiment, where</w:t>
-      </w:r>
-      <w:r>
-        <w:rPr>
-          <w:rFonts w:ascii="Arial" w:hAnsi="Arial" w:cs="Arial" w:hint="eastAsia"/>
-          <w:color w:val="000000" w:themeColor="text1"/>
-          <w:lang w:eastAsia="zh-TW"/>
-        </w:rPr>
-        <w:t xml:space="preserve"> </w:t>
-      </w:r>
-    </w:p>
-    <w:p>
-      <w:pPr>
-        <w:spacing w:line="360" w:lineRule="auto"/>
-        <w:jc w:val="both"/>
-        <w:rPr>
-          <w:rFonts w:ascii="Arial" w:hAnsi="Arial" w:cs="Arial"/>
-        </w:rPr>
-      </w:pPr>
       <w:r>
         <w:rPr>
           <w:rFonts w:ascii="Arial" w:hAnsi="Arial" w:cs="Arial"/>
@@ -4116,7 +3716,14 @@
           <w:sz w:val="24"/>
           <w:szCs w:val="24"/>
         </w:rPr>
-        <w:t>Dilution experiment</w:t>
+        <w:t xml:space="preserve"> </w:t>
+      </w:r>
+      <w:r>
+        <w:rPr>
+          <w:rFonts w:ascii="Arial" w:hAnsi="Arial" w:cs="Arial"/>
+          <w:b/>
+        </w:rPr>
+        <w:t>[Need to write results of this experiment]</w:t>
       </w:r>
     </w:p>
     <w:p>
@@ -4126,7 +3733,6 @@
         <w:rPr>
           <w:rFonts w:ascii="Arial" w:hAnsi="Arial" w:cs="Arial"/>
           <w:color w:val="000000" w:themeColor="text1"/>
-          <w:lang w:eastAsia="zh-TW"/>
         </w:rPr>
       </w:pPr>
       <w:r>
@@ -4134,23 +3740,14 @@
           <w:rFonts w:ascii="Arial" w:hAnsi="Arial" w:cs="Arial"/>
           <w:color w:val="000000" w:themeColor="text1"/>
         </w:rPr>
-        <w:t>We evaluated our approach using a custom designed benchmark experiment, where</w:t>
-      </w:r>
-      <w:r>
-        <w:rPr>
-          <w:rFonts w:ascii="Arial" w:hAnsi="Arial" w:cs="Arial" w:hint="eastAsia"/>
+        <w:t xml:space="preserve">We evaluated </w:t>
+      </w:r>
+      <w:r>
+        <w:rPr>
+          <w:rFonts w:ascii="Arial" w:hAnsi="Arial" w:cs="Arial"/>
           <w:color w:val="000000" w:themeColor="text1"/>
-          <w:lang w:eastAsia="zh-TW"/>
-        </w:rPr>
-        <w:t xml:space="preserve"> </w:t>
-      </w:r>
-      <w:r>
-        <w:rPr>
-          <w:rFonts w:ascii="Arial" w:hAnsi="Arial" w:cs="Arial"/>
-          <w:color w:val="000000" w:themeColor="text1"/>
-          <w:lang w:eastAsia="zh-TW"/>
-        </w:rPr>
-        <w:t>...</w:t>
+        </w:rPr>
+        <w:t>our approach using a custom designed benchmark experiment, where</w:t>
       </w:r>
     </w:p>
     <w:p>
@@ -4159,137 +3756,9 @@
         <w:jc w:val="both"/>
         <w:rPr>
           <w:rFonts w:ascii="Arial" w:hAnsi="Arial" w:cs="Arial"/>
-          <w:color w:val="000000" w:themeColor="text1"/>
-          <w:lang w:eastAsia="zh-TW"/>
-        </w:rPr>
-      </w:pPr>
-      <w:r>
-        <w:rPr>
-          <w:rFonts w:ascii="Arial" w:hAnsi="Arial" w:cs="Arial"/>
-          <w:color w:val="000000" w:themeColor="text1"/>
-          <w:lang w:eastAsia="zh-TW"/>
-        </w:rPr>
-        <w:t xml:space="preserve">Two sets of </w:t>
-      </w:r>
-      <w:r>
-        <w:rPr>
-          <w:rFonts w:ascii="Arial" w:hAnsi="Arial" w:cs="Arial"/>
-          <w:color w:val="000000" w:themeColor="text1"/>
-          <w:lang w:eastAsia="zh-TW"/>
-        </w:rPr>
-        <w:t xml:space="preserve">liver </w:t>
-      </w:r>
-      <w:r>
-        <w:rPr>
-          <w:rFonts w:ascii="Arial" w:hAnsi="Arial" w:cs="Arial"/>
-          <w:color w:val="000000" w:themeColor="text1"/>
-          <w:lang w:eastAsia="zh-TW"/>
-        </w:rPr>
-        <w:t xml:space="preserve">samples from five Atg16L1 deficient mice (one with KGG enrichment followed by trypsin digestion, one with trypsin digestion alone) were prepared. </w:t>
-      </w:r>
-      <w:r>
-        <w:rPr>
-          <w:rFonts w:ascii="Arial" w:hAnsi="Arial" w:cs="Arial"/>
-          <w:color w:val="000000" w:themeColor="text1"/>
-          <w:lang w:eastAsia="zh-TW"/>
-        </w:rPr>
-        <w:t>Following a randomized order, e</w:t>
-      </w:r>
-      <w:r>
-        <w:rPr>
-          <w:rFonts w:ascii="Arial" w:hAnsi="Arial" w:cs="Arial"/>
-          <w:color w:val="000000" w:themeColor="text1"/>
-          <w:lang w:eastAsia="zh-TW"/>
-        </w:rPr>
-        <w:t xml:space="preserve">ach </w:t>
-      </w:r>
-      <w:r>
-        <w:rPr>
-          <w:rFonts w:ascii="Arial" w:hAnsi="Arial" w:cs="Arial"/>
-          <w:color w:val="000000" w:themeColor="text1"/>
-          <w:lang w:eastAsia="zh-TW"/>
-        </w:rPr>
-        <w:t xml:space="preserve">sample was injected </w:t>
-      </w:r>
-      <w:r>
-        <w:rPr>
-          <w:rFonts w:ascii="Arial" w:hAnsi="Arial" w:cs="Arial"/>
-          <w:color w:val="000000" w:themeColor="text1"/>
-          <w:lang w:eastAsia="zh-TW"/>
-        </w:rPr>
-        <w:t>at three different concentrations 4ul, 2ul, and 1ul</w:t>
-      </w:r>
-      <w:r>
-        <w:rPr>
-          <w:rFonts w:ascii="Arial" w:hAnsi="Arial" w:cs="Arial"/>
-          <w:color w:val="000000" w:themeColor="text1"/>
-          <w:lang w:eastAsia="zh-TW"/>
-        </w:rPr>
-        <w:t xml:space="preserve">. The experiment resulted in 15 KGG and 15 global profiling runs. To correct for run-to-run variation, the AQUA peptide mixture was spiked into each sample. </w:t>
-      </w:r>
-      <w:r>
-        <w:rPr>
-          <w:rFonts w:ascii="Arial" w:hAnsi="Arial" w:cs="Arial"/>
-          <w:color w:val="000000" w:themeColor="text1"/>
-          <w:lang w:eastAsia="zh-TW"/>
-        </w:rPr>
-        <w:lastRenderedPageBreak/>
-        <w:t xml:space="preserve">There are 4696 ubiquitinated proteins identified in this dataset. Among these, 3173 have corresponding measurements from global data. </w:t>
-      </w:r>
-    </w:p>
-    <w:p>
-      <w:pPr>
-        <w:spacing w:line="360" w:lineRule="auto"/>
-        <w:jc w:val="both"/>
-        <w:rPr>
-          <w:rFonts w:ascii="Arial" w:hAnsi="Arial" w:cs="Arial"/>
-          <w:color w:val="000000" w:themeColor="text1"/>
-          <w:lang w:eastAsia="zh-TW"/>
-        </w:rPr>
-      </w:pPr>
-      <w:r>
-        <w:rPr>
-          <w:rFonts w:ascii="Arial" w:hAnsi="Arial" w:cs="Arial"/>
-          <w:color w:val="000000" w:themeColor="text1"/>
-          <w:lang w:eastAsia="zh-TW"/>
-        </w:rPr>
-        <w:t xml:space="preserve">To simulate the effects of changes in protein abundance, </w:t>
-      </w:r>
-      <w:r>
-        <w:rPr>
-          <w:rFonts w:ascii="Arial" w:hAnsi="Arial" w:cs="Arial"/>
-          <w:color w:val="000000" w:themeColor="text1"/>
-          <w:lang w:eastAsia="zh-TW"/>
-        </w:rPr>
-        <w:t>w</w:t>
-      </w:r>
-      <w:r>
-        <w:rPr>
-          <w:rFonts w:ascii="Arial" w:hAnsi="Arial" w:cs="Arial"/>
-          <w:color w:val="000000" w:themeColor="text1"/>
-          <w:lang w:eastAsia="zh-TW"/>
-        </w:rPr>
-        <w:t xml:space="preserve">e created three groups </w:t>
-      </w:r>
-      <w:r>
-        <w:rPr>
-          <w:rFonts w:ascii="Arial" w:hAnsi="Arial" w:cs="Arial"/>
-          <w:color w:val="000000" w:themeColor="text1"/>
-          <w:lang w:eastAsia="zh-TW"/>
-        </w:rPr>
-        <w:t xml:space="preserve">of data by matching one concentration for the KGG data with one for the global data: K1P1, K2P2, and K4P4. Systematic changes in the abundance of ubiquitinated sites between the groups are present in the KGG data. These changes are considered as artifacts driven by the changes in the abundance of their corresponding proteins. </w:t>
-      </w:r>
-      <w:r>
-        <w:rPr>
-          <w:rFonts w:ascii="Arial" w:hAnsi="Arial" w:cs="Arial"/>
-          <w:color w:val="000000" w:themeColor="text1"/>
-          <w:lang w:eastAsia="zh-TW"/>
-        </w:rPr>
-        <w:t xml:space="preserve">Using the comparison of K2P2 vs. K1P1 as example, there are 19355 possible comparisons with KGG data, and 3860 changes are detected. Out of the 19355 sites, 15036 have corresponding measurements from global data and are eligible for protein-level correction. The correction significantly reduced the number of false positives to 79. Similar observations were made in the other two comparisons K4P4 vs. K2P2 and K4P4 vs. K1P1, as shown in Table XX.  </w:t>
-      </w:r>
-    </w:p>
-    <w:p>
-      <w:pPr>
+        </w:rPr>
+      </w:pPr>
+      <w:r>
         <w:rPr>
           <w:rFonts w:ascii="Arial" w:hAnsi="Arial" w:cs="Arial"/>
           <w:b/>
@@ -4297,7 +3766,8 @@
           <w:sz w:val="24"/>
           <w:szCs w:val="24"/>
         </w:rPr>
-      </w:pPr>
+        <w:t>Dilution experiment</w:t>
+      </w:r>
       <w:r>
         <w:rPr>
           <w:rFonts w:ascii="Arial" w:hAnsi="Arial" w:cs="Arial"/>
@@ -4306,11 +3776,179 @@
           <w:sz w:val="24"/>
           <w:szCs w:val="24"/>
         </w:rPr>
-        <w:t>Ubiquitin changes in bone marrow derived macrophages from Atg16L1 deficient mice</w:t>
+        <w:t xml:space="preserve"> </w:t>
+      </w:r>
+      <w:r>
+        <w:rPr>
+          <w:rFonts w:ascii="Arial" w:hAnsi="Arial" w:cs="Arial"/>
+          <w:b/>
+        </w:rPr>
+        <w:t>[What was this experiment?]</w:t>
       </w:r>
     </w:p>
     <w:p>
-      <w:r>
+      <w:pPr>
+        <w:spacing w:line="360" w:lineRule="auto"/>
+        <w:jc w:val="both"/>
+        <w:rPr>
+          <w:rFonts w:ascii="Arial" w:hAnsi="Arial" w:cs="Arial"/>
+          <w:color w:val="000000" w:themeColor="text1"/>
+          <w:lang w:eastAsia="zh-TW"/>
+        </w:rPr>
+      </w:pPr>
+      <w:r>
+        <w:rPr>
+          <w:rFonts w:ascii="Arial" w:hAnsi="Arial" w:cs="Arial"/>
+          <w:color w:val="000000" w:themeColor="text1"/>
+        </w:rPr>
+        <w:t>We evaluated our approach using a custom designed benchmark experiment, where</w:t>
+      </w:r>
+      <w:r>
+        <w:rPr>
+          <w:rFonts w:ascii="Arial" w:hAnsi="Arial" w:cs="Arial"/>
+          <w:color w:val="000000" w:themeColor="text1"/>
+          <w:lang w:eastAsia="zh-TW"/>
+        </w:rPr>
+        <w:t>...</w:t>
+      </w:r>
+    </w:p>
+    <w:p>
+      <w:pPr>
+        <w:spacing w:line="360" w:lineRule="auto"/>
+        <w:jc w:val="both"/>
+        <w:rPr>
+          <w:rFonts w:ascii="Arial" w:hAnsi="Arial" w:cs="Arial"/>
+          <w:color w:val="000000" w:themeColor="text1"/>
+          <w:lang w:eastAsia="zh-TW"/>
+        </w:rPr>
+      </w:pPr>
+      <w:r>
+        <w:rPr>
+          <w:rFonts w:ascii="Arial" w:hAnsi="Arial" w:cs="Arial"/>
+          <w:color w:val="000000" w:themeColor="text1"/>
+          <w:lang w:eastAsia="zh-TW"/>
+        </w:rPr>
+        <w:t xml:space="preserve">Two sets of </w:t>
+      </w:r>
+      <w:r>
+        <w:rPr>
+          <w:rFonts w:ascii="Arial" w:hAnsi="Arial" w:cs="Arial"/>
+          <w:color w:val="000000" w:themeColor="text1"/>
+          <w:lang w:eastAsia="zh-TW"/>
+        </w:rPr>
+        <w:t xml:space="preserve">liver </w:t>
+      </w:r>
+      <w:r>
+        <w:rPr>
+          <w:rFonts w:ascii="Arial" w:hAnsi="Arial" w:cs="Arial"/>
+          <w:color w:val="000000" w:themeColor="text1"/>
+          <w:lang w:eastAsia="zh-TW"/>
+        </w:rPr>
+        <w:t xml:space="preserve">samples from five Atg16L1 deficient mice (one with KGG enrichment followed by trypsin digestion, one with trypsin digestion alone) were prepared. </w:t>
+      </w:r>
+      <w:r>
+        <w:rPr>
+          <w:rFonts w:ascii="Arial" w:hAnsi="Arial" w:cs="Arial"/>
+          <w:color w:val="000000" w:themeColor="text1"/>
+          <w:lang w:eastAsia="zh-TW"/>
+        </w:rPr>
+        <w:t>Following a randomized order, e</w:t>
+      </w:r>
+      <w:r>
+        <w:rPr>
+          <w:rFonts w:ascii="Arial" w:hAnsi="Arial" w:cs="Arial"/>
+          <w:color w:val="000000" w:themeColor="text1"/>
+          <w:lang w:eastAsia="zh-TW"/>
+        </w:rPr>
+        <w:t xml:space="preserve">ach </w:t>
+      </w:r>
+      <w:r>
+        <w:rPr>
+          <w:rFonts w:ascii="Arial" w:hAnsi="Arial" w:cs="Arial"/>
+          <w:color w:val="000000" w:themeColor="text1"/>
+          <w:lang w:eastAsia="zh-TW"/>
+        </w:rPr>
+        <w:t xml:space="preserve">sample was injected </w:t>
+      </w:r>
+      <w:r>
+        <w:rPr>
+          <w:rFonts w:ascii="Arial" w:hAnsi="Arial" w:cs="Arial"/>
+          <w:color w:val="000000" w:themeColor="text1"/>
+          <w:lang w:eastAsia="zh-TW"/>
+        </w:rPr>
+        <w:t>at three different concentrations 4ul, 2ul, and 1ul</w:t>
+      </w:r>
+      <w:r>
+        <w:rPr>
+          <w:rFonts w:ascii="Arial" w:hAnsi="Arial" w:cs="Arial"/>
+          <w:color w:val="000000" w:themeColor="text1"/>
+          <w:lang w:eastAsia="zh-TW"/>
+        </w:rPr>
+        <w:t xml:space="preserve">. The experiment resulted in 15 KGG and 15 global profiling runs. To correct for run-to-run variation, the AQUA peptide mixture was spiked into each sample. </w:t>
+      </w:r>
+      <w:r>
+        <w:rPr>
+          <w:rFonts w:ascii="Arial" w:hAnsi="Arial" w:cs="Arial"/>
+          <w:color w:val="000000" w:themeColor="text1"/>
+          <w:lang w:eastAsia="zh-TW"/>
+        </w:rPr>
+        <w:lastRenderedPageBreak/>
+        <w:t xml:space="preserve">There are 4696 ubiquitinated proteins identified in this dataset. Among these, 3173 have corresponding measurements from global data. </w:t>
+      </w:r>
+    </w:p>
+    <w:p>
+      <w:pPr>
+        <w:spacing w:line="360" w:lineRule="auto"/>
+        <w:jc w:val="both"/>
+        <w:rPr>
+          <w:rFonts w:ascii="Arial" w:hAnsi="Arial" w:cs="Arial"/>
+          <w:color w:val="000000" w:themeColor="text1"/>
+          <w:lang w:eastAsia="zh-TW"/>
+        </w:rPr>
+      </w:pPr>
+      <w:r>
+        <w:rPr>
+          <w:rFonts w:ascii="Arial" w:hAnsi="Arial" w:cs="Arial"/>
+          <w:color w:val="000000" w:themeColor="text1"/>
+          <w:lang w:eastAsia="zh-TW"/>
+        </w:rPr>
+        <w:t xml:space="preserve">To simulate the effects of changes in protein abundance, </w:t>
+      </w:r>
+      <w:r>
+        <w:rPr>
+          <w:rFonts w:ascii="Arial" w:hAnsi="Arial" w:cs="Arial"/>
+          <w:color w:val="000000" w:themeColor="text1"/>
+          <w:lang w:eastAsia="zh-TW"/>
+        </w:rPr>
+        <w:t>w</w:t>
+      </w:r>
+      <w:r>
+        <w:rPr>
+          <w:rFonts w:ascii="Arial" w:hAnsi="Arial" w:cs="Arial"/>
+          <w:color w:val="000000" w:themeColor="text1"/>
+          <w:lang w:eastAsia="zh-TW"/>
+        </w:rPr>
+        <w:t xml:space="preserve">e created three groups </w:t>
+      </w:r>
+      <w:r>
+        <w:rPr>
+          <w:rFonts w:ascii="Arial" w:hAnsi="Arial" w:cs="Arial"/>
+          <w:color w:val="000000" w:themeColor="text1"/>
+          <w:lang w:eastAsia="zh-TW"/>
+        </w:rPr>
+        <w:t xml:space="preserve">of data by matching one concentration for the KGG data with one for the global data: K1P1, K2P2, and K4P4. Systematic changes in the abundance of ubiquitinated sites between the groups are present in the KGG data. These changes are considered as artifacts driven by the changes in the abundance of their corresponding proteins. </w:t>
+      </w:r>
+      <w:r>
+        <w:rPr>
+          <w:rFonts w:ascii="Arial" w:hAnsi="Arial" w:cs="Arial"/>
+          <w:color w:val="000000" w:themeColor="text1"/>
+          <w:lang w:eastAsia="zh-TW"/>
+        </w:rPr>
+        <w:t xml:space="preserve">Using the comparison of K2P2 vs. K1P1 as example, there are 19355 possible comparisons with KGG data, and 3860 changes are detected. Out of the 19355 sites, 15036 have corresponding measurements from global data and are eligible for protein-level correction. The correction significantly reduced the number of false positives to 79. Similar observations were made in the other two comparisons K4P4 vs. K2P2 and K4P4 vs. K1P1, as shown in Table XX.  </w:t>
+      </w:r>
+    </w:p>
+    <w:p>
+      <w:pPr>
         <w:rPr>
           <w:rFonts w:ascii="Arial" w:hAnsi="Arial" w:cs="Arial"/>
           <w:b/>
@@ -4318,112 +3956,7 @@
           <w:sz w:val="24"/>
           <w:szCs w:val="24"/>
         </w:rPr>
-        <w:t>Re-analysis of published dataset: USP30</w:t>
-      </w:r>
-    </w:p>
-    <w:p>
-      <w:pPr>
-        <w:spacing w:line="360" w:lineRule="auto"/>
-        <w:jc w:val="both"/>
-        <w:rPr>
-          <w:rFonts w:ascii="Arial" w:hAnsi="Arial" w:cs="Arial"/>
-          <w:color w:val="000000" w:themeColor="text1"/>
-        </w:rPr>
-      </w:pPr>
-      <w:r>
-        <w:rPr>
-          <w:rFonts w:ascii="Arial" w:hAnsi="Arial" w:cs="Arial"/>
-          <w:color w:val="000000" w:themeColor="text1"/>
-        </w:rPr>
-        <w:t>[Compare results with/without adjustment]</w:t>
-      </w:r>
-    </w:p>
-    <w:p>
-      <w:pPr>
-        <w:spacing w:line="360" w:lineRule="auto"/>
-        <w:jc w:val="both"/>
-        <w:rPr>
-          <w:rFonts w:ascii="Arial" w:hAnsi="Arial" w:cs="Arial"/>
-          <w:color w:val="000000" w:themeColor="text1"/>
-        </w:rPr>
-      </w:pPr>
-      <w:r>
-        <w:rPr>
-          <w:rFonts w:ascii="Arial" w:hAnsi="Arial" w:cs="Arial"/>
-          <w:color w:val="000000" w:themeColor="text1"/>
-        </w:rPr>
-        <w:t>[Very few measurements of unmodified peptides are available]</w:t>
-      </w:r>
-    </w:p>
-    <w:p>
-      <w:pPr>
-        <w:spacing w:line="360" w:lineRule="auto"/>
-        <w:jc w:val="both"/>
-        <w:rPr>
-          <w:rFonts w:ascii="Arial" w:hAnsi="Arial" w:cs="Arial"/>
-          <w:color w:val="000000" w:themeColor="text1"/>
-        </w:rPr>
-      </w:pPr>
-      <w:r>
-        <w:rPr>
-          <w:rFonts w:ascii="Arial" w:hAnsi="Arial" w:cs="Arial"/>
-          <w:color w:val="000000" w:themeColor="text1"/>
-        </w:rPr>
-        <w:t>[Compare results with original findings]</w:t>
-      </w:r>
-    </w:p>
-    <w:p>
-      <w:pPr>
-        <w:spacing w:line="360" w:lineRule="auto"/>
-        <w:jc w:val="both"/>
-        <w:rPr>
-          <w:rFonts w:ascii="Arial" w:hAnsi="Arial" w:cs="Arial"/>
-          <w:color w:val="000000" w:themeColor="text1"/>
-        </w:rPr>
-      </w:pPr>
-      <w:r>
-        <w:rPr>
-          <w:rFonts w:ascii="Arial" w:hAnsi="Arial" w:cs="Arial"/>
-          <w:color w:val="000000" w:themeColor="text1"/>
-        </w:rPr>
-        <w:t>[Include USP30_OE vs. Ctrl in addition to Combo vs. CCCP?]</w:t>
-      </w:r>
-    </w:p>
-    <w:p>
-      <w:pPr>
-        <w:spacing w:line="360" w:lineRule="auto"/>
-        <w:jc w:val="both"/>
-        <w:rPr>
-          <w:rFonts w:ascii="Arial" w:hAnsi="Arial" w:cs="Arial"/>
-          <w:color w:val="000000" w:themeColor="text1"/>
-        </w:rPr>
-      </w:pPr>
-      <w:r>
-        <w:rPr>
-          <w:rFonts w:ascii="Arial" w:hAnsi="Arial" w:cs="Arial"/>
-          <w:color w:val="000000" w:themeColor="text1"/>
-        </w:rPr>
-        <w:t>[Comment on # features, degrees of freedom]</w:t>
-      </w:r>
-    </w:p>
-    <w:p>
-      <w:pPr>
-        <w:spacing w:line="360" w:lineRule="auto"/>
-        <w:jc w:val="both"/>
-        <w:rPr>
-          <w:rFonts w:ascii="Arial" w:hAnsi="Arial" w:cs="Arial"/>
-          <w:color w:val="000000" w:themeColor="text1"/>
-        </w:rPr>
-      </w:pPr>
-      <w:r>
-        <w:rPr>
-          <w:rFonts w:ascii="Arial" w:hAnsi="Arial" w:cs="Arial"/>
-          <w:color w:val="000000" w:themeColor="text1"/>
-        </w:rPr>
-        <w:t>[Different changes across batches – P54652, Q5VYK3]</w:t>
-      </w:r>
-    </w:p>
-    <w:p>
+      </w:pPr>
       <w:r>
         <w:rPr>
           <w:rFonts w:ascii="Arial" w:hAnsi="Arial" w:cs="Arial"/>
@@ -4432,7 +3965,164 @@
           <w:sz w:val="24"/>
           <w:szCs w:val="24"/>
         </w:rPr>
+        <w:t>Ubiquitin changes in bone marrow derived macrophages from Atg16L1 deficient mice</w:t>
+      </w:r>
+    </w:p>
+    <w:p>
+      <w:r>
+        <w:rPr>
+          <w:rFonts w:ascii="Arial" w:hAnsi="Arial" w:cs="Arial"/>
+          <w:b/>
+          <w:bCs/>
+          <w:sz w:val="24"/>
+          <w:szCs w:val="24"/>
+        </w:rPr>
+        <w:t>Re-analysis of published dataset: USP30</w:t>
+      </w:r>
+    </w:p>
+    <w:p>
+      <w:pPr>
+        <w:spacing w:line="360" w:lineRule="auto"/>
+        <w:jc w:val="both"/>
+        <w:rPr>
+          <w:rFonts w:ascii="Arial" w:hAnsi="Arial" w:cs="Arial"/>
+          <w:color w:val="000000" w:themeColor="text1"/>
+        </w:rPr>
+      </w:pPr>
+      <w:r>
+        <w:rPr>
+          <w:rFonts w:ascii="Arial" w:hAnsi="Arial" w:cs="Arial"/>
+          <w:color w:val="000000" w:themeColor="text1"/>
+        </w:rPr>
+        <w:t>[Compare results with/without adjustment]</w:t>
+      </w:r>
+    </w:p>
+    <w:p>
+      <w:pPr>
+        <w:spacing w:line="360" w:lineRule="auto"/>
+        <w:jc w:val="both"/>
+        <w:rPr>
+          <w:rFonts w:ascii="Arial" w:hAnsi="Arial" w:cs="Arial"/>
+          <w:color w:val="000000" w:themeColor="text1"/>
+        </w:rPr>
+      </w:pPr>
+      <w:r>
+        <w:rPr>
+          <w:rFonts w:ascii="Arial" w:hAnsi="Arial" w:cs="Arial"/>
+          <w:color w:val="000000" w:themeColor="text1"/>
+        </w:rPr>
+        <w:t>[Very few measurements of unmodified peptides are available]</w:t>
+      </w:r>
+    </w:p>
+    <w:p>
+      <w:pPr>
+        <w:spacing w:line="360" w:lineRule="auto"/>
+        <w:jc w:val="both"/>
+        <w:rPr>
+          <w:rFonts w:ascii="Arial" w:hAnsi="Arial" w:cs="Arial"/>
+          <w:color w:val="000000" w:themeColor="text1"/>
+        </w:rPr>
+      </w:pPr>
+      <w:r>
+        <w:rPr>
+          <w:rFonts w:ascii="Arial" w:hAnsi="Arial" w:cs="Arial"/>
+          <w:color w:val="000000" w:themeColor="text1"/>
+        </w:rPr>
+        <w:t>[Compare results with original findings]</w:t>
+      </w:r>
+      <w:r>
+        <w:rPr>
+          <w:rFonts w:ascii="Arial" w:hAnsi="Arial" w:cs="Arial"/>
+          <w:color w:val="000000" w:themeColor="text1"/>
+        </w:rPr>
+        <w:t xml:space="preserve"> </w:t>
+      </w:r>
+      <w:r>
+        <w:rPr>
+          <w:rFonts w:ascii="Arial" w:hAnsi="Arial" w:cs="Arial"/>
+          <w:b/>
+        </w:rPr>
+        <w:t>[Need original findings]</w:t>
+      </w:r>
+    </w:p>
+    <w:p>
+      <w:pPr>
+        <w:spacing w:line="360" w:lineRule="auto"/>
+        <w:jc w:val="both"/>
+        <w:rPr>
+          <w:rFonts w:ascii="Arial" w:hAnsi="Arial" w:cs="Arial"/>
+          <w:color w:val="000000" w:themeColor="text1"/>
+        </w:rPr>
+      </w:pPr>
+      <w:r>
+        <w:rPr>
+          <w:rFonts w:ascii="Arial" w:hAnsi="Arial" w:cs="Arial"/>
+          <w:color w:val="000000" w:themeColor="text1"/>
+        </w:rPr>
+        <w:t>[Include USP30_OE vs. Ctrl in addition to Combo vs. CCCP?]</w:t>
+      </w:r>
+    </w:p>
+    <w:p>
+      <w:pPr>
+        <w:spacing w:line="360" w:lineRule="auto"/>
+        <w:jc w:val="both"/>
+        <w:rPr>
+          <w:rFonts w:ascii="Arial" w:hAnsi="Arial" w:cs="Arial"/>
+          <w:color w:val="000000" w:themeColor="text1"/>
+        </w:rPr>
+      </w:pPr>
+      <w:r>
+        <w:rPr>
+          <w:rFonts w:ascii="Arial" w:hAnsi="Arial" w:cs="Arial"/>
+          <w:color w:val="000000" w:themeColor="text1"/>
+        </w:rPr>
+        <w:t>[Comment on # features, degrees of freedom]</w:t>
+      </w:r>
+    </w:p>
+    <w:p>
+      <w:pPr>
+        <w:spacing w:line="360" w:lineRule="auto"/>
+        <w:jc w:val="both"/>
+        <w:rPr>
+          <w:rFonts w:ascii="Arial" w:hAnsi="Arial" w:cs="Arial"/>
+          <w:color w:val="000000" w:themeColor="text1"/>
+        </w:rPr>
+      </w:pPr>
+      <w:r>
+        <w:rPr>
+          <w:rFonts w:ascii="Arial" w:hAnsi="Arial" w:cs="Arial"/>
+          <w:color w:val="000000" w:themeColor="text1"/>
+        </w:rPr>
+        <w:t>[Different changes across batches – P54652, Q5VYK3]</w:t>
+      </w:r>
+    </w:p>
+    <w:p>
+      <w:r>
+        <w:rPr>
+          <w:rFonts w:ascii="Arial" w:hAnsi="Arial" w:cs="Arial"/>
+          <w:b/>
+          <w:bCs/>
+          <w:sz w:val="24"/>
+          <w:szCs w:val="24"/>
+        </w:rPr>
         <w:t>Re-analysis of published dataset: RIP1</w:t>
+      </w:r>
+      <w:r>
+        <w:rPr>
+          <w:rFonts w:ascii="Arial" w:hAnsi="Arial" w:cs="Arial"/>
+          <w:b/>
+          <w:bCs/>
+          <w:sz w:val="24"/>
+          <w:szCs w:val="24"/>
+        </w:rPr>
+        <w:t xml:space="preserve"> </w:t>
+      </w:r>
+      <w:r>
+        <w:rPr>
+          <w:rFonts w:ascii="Arial" w:hAnsi="Arial" w:cs="Arial"/>
+          <w:b/>
+        </w:rPr>
+        <w:t>[Need this dataset and original findings]</w:t>
       </w:r>
     </w:p>
     <w:p/>
@@ -4824,21 +4514,7 @@
         <w:rPr>
           <w:rFonts w:ascii="Arial" w:hAnsi="Arial" w:cs="Arial"/>
         </w:rPr>
-        <w:t xml:space="preserve">Also, characterizing PTMs with current data-dependent acquisition workflows is prone to being </w:t>
-      </w:r>
-      <w:proofErr w:type="spellStart"/>
-      <w:r>
-        <w:rPr>
-          <w:rFonts w:ascii="Arial" w:hAnsi="Arial" w:cs="Arial"/>
-        </w:rPr>
-        <w:t>undersampled</w:t>
-      </w:r>
-      <w:proofErr w:type="spellEnd"/>
-      <w:r>
-        <w:rPr>
-          <w:rFonts w:ascii="Arial" w:hAnsi="Arial" w:cs="Arial"/>
-        </w:rPr>
-        <w:t xml:space="preserve">, leading to a sparse dataset with a large number of missing values for the analysis. </w:t>
+        <w:t xml:space="preserve">Also, characterizing PTMs with current data-dependent acquisition workflows is prone to being undersampled, leading to a sparse dataset with a large number of missing values for the analysis. </w:t>
       </w:r>
       <w:r>
         <w:rPr>
@@ -4989,21 +4665,19 @@
         <w:rPr>
           <w:rFonts w:ascii="Arial" w:hAnsi="Arial" w:cs="Arial"/>
         </w:rPr>
-        <w:t xml:space="preserve">The proposed statistical methods are implemented as an R package </w:t>
-      </w:r>
-      <w:proofErr w:type="spellStart"/>
-      <w:r>
-        <w:rPr>
-          <w:rFonts w:ascii="Arial" w:hAnsi="Arial" w:cs="Arial"/>
-        </w:rPr>
-        <w:t>MSstatsPTM</w:t>
-      </w:r>
-      <w:proofErr w:type="spellEnd"/>
-      <w:r>
-        <w:rPr>
-          <w:rFonts w:ascii="Arial" w:hAnsi="Arial" w:cs="Arial"/>
-        </w:rPr>
-        <w:t xml:space="preserve"> on GitHub.</w:t>
+        <w:t>The proposed statistical methods are implemented as a</w:t>
+      </w:r>
+      <w:r>
+        <w:rPr>
+          <w:rFonts w:ascii="Arial" w:hAnsi="Arial" w:cs="Arial"/>
+        </w:rPr>
+        <w:t>n R package MSstatsPTM available on Bioconductor and Github</w:t>
+      </w:r>
+      <w:r>
+        <w:rPr>
+          <w:rFonts w:ascii="Arial" w:hAnsi="Arial" w:cs="Arial"/>
+        </w:rPr>
+        <w:t>.</w:t>
       </w:r>
     </w:p>
     <w:p>
@@ -5085,12 +4759,6 @@
         <w:rPr>
           <w:rFonts w:ascii="Arial" w:hAnsi="Arial" w:cs="Arial"/>
         </w:rPr>
-        <w:t xml:space="preserve"> </w:t>
-      </w:r>
-      <w:r>
-        <w:rPr>
-          <w:rFonts w:ascii="Arial" w:hAnsi="Arial" w:cs="Arial"/>
-        </w:rPr>
         <w:t>D</w:t>
       </w:r>
       <w:r>
@@ -5116,25 +4784,12 @@
           <w:rFonts w:ascii="Arial" w:hAnsi="Arial" w:cs="Arial"/>
           <w:b/>
         </w:rPr>
-        <w:t xml:space="preserve"> </w:t>
-      </w:r>
-      <w:r>
-        <w:rPr>
-          <w:rFonts w:ascii="Arial" w:hAnsi="Arial" w:cs="Arial"/>
-          <w:b/>
-        </w:rPr>
         <w:t>(a)</w:t>
       </w:r>
       <w:r>
         <w:rPr>
           <w:rFonts w:ascii="Arial" w:hAnsi="Arial" w:cs="Arial"/>
         </w:rPr>
-        <w:t xml:space="preserve"> </w:t>
-      </w:r>
-      <w:r>
-        <w:rPr>
-          <w:rFonts w:ascii="Arial" w:hAnsi="Arial" w:cs="Arial"/>
-        </w:rPr>
         <w:t xml:space="preserve">Schematic data representation, in a simplified case of two conditions and two replicate runs. Each PTM site is modeled and characterized separately, where a PTM is quantified </w:t>
       </w:r>
       <w:r>
@@ -5149,7 +4804,6 @@
         </w:rPr>
         <w:t xml:space="preserve"> multiple spectral features (boxes), distinguished by different charge states of a peptide. The feature intensities are viewed as repeated measurements of the underlying abundance of the PTM, where the abundance in Condition </w:t>
       </w:r>
-      <w:proofErr w:type="spellStart"/>
       <w:r>
         <w:rPr>
           <w:rFonts w:ascii="Arial" w:hAnsi="Arial" w:cs="Arial"/>
@@ -5157,7 +4811,6 @@
         </w:rPr>
         <w:t>i</w:t>
       </w:r>
-      <w:proofErr w:type="spellEnd"/>
       <w:r>
         <w:rPr>
           <w:rFonts w:ascii="Arial" w:hAnsi="Arial" w:cs="Arial"/>
@@ -5170,7 +4823,6 @@
         </w:rPr>
         <w:sym w:font="Symbol" w:char="F06D"/>
       </w:r>
-      <w:proofErr w:type="spellStart"/>
       <w:r>
         <w:rPr>
           <w:rFonts w:ascii="Arial" w:hAnsi="Arial" w:cs="Arial"/>
@@ -5179,7 +4831,6 @@
         </w:rPr>
         <w:t>i</w:t>
       </w:r>
-      <w:proofErr w:type="spellEnd"/>
       <w:r>
         <w:rPr>
           <w:rFonts w:ascii="Arial" w:hAnsi="Arial" w:cs="Arial"/>
@@ -5192,7 +4843,6 @@
         </w:rPr>
         <w:t xml:space="preserve">, where the protein abundance in Condition </w:t>
       </w:r>
-      <w:proofErr w:type="spellStart"/>
       <w:r>
         <w:rPr>
           <w:rFonts w:ascii="Arial" w:hAnsi="Arial" w:cs="Arial"/>
@@ -5200,7 +4850,6 @@
         </w:rPr>
         <w:t>i</w:t>
       </w:r>
-      <w:proofErr w:type="spellEnd"/>
       <w:r>
         <w:rPr>
           <w:rFonts w:ascii="Arial" w:hAnsi="Arial" w:cs="Arial"/>
@@ -5220,7 +4869,6 @@
         </w:rPr>
         <w:t>*</w:t>
       </w:r>
-      <w:proofErr w:type="spellStart"/>
       <w:r>
         <w:rPr>
           <w:rFonts w:ascii="Arial" w:hAnsi="Arial" w:cs="Arial"/>
@@ -5229,18 +4877,18 @@
         </w:rPr>
         <w:t>i</w:t>
       </w:r>
-      <w:proofErr w:type="spellEnd"/>
-      <w:r>
-        <w:rPr>
-          <w:rFonts w:ascii="Arial" w:hAnsi="Arial" w:cs="Arial"/>
-        </w:rPr>
-        <w:t>. Peptides can be fully cleaved (solid lines) and/or partially cleaved (dashed lines). Some spectral features can be missing.</w:t>
-      </w:r>
-      <w:r>
-        <w:rPr>
-          <w:rFonts w:ascii="Arial" w:hAnsi="Arial" w:cs="Arial"/>
-        </w:rPr>
-        <w:t xml:space="preserve"> </w:t>
+      <w:r>
+        <w:rPr>
+          <w:rFonts w:ascii="Arial" w:hAnsi="Arial" w:cs="Arial"/>
+        </w:rPr>
+        <w:t xml:space="preserve">. Peptides can be fully cleaved (solid </w:t>
+      </w:r>
+      <w:r>
+        <w:rPr>
+          <w:rFonts w:ascii="Arial" w:hAnsi="Arial" w:cs="Arial"/>
+        </w:rPr>
+        <w:lastRenderedPageBreak/>
+        <w:t>lines) and/or partially cleaved (dashed lines). Some spectral features can be missing.</w:t>
       </w:r>
       <w:r>
         <w:rPr>
@@ -5253,20 +4901,7 @@
         <w:rPr>
           <w:rFonts w:ascii="Arial" w:hAnsi="Arial" w:cs="Arial"/>
         </w:rPr>
-        <w:t xml:space="preserve"> </w:t>
-      </w:r>
-      <w:r>
-        <w:rPr>
-          <w:rFonts w:ascii="Arial" w:hAnsi="Arial" w:cs="Arial"/>
-        </w:rPr>
-        <w:t xml:space="preserve">PTM relative </w:t>
-      </w:r>
-      <w:r>
-        <w:rPr>
-          <w:rFonts w:ascii="Arial" w:hAnsi="Arial" w:cs="Arial"/>
-        </w:rPr>
-        <w:lastRenderedPageBreak/>
-        <w:t xml:space="preserve">quantification by statistical inference, which makes use of the feature intensities to infer the underlying PTM abundance and protein abundance with an estimate of associated uncertainty. </w:t>
+        <w:t xml:space="preserve">PTM relative quantification by statistical inference, which makes use of the feature intensities to infer the underlying PTM abundance and protein abundance with an estimate of associated uncertainty. </w:t>
       </w:r>
       <w:r>
         <w:rPr>
@@ -5290,12 +4925,6 @@
       <w:r>
         <w:rPr>
           <w:rFonts w:ascii="Arial" w:hAnsi="Arial" w:cs="Arial"/>
-        </w:rPr>
-        <w:t xml:space="preserve"> </w:t>
-      </w:r>
-      <w:r>
-        <w:rPr>
-          <w:rFonts w:ascii="Arial" w:hAnsi="Arial" w:cs="Arial"/>
           <w:b/>
         </w:rPr>
         <w:t>(</w:t>
@@ -5331,12 +4960,6 @@
           <w:rFonts w:ascii="Arial" w:hAnsi="Arial" w:cs="Arial"/>
         </w:rPr>
         <w:t>.</w:t>
-      </w:r>
-      <w:r>
-        <w:rPr>
-          <w:rFonts w:ascii="Arial" w:hAnsi="Arial" w:cs="Arial"/>
-        </w:rPr>
-        <w:t xml:space="preserve"> </w:t>
       </w:r>
     </w:p>
     <w:p>
@@ -5371,12 +4994,6 @@
         <w:rPr>
           <w:rFonts w:ascii="Arial" w:hAnsi="Arial" w:cs="Arial"/>
         </w:rPr>
-        <w:t xml:space="preserve"> </w:t>
-      </w:r>
-      <w:r>
-        <w:rPr>
-          <w:rFonts w:ascii="Arial" w:hAnsi="Arial" w:cs="Arial"/>
-        </w:rPr>
         <w:t xml:space="preserve">False positive rate and statistical power in PTM significance analysis by the proposed approach, t-test with protein-level adjustment, and t-test without protein-level adjustment. </w:t>
       </w:r>
       <w:r>
@@ -5518,12 +5135,6 @@
         <w:rPr>
           <w:rFonts w:ascii="Arial" w:hAnsi="Arial" w:cs="Arial"/>
         </w:rPr>
-        <w:t xml:space="preserve"> </w:t>
-      </w:r>
-      <w:r>
-        <w:rPr>
-          <w:rFonts w:ascii="Arial" w:hAnsi="Arial" w:cs="Arial"/>
-        </w:rPr>
         <w:t xml:space="preserve">Results corresponding to estimation error and false positive rate and statistical power of the PTM significance analysis, where the data were acquired in two batches. </w:t>
       </w:r>
       <w:r>
@@ -5547,72 +5158,41 @@
       <w:r>
         <w:rPr>
           <w:rFonts w:ascii="Arial" w:hAnsi="Arial" w:cs="Arial"/>
-        </w:rPr>
-        <w:t xml:space="preserve"> </w:t>
-      </w:r>
-      <w:r>
-        <w:rPr>
-          <w:rFonts w:ascii="Arial" w:hAnsi="Arial" w:cs="Arial"/>
           <w:b/>
         </w:rPr>
-        <w:t xml:space="preserve"> </w:t>
+        <w:t>(a)</w:t>
+      </w:r>
+      <w:r>
+        <w:rPr>
+          <w:rFonts w:ascii="Arial" w:hAnsi="Arial" w:cs="Arial"/>
+        </w:rPr>
+        <w:t xml:space="preserve">Estimation based on the most statistically significant batch with t-test was more variable than other methods and frequently biased. </w:t>
       </w:r>
       <w:r>
         <w:rPr>
           <w:rFonts w:ascii="Arial" w:hAnsi="Arial" w:cs="Arial"/>
           <w:b/>
         </w:rPr>
-        <w:t>(a)</w:t>
-      </w:r>
-      <w:r>
-        <w:rPr>
-          <w:rFonts w:ascii="Arial" w:hAnsi="Arial" w:cs="Arial"/>
-        </w:rPr>
-        <w:t xml:space="preserve"> </w:t>
-      </w:r>
-      <w:r>
-        <w:rPr>
-          <w:rFonts w:ascii="Arial" w:hAnsi="Arial" w:cs="Arial"/>
-        </w:rPr>
-        <w:t xml:space="preserve">Estimation based on the most statistically significant batch with t-test was more variable than other methods and frequently biased. </w:t>
+        <w:t>(b)</w:t>
+      </w:r>
+      <w:r>
+        <w:rPr>
+          <w:rFonts w:ascii="Arial" w:hAnsi="Arial" w:cs="Arial"/>
+        </w:rPr>
+        <w:t>The proposed approach better calibrated Type I error rate</w:t>
+      </w:r>
+      <w:r>
+        <w:rPr>
+          <w:rFonts w:ascii="Arial" w:hAnsi="Arial" w:cs="Arial"/>
+        </w:rPr>
+        <w:t xml:space="preserve">. </w:t>
       </w:r>
       <w:r>
         <w:rPr>
           <w:rFonts w:ascii="Arial" w:hAnsi="Arial" w:cs="Arial"/>
           <w:b/>
         </w:rPr>
-        <w:t>(b)</w:t>
-      </w:r>
-      <w:r>
-        <w:rPr>
-          <w:rFonts w:ascii="Arial" w:hAnsi="Arial" w:cs="Arial"/>
-        </w:rPr>
-        <w:t xml:space="preserve"> </w:t>
-      </w:r>
-      <w:r>
-        <w:rPr>
-          <w:rFonts w:ascii="Arial" w:hAnsi="Arial" w:cs="Arial"/>
-        </w:rPr>
-        <w:t>The proposed approach better calibrated Type I error rate</w:t>
-      </w:r>
-      <w:r>
-        <w:rPr>
-          <w:rFonts w:ascii="Arial" w:hAnsi="Arial" w:cs="Arial"/>
-        </w:rPr>
-        <w:t xml:space="preserve">. </w:t>
-      </w:r>
-      <w:r>
-        <w:rPr>
-          <w:rFonts w:ascii="Arial" w:hAnsi="Arial" w:cs="Arial"/>
-          <w:b/>
-        </w:rPr>
         <w:t>(c)</w:t>
-      </w:r>
-      <w:r>
-        <w:rPr>
-          <w:rFonts w:ascii="Arial" w:hAnsi="Arial" w:cs="Arial"/>
-        </w:rPr>
-        <w:t xml:space="preserve"> </w:t>
       </w:r>
       <w:r>
         <w:rPr>
@@ -5645,12 +5225,6 @@
         <w:rPr>
           <w:rFonts w:ascii="Arial" w:hAnsi="Arial" w:cs="Arial"/>
         </w:rPr>
-        <w:t xml:space="preserve"> </w:t>
-      </w:r>
-      <w:r>
-        <w:rPr>
-          <w:rFonts w:ascii="Arial" w:hAnsi="Arial" w:cs="Arial"/>
-        </w:rPr>
         <w:t xml:space="preserve">Design of future PTM experiments in terms of sample size calculations and power analysis. </w:t>
       </w:r>
       <w:r>
@@ -5685,12 +5259,6 @@
           <w:b/>
         </w:rPr>
         <w:t>(c)</w:t>
-      </w:r>
-      <w:r>
-        <w:rPr>
-          <w:rFonts w:ascii="Arial" w:hAnsi="Arial" w:cs="Arial"/>
-        </w:rPr>
-        <w:t xml:space="preserve"> </w:t>
       </w:r>
       <w:r>
         <w:rPr>
@@ -5751,8 +5319,8 @@
 </file>
 
 <file path=word/endnotes.xml><?xml version="1.0" encoding="utf-8"?>
-<w:endnotes xmlns:wpc="http://schemas.microsoft.com/office/word/2010/wordprocessingCanvas" xmlns:cx="http://schemas.microsoft.com/office/drawing/2014/chartex" xmlns:cx1="http://schemas.microsoft.com/office/drawing/2015/9/8/chartex" xmlns:cx2="http://schemas.microsoft.com/office/drawing/2015/10/21/chartex" xmlns:cx3="http://schemas.microsoft.com/office/drawing/2016/5/9/chartex" xmlns:cx4="http://schemas.microsoft.com/office/drawing/2016/5/10/chartex" xmlns:cx5="http://schemas.microsoft.com/office/drawing/2016/5/11/chartex" xmlns:cx6="http://schemas.microsoft.com/office/drawing/2016/5/12/chartex" xmlns:cx7="http://schemas.microsoft.com/office/drawing/2016/5/13/chartex" xmlns:cx8="http://schemas.microsoft.com/office/drawing/2016/5/14/chartex" xmlns:mc="http://schemas.openxmlformats.org/markup-compatibility/2006" xmlns:aink="http://schemas.microsoft.com/office/drawing/2016/ink" xmlns:am3d="http://schemas.microsoft.com/office/drawing/2017/model3d" xmlns:o="urn:schemas-microsoft-com:office:office" xmlns:r="http://schemas.openxmlformats.org/officeDocument/2006/relationships" xmlns:m="http://schemas.openxmlformats.org/officeDocument/2006/math" xmlns:v="urn:schemas-microsoft-com:vml" xmlns:wp14="http://schemas.microsoft.com/office/word/2010/wordprocessingDrawing" xmlns:wp="http://schemas.openxmlformats.org/drawingml/2006/wordprocessingDrawing" xmlns:w10="urn:schemas-microsoft-com:office:word" xmlns:w="http://schemas.openxmlformats.org/wordprocessingml/2006/main" xmlns:w14="http://schemas.microsoft.com/office/word/2010/wordml" xmlns:w15="http://schemas.microsoft.com/office/word/2012/wordml" xmlns:w16cex="http://schemas.microsoft.com/office/word/2018/wordml/cex" xmlns:w16cid="http://schemas.microsoft.com/office/word/2016/wordml/cid" xmlns:w16="http://schemas.microsoft.com/office/word/2018/wordml" xmlns:w16se="http://schemas.microsoft.com/office/word/2015/wordml/symex" xmlns:wpg="http://schemas.microsoft.com/office/word/2010/wordprocessingGroup" xmlns:wpi="http://schemas.microsoft.com/office/word/2010/wordprocessingInk" xmlns:wne="http://schemas.microsoft.com/office/word/2006/wordml" xmlns:wps="http://schemas.microsoft.com/office/word/2010/wordprocessingShape" mc:Ignorable="w14 w15 w16se w16cid w16 w16cex wp14">
-  <w:endnote w:type="separator" w:id="-1">
+<w:endnotes xmlns:ve="http://schemas.openxmlformats.org/markup-compatibility/2006" xmlns:o="urn:schemas-microsoft-com:office:office" xmlns:r="http://schemas.openxmlformats.org/officeDocument/2006/relationships" xmlns:m="http://schemas.openxmlformats.org/officeDocument/2006/math" xmlns:v="urn:schemas-microsoft-com:vml" xmlns:wp="http://schemas.openxmlformats.org/drawingml/2006/wordprocessingDrawing" xmlns:w10="urn:schemas-microsoft-com:office:word" xmlns:w="http://schemas.openxmlformats.org/wordprocessingml/2006/main" xmlns:wne="http://schemas.microsoft.com/office/word/2006/wordml">
+  <w:endnote w:type="separator" w:id="0">
     <w:p>
       <w:pPr>
         <w:spacing w:after="0" w:line="240" w:lineRule="auto"/>
@@ -5762,7 +5330,7 @@
       </w:r>
     </w:p>
   </w:endnote>
-  <w:endnote w:type="continuationSeparator" w:id="0">
+  <w:endnote w:type="continuationSeparator" w:id="1">
     <w:p>
       <w:pPr>
         <w:spacing w:after="0" w:line="240" w:lineRule="auto"/>
@@ -5776,7 +5344,7 @@
 </file>
 
 <file path=word/footer1.xml><?xml version="1.0" encoding="utf-8"?>
-<w:ftr xmlns:wpc="http://schemas.microsoft.com/office/word/2010/wordprocessingCanvas" xmlns:cx="http://schemas.microsoft.com/office/drawing/2014/chartex" xmlns:cx1="http://schemas.microsoft.com/office/drawing/2015/9/8/chartex" xmlns:cx2="http://schemas.microsoft.com/office/drawing/2015/10/21/chartex" xmlns:cx3="http://schemas.microsoft.com/office/drawing/2016/5/9/chartex" xmlns:cx4="http://schemas.microsoft.com/office/drawing/2016/5/10/chartex" xmlns:cx5="http://schemas.microsoft.com/office/drawing/2016/5/11/chartex" xmlns:cx6="http://schemas.microsoft.com/office/drawing/2016/5/12/chartex" xmlns:cx7="http://schemas.microsoft.com/office/drawing/2016/5/13/chartex" xmlns:cx8="http://schemas.microsoft.com/office/drawing/2016/5/14/chartex" xmlns:mc="http://schemas.openxmlformats.org/markup-compatibility/2006" xmlns:aink="http://schemas.microsoft.com/office/drawing/2016/ink" xmlns:am3d="http://schemas.microsoft.com/office/drawing/2017/model3d" xmlns:o="urn:schemas-microsoft-com:office:office" xmlns:r="http://schemas.openxmlformats.org/officeDocument/2006/relationships" xmlns:m="http://schemas.openxmlformats.org/officeDocument/2006/math" xmlns:v="urn:schemas-microsoft-com:vml" xmlns:wp14="http://schemas.microsoft.com/office/word/2010/wordprocessingDrawing" xmlns:wp="http://schemas.openxmlformats.org/drawingml/2006/wordprocessingDrawing" xmlns:w10="urn:schemas-microsoft-com:office:word" xmlns:w="http://schemas.openxmlformats.org/wordprocessingml/2006/main" xmlns:w14="http://schemas.microsoft.com/office/word/2010/wordml" xmlns:w15="http://schemas.microsoft.com/office/word/2012/wordml" xmlns:w16cex="http://schemas.microsoft.com/office/word/2018/wordml/cex" xmlns:w16cid="http://schemas.microsoft.com/office/word/2016/wordml/cid" xmlns:w16="http://schemas.microsoft.com/office/word/2018/wordml" xmlns:w16se="http://schemas.microsoft.com/office/word/2015/wordml/symex" xmlns:wpg="http://schemas.microsoft.com/office/word/2010/wordprocessingGroup" xmlns:wpi="http://schemas.microsoft.com/office/word/2010/wordprocessingInk" xmlns:wne="http://schemas.microsoft.com/office/word/2006/wordml" xmlns:wps="http://schemas.microsoft.com/office/word/2010/wordprocessingShape" mc:Ignorable="w14 w15 w16se w16cid w16 w16cex wp14">
+<w:ftr xmlns:ve="http://schemas.openxmlformats.org/markup-compatibility/2006" xmlns:o="urn:schemas-microsoft-com:office:office" xmlns:r="http://schemas.openxmlformats.org/officeDocument/2006/relationships" xmlns:m="http://schemas.openxmlformats.org/officeDocument/2006/math" xmlns:v="urn:schemas-microsoft-com:vml" xmlns:wp="http://schemas.openxmlformats.org/drawingml/2006/wordprocessingDrawing" xmlns:w10="urn:schemas-microsoft-com:office:word" xmlns:w="http://schemas.openxmlformats.org/wordprocessingml/2006/main" xmlns:wne="http://schemas.microsoft.com/office/word/2006/wordml">
   <w:p>
     <w:pPr>
       <w:pStyle w:val="Footer"/>
@@ -5813,7 +5381,7 @@
 </file>
 
 <file path=word/footer2.xml><?xml version="1.0" encoding="utf-8"?>
-<w:ftr xmlns:wpc="http://schemas.microsoft.com/office/word/2010/wordprocessingCanvas" xmlns:cx="http://schemas.microsoft.com/office/drawing/2014/chartex" xmlns:cx1="http://schemas.microsoft.com/office/drawing/2015/9/8/chartex" xmlns:cx2="http://schemas.microsoft.com/office/drawing/2015/10/21/chartex" xmlns:cx3="http://schemas.microsoft.com/office/drawing/2016/5/9/chartex" xmlns:cx4="http://schemas.microsoft.com/office/drawing/2016/5/10/chartex" xmlns:cx5="http://schemas.microsoft.com/office/drawing/2016/5/11/chartex" xmlns:cx6="http://schemas.microsoft.com/office/drawing/2016/5/12/chartex" xmlns:cx7="http://schemas.microsoft.com/office/drawing/2016/5/13/chartex" xmlns:cx8="http://schemas.microsoft.com/office/drawing/2016/5/14/chartex" xmlns:mc="http://schemas.openxmlformats.org/markup-compatibility/2006" xmlns:aink="http://schemas.microsoft.com/office/drawing/2016/ink" xmlns:am3d="http://schemas.microsoft.com/office/drawing/2017/model3d" xmlns:o="urn:schemas-microsoft-com:office:office" xmlns:r="http://schemas.openxmlformats.org/officeDocument/2006/relationships" xmlns:m="http://schemas.openxmlformats.org/officeDocument/2006/math" xmlns:v="urn:schemas-microsoft-com:vml" xmlns:wp14="http://schemas.microsoft.com/office/word/2010/wordprocessingDrawing" xmlns:wp="http://schemas.openxmlformats.org/drawingml/2006/wordprocessingDrawing" xmlns:w10="urn:schemas-microsoft-com:office:word" xmlns:w="http://schemas.openxmlformats.org/wordprocessingml/2006/main" xmlns:w14="http://schemas.microsoft.com/office/word/2010/wordml" xmlns:w15="http://schemas.microsoft.com/office/word/2012/wordml" xmlns:w16cex="http://schemas.microsoft.com/office/word/2018/wordml/cex" xmlns:w16cid="http://schemas.microsoft.com/office/word/2016/wordml/cid" xmlns:w16="http://schemas.microsoft.com/office/word/2018/wordml" xmlns:w16se="http://schemas.microsoft.com/office/word/2015/wordml/symex" xmlns:wpg="http://schemas.microsoft.com/office/word/2010/wordprocessingGroup" xmlns:wpi="http://schemas.microsoft.com/office/word/2010/wordprocessingInk" xmlns:wne="http://schemas.microsoft.com/office/word/2006/wordml" xmlns:wps="http://schemas.microsoft.com/office/word/2010/wordprocessingShape" mc:Ignorable="w14 w15 w16se w16cid w16 w16cex wp14">
+<w:ftr xmlns:ve="http://schemas.openxmlformats.org/markup-compatibility/2006" xmlns:o="urn:schemas-microsoft-com:office:office" xmlns:r="http://schemas.openxmlformats.org/officeDocument/2006/relationships" xmlns:m="http://schemas.openxmlformats.org/officeDocument/2006/math" xmlns:v="urn:schemas-microsoft-com:vml" xmlns:wp="http://schemas.openxmlformats.org/drawingml/2006/wordprocessingDrawing" xmlns:w10="urn:schemas-microsoft-com:office:word" xmlns:w="http://schemas.openxmlformats.org/wordprocessingml/2006/main" xmlns:wne="http://schemas.microsoft.com/office/word/2006/wordml">
   <w:p>
     <w:pPr>
       <w:pStyle w:val="Footer"/>
@@ -5845,7 +5413,7 @@
         <w:rStyle w:val="PageNumber"/>
         <w:noProof/>
       </w:rPr>
-      <w:t>8</w:t>
+      <w:t>7</w:t>
     </w:r>
     <w:r>
       <w:rPr>
@@ -5863,8 +5431,8 @@
 </file>
 
 <file path=word/footnotes.xml><?xml version="1.0" encoding="utf-8"?>
-<w:footnotes xmlns:wpc="http://schemas.microsoft.com/office/word/2010/wordprocessingCanvas" xmlns:cx="http://schemas.microsoft.com/office/drawing/2014/chartex" xmlns:cx1="http://schemas.microsoft.com/office/drawing/2015/9/8/chartex" xmlns:cx2="http://schemas.microsoft.com/office/drawing/2015/10/21/chartex" xmlns:cx3="http://schemas.microsoft.com/office/drawing/2016/5/9/chartex" xmlns:cx4="http://schemas.microsoft.com/office/drawing/2016/5/10/chartex" xmlns:cx5="http://schemas.microsoft.com/office/drawing/2016/5/11/chartex" xmlns:cx6="http://schemas.microsoft.com/office/drawing/2016/5/12/chartex" xmlns:cx7="http://schemas.microsoft.com/office/drawing/2016/5/13/chartex" xmlns:cx8="http://schemas.microsoft.com/office/drawing/2016/5/14/chartex" xmlns:mc="http://schemas.openxmlformats.org/markup-compatibility/2006" xmlns:aink="http://schemas.microsoft.com/office/drawing/2016/ink" xmlns:am3d="http://schemas.microsoft.com/office/drawing/2017/model3d" xmlns:o="urn:schemas-microsoft-com:office:office" xmlns:r="http://schemas.openxmlformats.org/officeDocument/2006/relationships" xmlns:m="http://schemas.openxmlformats.org/officeDocument/2006/math" xmlns:v="urn:schemas-microsoft-com:vml" xmlns:wp14="http://schemas.microsoft.com/office/word/2010/wordprocessingDrawing" xmlns:wp="http://schemas.openxmlformats.org/drawingml/2006/wordprocessingDrawing" xmlns:w10="urn:schemas-microsoft-com:office:word" xmlns:w="http://schemas.openxmlformats.org/wordprocessingml/2006/main" xmlns:w14="http://schemas.microsoft.com/office/word/2010/wordml" xmlns:w15="http://schemas.microsoft.com/office/word/2012/wordml" xmlns:w16cex="http://schemas.microsoft.com/office/word/2018/wordml/cex" xmlns:w16cid="http://schemas.microsoft.com/office/word/2016/wordml/cid" xmlns:w16="http://schemas.microsoft.com/office/word/2018/wordml" xmlns:w16se="http://schemas.microsoft.com/office/word/2015/wordml/symex" xmlns:wpg="http://schemas.microsoft.com/office/word/2010/wordprocessingGroup" xmlns:wpi="http://schemas.microsoft.com/office/word/2010/wordprocessingInk" xmlns:wne="http://schemas.microsoft.com/office/word/2006/wordml" xmlns:wps="http://schemas.microsoft.com/office/word/2010/wordprocessingShape" mc:Ignorable="w14 w15 w16se w16cid w16 w16cex wp14">
-  <w:footnote w:type="separator" w:id="-1">
+<w:footnotes xmlns:ve="http://schemas.openxmlformats.org/markup-compatibility/2006" xmlns:o="urn:schemas-microsoft-com:office:office" xmlns:r="http://schemas.openxmlformats.org/officeDocument/2006/relationships" xmlns:m="http://schemas.openxmlformats.org/officeDocument/2006/math" xmlns:v="urn:schemas-microsoft-com:vml" xmlns:wp="http://schemas.openxmlformats.org/drawingml/2006/wordprocessingDrawing" xmlns:w10="urn:schemas-microsoft-com:office:word" xmlns:w="http://schemas.openxmlformats.org/wordprocessingml/2006/main" xmlns:wne="http://schemas.microsoft.com/office/word/2006/wordml">
+  <w:footnote w:type="separator" w:id="0">
     <w:p>
       <w:pPr>
         <w:spacing w:after="0" w:line="240" w:lineRule="auto"/>
@@ -5874,7 +5442,7 @@
       </w:r>
     </w:p>
   </w:footnote>
-  <w:footnote w:type="continuationSeparator" w:id="0">
+  <w:footnote w:type="continuationSeparator" w:id="1">
     <w:p>
       <w:pPr>
         <w:spacing w:after="0" w:line="240" w:lineRule="auto"/>
@@ -5888,8 +5456,8 @@
 </file>
 
 <file path=word/numbering.xml><?xml version="1.0" encoding="utf-8"?>
-<w:numbering xmlns:wpc="http://schemas.microsoft.com/office/word/2010/wordprocessingCanvas" xmlns:cx="http://schemas.microsoft.com/office/drawing/2014/chartex" xmlns:cx1="http://schemas.microsoft.com/office/drawing/2015/9/8/chartex" xmlns:cx2="http://schemas.microsoft.com/office/drawing/2015/10/21/chartex" xmlns:cx3="http://schemas.microsoft.com/office/drawing/2016/5/9/chartex" xmlns:cx4="http://schemas.microsoft.com/office/drawing/2016/5/10/chartex" xmlns:cx5="http://schemas.microsoft.com/office/drawing/2016/5/11/chartex" xmlns:cx6="http://schemas.microsoft.com/office/drawing/2016/5/12/chartex" xmlns:cx7="http://schemas.microsoft.com/office/drawing/2016/5/13/chartex" xmlns:cx8="http://schemas.microsoft.com/office/drawing/2016/5/14/chartex" xmlns:mc="http://schemas.openxmlformats.org/markup-compatibility/2006" xmlns:aink="http://schemas.microsoft.com/office/drawing/2016/ink" xmlns:am3d="http://schemas.microsoft.com/office/drawing/2017/model3d" xmlns:o="urn:schemas-microsoft-com:office:office" xmlns:r="http://schemas.openxmlformats.org/officeDocument/2006/relationships" xmlns:m="http://schemas.openxmlformats.org/officeDocument/2006/math" xmlns:v="urn:schemas-microsoft-com:vml" xmlns:wp14="http://schemas.microsoft.com/office/word/2010/wordprocessingDrawing" xmlns:wp="http://schemas.openxmlformats.org/drawingml/2006/wordprocessingDrawing" xmlns:w10="urn:schemas-microsoft-com:office:word" xmlns:w="http://schemas.openxmlformats.org/wordprocessingml/2006/main" xmlns:w14="http://schemas.microsoft.com/office/word/2010/wordml" xmlns:w15="http://schemas.microsoft.com/office/word/2012/wordml" xmlns:w16cex="http://schemas.microsoft.com/office/word/2018/wordml/cex" xmlns:w16cid="http://schemas.microsoft.com/office/word/2016/wordml/cid" xmlns:w16="http://schemas.microsoft.com/office/word/2018/wordml" xmlns:w16se="http://schemas.microsoft.com/office/word/2015/wordml/symex" xmlns:wpg="http://schemas.microsoft.com/office/word/2010/wordprocessingGroup" xmlns:wpi="http://schemas.microsoft.com/office/word/2010/wordprocessingInk" xmlns:wne="http://schemas.microsoft.com/office/word/2006/wordml" xmlns:wps="http://schemas.microsoft.com/office/word/2010/wordprocessingShape" mc:Ignorable="w14 w15 w16se w16cid w16 w16cex wp14">
-  <w:abstractNum w:abstractNumId="0" w15:restartNumberingAfterBreak="0">
+<w:numbering xmlns:ve="http://schemas.openxmlformats.org/markup-compatibility/2006" xmlns:o="urn:schemas-microsoft-com:office:office" xmlns:r="http://schemas.openxmlformats.org/officeDocument/2006/relationships" xmlns:m="http://schemas.openxmlformats.org/officeDocument/2006/math" xmlns:v="urn:schemas-microsoft-com:vml" xmlns:wp="http://schemas.openxmlformats.org/drawingml/2006/wordprocessingDrawing" xmlns:w10="urn:schemas-microsoft-com:office:word" xmlns:w="http://schemas.openxmlformats.org/wordprocessingml/2006/main" xmlns:wne="http://schemas.microsoft.com/office/word/2006/wordml">
+  <w:abstractNum w:abstractNumId="0">
     <w:nsid w:val="04044551"/>
     <w:multiLevelType w:val="hybridMultilevel"/>
     <w:tmpl w:val="D8EA319A"/>
@@ -6002,7 +5570,7 @@
       </w:rPr>
     </w:lvl>
   </w:abstractNum>
-  <w:abstractNum w:abstractNumId="1" w15:restartNumberingAfterBreak="0">
+  <w:abstractNum w:abstractNumId="1">
     <w:nsid w:val="05084293"/>
     <w:multiLevelType w:val="hybridMultilevel"/>
     <w:tmpl w:val="7E38947A"/>
@@ -6115,7 +5683,7 @@
       </w:rPr>
     </w:lvl>
   </w:abstractNum>
-  <w:abstractNum w:abstractNumId="2" w15:restartNumberingAfterBreak="0">
+  <w:abstractNum w:abstractNumId="2">
     <w:nsid w:val="0CFB2A6A"/>
     <w:multiLevelType w:val="hybridMultilevel"/>
     <w:tmpl w:val="B25636F4"/>
@@ -6204,7 +5772,7 @@
       </w:pPr>
     </w:lvl>
   </w:abstractNum>
-  <w:abstractNum w:abstractNumId="3" w15:restartNumberingAfterBreak="0">
+  <w:abstractNum w:abstractNumId="3">
     <w:nsid w:val="0D703D02"/>
     <w:multiLevelType w:val="multilevel"/>
     <w:tmpl w:val="87F430A4"/>
@@ -6353,7 +5921,7 @@
       </w:rPr>
     </w:lvl>
   </w:abstractNum>
-  <w:abstractNum w:abstractNumId="4" w15:restartNumberingAfterBreak="0">
+  <w:abstractNum w:abstractNumId="4">
     <w:nsid w:val="0F0A213F"/>
     <w:multiLevelType w:val="hybridMultilevel"/>
     <w:tmpl w:val="652A7200"/>
@@ -6466,7 +6034,7 @@
       </w:rPr>
     </w:lvl>
   </w:abstractNum>
-  <w:abstractNum w:abstractNumId="5" w15:restartNumberingAfterBreak="0">
+  <w:abstractNum w:abstractNumId="5">
     <w:nsid w:val="12F43D60"/>
     <w:multiLevelType w:val="multilevel"/>
     <w:tmpl w:val="94446408"/>
@@ -6615,7 +6183,7 @@
       </w:rPr>
     </w:lvl>
   </w:abstractNum>
-  <w:abstractNum w:abstractNumId="6" w15:restartNumberingAfterBreak="0">
+  <w:abstractNum w:abstractNumId="6">
     <w:nsid w:val="15144329"/>
     <w:multiLevelType w:val="hybridMultilevel"/>
     <w:tmpl w:val="7A72CAEE"/>
@@ -6728,7 +6296,7 @@
       </w:rPr>
     </w:lvl>
   </w:abstractNum>
-  <w:abstractNum w:abstractNumId="7" w15:restartNumberingAfterBreak="0">
+  <w:abstractNum w:abstractNumId="7">
     <w:nsid w:val="152E3E6B"/>
     <w:multiLevelType w:val="hybridMultilevel"/>
     <w:tmpl w:val="A27C1E6E"/>
@@ -6840,7 +6408,7 @@
       </w:rPr>
     </w:lvl>
   </w:abstractNum>
-  <w:abstractNum w:abstractNumId="8" w15:restartNumberingAfterBreak="0">
+  <w:abstractNum w:abstractNumId="8">
     <w:nsid w:val="15940BED"/>
     <w:multiLevelType w:val="hybridMultilevel"/>
     <w:tmpl w:val="47AAB1C8"/>
@@ -6953,7 +6521,7 @@
       </w:rPr>
     </w:lvl>
   </w:abstractNum>
-  <w:abstractNum w:abstractNumId="9" w15:restartNumberingAfterBreak="0">
+  <w:abstractNum w:abstractNumId="9">
     <w:nsid w:val="176C4724"/>
     <w:multiLevelType w:val="hybridMultilevel"/>
     <w:tmpl w:val="CB4EE61C"/>
@@ -7066,7 +6634,7 @@
       </w:rPr>
     </w:lvl>
   </w:abstractNum>
-  <w:abstractNum w:abstractNumId="10" w15:restartNumberingAfterBreak="0">
+  <w:abstractNum w:abstractNumId="10">
     <w:nsid w:val="1C260757"/>
     <w:multiLevelType w:val="multilevel"/>
     <w:tmpl w:val="9DF2FCDA"/>
@@ -7215,7 +6783,7 @@
       </w:rPr>
     </w:lvl>
   </w:abstractNum>
-  <w:abstractNum w:abstractNumId="11" w15:restartNumberingAfterBreak="0">
+  <w:abstractNum w:abstractNumId="11">
     <w:nsid w:val="20756103"/>
     <w:multiLevelType w:val="hybridMultilevel"/>
     <w:tmpl w:val="D8327142"/>
@@ -7328,7 +6896,7 @@
       </w:rPr>
     </w:lvl>
   </w:abstractNum>
-  <w:abstractNum w:abstractNumId="12" w15:restartNumberingAfterBreak="0">
+  <w:abstractNum w:abstractNumId="12">
     <w:nsid w:val="29427DBD"/>
     <w:multiLevelType w:val="multilevel"/>
     <w:tmpl w:val="37CC196C"/>
@@ -7477,7 +7045,7 @@
       </w:rPr>
     </w:lvl>
   </w:abstractNum>
-  <w:abstractNum w:abstractNumId="13" w15:restartNumberingAfterBreak="0">
+  <w:abstractNum w:abstractNumId="13">
     <w:nsid w:val="2A1C258A"/>
     <w:multiLevelType w:val="hybridMultilevel"/>
     <w:tmpl w:val="A9E4330E"/>
@@ -7590,7 +7158,7 @@
       </w:rPr>
     </w:lvl>
   </w:abstractNum>
-  <w:abstractNum w:abstractNumId="14" w15:restartNumberingAfterBreak="0">
+  <w:abstractNum w:abstractNumId="14">
     <w:nsid w:val="2AB5181A"/>
     <w:multiLevelType w:val="multilevel"/>
     <w:tmpl w:val="B6B28074"/>
@@ -7739,7 +7307,7 @@
       </w:rPr>
     </w:lvl>
   </w:abstractNum>
-  <w:abstractNum w:abstractNumId="15" w15:restartNumberingAfterBreak="0">
+  <w:abstractNum w:abstractNumId="15">
     <w:nsid w:val="31CA58C3"/>
     <w:multiLevelType w:val="multilevel"/>
     <w:tmpl w:val="F836F1FC"/>
@@ -7888,7 +7456,7 @@
       </w:rPr>
     </w:lvl>
   </w:abstractNum>
-  <w:abstractNum w:abstractNumId="16" w15:restartNumberingAfterBreak="0">
+  <w:abstractNum w:abstractNumId="16">
     <w:nsid w:val="37723C44"/>
     <w:multiLevelType w:val="multilevel"/>
     <w:tmpl w:val="8E885B1A"/>
@@ -8037,7 +7605,7 @@
       </w:rPr>
     </w:lvl>
   </w:abstractNum>
-  <w:abstractNum w:abstractNumId="17" w15:restartNumberingAfterBreak="0">
+  <w:abstractNum w:abstractNumId="17">
     <w:nsid w:val="40B06A91"/>
     <w:multiLevelType w:val="hybridMultilevel"/>
     <w:tmpl w:val="5984AC42"/>
@@ -8150,7 +7718,7 @@
       </w:rPr>
     </w:lvl>
   </w:abstractNum>
-  <w:abstractNum w:abstractNumId="18" w15:restartNumberingAfterBreak="0">
+  <w:abstractNum w:abstractNumId="18">
     <w:nsid w:val="42365845"/>
     <w:multiLevelType w:val="multilevel"/>
     <w:tmpl w:val="4AAE65E4"/>
@@ -8299,7 +7867,7 @@
       </w:rPr>
     </w:lvl>
   </w:abstractNum>
-  <w:abstractNum w:abstractNumId="19" w15:restartNumberingAfterBreak="0">
+  <w:abstractNum w:abstractNumId="19">
     <w:nsid w:val="437928A5"/>
     <w:multiLevelType w:val="multilevel"/>
     <w:tmpl w:val="07D23D80"/>
@@ -8448,7 +8016,7 @@
       </w:rPr>
     </w:lvl>
   </w:abstractNum>
-  <w:abstractNum w:abstractNumId="20" w15:restartNumberingAfterBreak="0">
+  <w:abstractNum w:abstractNumId="20">
     <w:nsid w:val="44C33CFD"/>
     <w:multiLevelType w:val="hybridMultilevel"/>
     <w:tmpl w:val="45C4CF5E"/>
@@ -8563,7 +8131,7 @@
       </w:rPr>
     </w:lvl>
   </w:abstractNum>
-  <w:abstractNum w:abstractNumId="21" w15:restartNumberingAfterBreak="0">
+  <w:abstractNum w:abstractNumId="21">
     <w:nsid w:val="464D339C"/>
     <w:multiLevelType w:val="hybridMultilevel"/>
     <w:tmpl w:val="5EDA51FE"/>
@@ -8676,7 +8244,7 @@
       </w:rPr>
     </w:lvl>
   </w:abstractNum>
-  <w:abstractNum w:abstractNumId="22" w15:restartNumberingAfterBreak="0">
+  <w:abstractNum w:abstractNumId="22">
     <w:nsid w:val="486E6D88"/>
     <w:multiLevelType w:val="hybridMultilevel"/>
     <w:tmpl w:val="AC1AFD74"/>
@@ -8789,7 +8357,7 @@
       </w:rPr>
     </w:lvl>
   </w:abstractNum>
-  <w:abstractNum w:abstractNumId="23" w15:restartNumberingAfterBreak="0">
+  <w:abstractNum w:abstractNumId="23">
     <w:nsid w:val="52473FE8"/>
     <w:multiLevelType w:val="hybridMultilevel"/>
     <w:tmpl w:val="A67ED3B4"/>
@@ -8903,7 +8471,7 @@
       </w:rPr>
     </w:lvl>
   </w:abstractNum>
-  <w:abstractNum w:abstractNumId="24" w15:restartNumberingAfterBreak="0">
+  <w:abstractNum w:abstractNumId="24">
     <w:nsid w:val="56135EDC"/>
     <w:multiLevelType w:val="hybridMultilevel"/>
     <w:tmpl w:val="5F327DD2"/>
@@ -9015,7 +8583,7 @@
       </w:rPr>
     </w:lvl>
   </w:abstractNum>
-  <w:abstractNum w:abstractNumId="25" w15:restartNumberingAfterBreak="0">
+  <w:abstractNum w:abstractNumId="25">
     <w:nsid w:val="58C43247"/>
     <w:multiLevelType w:val="multilevel"/>
     <w:tmpl w:val="0DF6D1BC"/>
@@ -9164,7 +8732,7 @@
       </w:rPr>
     </w:lvl>
   </w:abstractNum>
-  <w:abstractNum w:abstractNumId="26" w15:restartNumberingAfterBreak="0">
+  <w:abstractNum w:abstractNumId="26">
     <w:nsid w:val="5A217B94"/>
     <w:multiLevelType w:val="hybridMultilevel"/>
     <w:tmpl w:val="6F2675E4"/>
@@ -9277,7 +8845,7 @@
       </w:rPr>
     </w:lvl>
   </w:abstractNum>
-  <w:abstractNum w:abstractNumId="27" w15:restartNumberingAfterBreak="0">
+  <w:abstractNum w:abstractNumId="27">
     <w:nsid w:val="60E73928"/>
     <w:multiLevelType w:val="hybridMultilevel"/>
     <w:tmpl w:val="EEC807BE"/>
@@ -9390,7 +8958,7 @@
       </w:rPr>
     </w:lvl>
   </w:abstractNum>
-  <w:abstractNum w:abstractNumId="28" w15:restartNumberingAfterBreak="0">
+  <w:abstractNum w:abstractNumId="28">
     <w:nsid w:val="622A266B"/>
     <w:multiLevelType w:val="hybridMultilevel"/>
     <w:tmpl w:val="D732168E"/>
@@ -9503,7 +9071,7 @@
       </w:rPr>
     </w:lvl>
   </w:abstractNum>
-  <w:abstractNum w:abstractNumId="29" w15:restartNumberingAfterBreak="0">
+  <w:abstractNum w:abstractNumId="29">
     <w:nsid w:val="689D170D"/>
     <w:multiLevelType w:val="multilevel"/>
     <w:tmpl w:val="FE9C3FE4"/>
@@ -9652,7 +9220,7 @@
       </w:rPr>
     </w:lvl>
   </w:abstractNum>
-  <w:abstractNum w:abstractNumId="30" w15:restartNumberingAfterBreak="0">
+  <w:abstractNum w:abstractNumId="30">
     <w:nsid w:val="6E201E9B"/>
     <w:multiLevelType w:val="multilevel"/>
     <w:tmpl w:val="B870562C"/>
@@ -9801,7 +9369,7 @@
       </w:rPr>
     </w:lvl>
   </w:abstractNum>
-  <w:abstractNum w:abstractNumId="31" w15:restartNumberingAfterBreak="0">
+  <w:abstractNum w:abstractNumId="31">
     <w:nsid w:val="70DA3AAF"/>
     <w:multiLevelType w:val="hybridMultilevel"/>
     <w:tmpl w:val="088C3324"/>
@@ -9914,7 +9482,7 @@
       </w:rPr>
     </w:lvl>
   </w:abstractNum>
-  <w:abstractNum w:abstractNumId="32" w15:restartNumberingAfterBreak="0">
+  <w:abstractNum w:abstractNumId="32">
     <w:nsid w:val="717F65CD"/>
     <w:multiLevelType w:val="hybridMultilevel"/>
     <w:tmpl w:val="8B9A34C6"/>
@@ -10027,7 +9595,7 @@
       </w:rPr>
     </w:lvl>
   </w:abstractNum>
-  <w:abstractNum w:abstractNumId="33" w15:restartNumberingAfterBreak="0">
+  <w:abstractNum w:abstractNumId="33">
     <w:nsid w:val="73E73391"/>
     <w:multiLevelType w:val="hybridMultilevel"/>
     <w:tmpl w:val="F85EE060"/>
@@ -10116,7 +9684,7 @@
       </w:pPr>
     </w:lvl>
   </w:abstractNum>
-  <w:abstractNum w:abstractNumId="34" w15:restartNumberingAfterBreak="0">
+  <w:abstractNum w:abstractNumId="34">
     <w:nsid w:val="798126A7"/>
     <w:multiLevelType w:val="hybridMultilevel"/>
     <w:tmpl w:val="279610BC"/>
@@ -10229,7 +9797,7 @@
       </w:rPr>
     </w:lvl>
   </w:abstractNum>
-  <w:abstractNum w:abstractNumId="35" w15:restartNumberingAfterBreak="0">
+  <w:abstractNum w:abstractNumId="35">
     <w:nsid w:val="7BE43C3E"/>
     <w:multiLevelType w:val="hybridMultilevel"/>
     <w:tmpl w:val="03D0C1B8"/>
@@ -10342,7 +9910,7 @@
       </w:rPr>
     </w:lvl>
   </w:abstractNum>
-  <w:abstractNum w:abstractNumId="36" w15:restartNumberingAfterBreak="0">
+  <w:abstractNum w:abstractNumId="36">
     <w:nsid w:val="7EA37C02"/>
     <w:multiLevelType w:val="hybridMultilevel"/>
     <w:tmpl w:val="4D2297DC"/>
@@ -10570,7 +10138,7 @@
 </file>
 
 <file path=word/styles.xml><?xml version="1.0" encoding="utf-8"?>
-<w:styles xmlns:mc="http://schemas.openxmlformats.org/markup-compatibility/2006" xmlns:r="http://schemas.openxmlformats.org/officeDocument/2006/relationships" xmlns:w="http://schemas.openxmlformats.org/wordprocessingml/2006/main" xmlns:w14="http://schemas.microsoft.com/office/word/2010/wordml" xmlns:w15="http://schemas.microsoft.com/office/word/2012/wordml" xmlns:w16cex="http://schemas.microsoft.com/office/word/2018/wordml/cex" xmlns:w16cid="http://schemas.microsoft.com/office/word/2016/wordml/cid" xmlns:w16="http://schemas.microsoft.com/office/word/2018/wordml" xmlns:w16se="http://schemas.microsoft.com/office/word/2015/wordml/symex" mc:Ignorable="w14 w15 w16se w16cid w16 w16cex">
+<w:styles xmlns:r="http://schemas.openxmlformats.org/officeDocument/2006/relationships" xmlns:w="http://schemas.openxmlformats.org/wordprocessingml/2006/main">
   <w:docDefaults>
     <w:rPrDefault>
       <w:rPr>
@@ -10586,374 +10154,144 @@
       </w:pPr>
     </w:pPrDefault>
   </w:docDefaults>
-  <w:latentStyles w:defLockedState="0" w:defUIPriority="99" w:defSemiHidden="0" w:defUnhideWhenUsed="0" w:defQFormat="0" w:count="376">
-    <w:lsdException w:name="Normal" w:uiPriority="0" w:qFormat="1"/>
-    <w:lsdException w:name="heading 1" w:uiPriority="9" w:qFormat="1"/>
-    <w:lsdException w:name="heading 2" w:semiHidden="1" w:uiPriority="9" w:unhideWhenUsed="1" w:qFormat="1"/>
-    <w:lsdException w:name="heading 3" w:semiHidden="1" w:uiPriority="9" w:unhideWhenUsed="1" w:qFormat="1"/>
-    <w:lsdException w:name="heading 4" w:semiHidden="1" w:uiPriority="9" w:unhideWhenUsed="1" w:qFormat="1"/>
-    <w:lsdException w:name="heading 5" w:semiHidden="1" w:uiPriority="9" w:unhideWhenUsed="1" w:qFormat="1"/>
-    <w:lsdException w:name="heading 6" w:semiHidden="1" w:uiPriority="9" w:unhideWhenUsed="1" w:qFormat="1"/>
-    <w:lsdException w:name="heading 7" w:semiHidden="1" w:uiPriority="9" w:unhideWhenUsed="1" w:qFormat="1"/>
-    <w:lsdException w:name="heading 8" w:semiHidden="1" w:uiPriority="9" w:unhideWhenUsed="1" w:qFormat="1"/>
-    <w:lsdException w:name="heading 9" w:semiHidden="1" w:uiPriority="9" w:unhideWhenUsed="1" w:qFormat="1"/>
-    <w:lsdException w:name="index 1" w:semiHidden="1" w:unhideWhenUsed="1"/>
-    <w:lsdException w:name="index 2" w:semiHidden="1" w:unhideWhenUsed="1"/>
-    <w:lsdException w:name="index 3" w:semiHidden="1" w:unhideWhenUsed="1"/>
-    <w:lsdException w:name="index 4" w:semiHidden="1" w:unhideWhenUsed="1"/>
-    <w:lsdException w:name="index 5" w:semiHidden="1" w:unhideWhenUsed="1"/>
-    <w:lsdException w:name="index 6" w:semiHidden="1" w:unhideWhenUsed="1"/>
-    <w:lsdException w:name="index 7" w:semiHidden="1" w:unhideWhenUsed="1"/>
-    <w:lsdException w:name="index 8" w:semiHidden="1" w:unhideWhenUsed="1"/>
-    <w:lsdException w:name="index 9" w:semiHidden="1" w:unhideWhenUsed="1"/>
-    <w:lsdException w:name="toc 1" w:semiHidden="1" w:uiPriority="39" w:unhideWhenUsed="1"/>
-    <w:lsdException w:name="toc 2" w:semiHidden="1" w:uiPriority="39" w:unhideWhenUsed="1"/>
-    <w:lsdException w:name="toc 3" w:semiHidden="1" w:uiPriority="39" w:unhideWhenUsed="1"/>
-    <w:lsdException w:name="toc 4" w:semiHidden="1" w:uiPriority="39" w:unhideWhenUsed="1"/>
-    <w:lsdException w:name="toc 5" w:semiHidden="1" w:uiPriority="39" w:unhideWhenUsed="1"/>
-    <w:lsdException w:name="toc 6" w:semiHidden="1" w:uiPriority="39" w:unhideWhenUsed="1"/>
-    <w:lsdException w:name="toc 7" w:semiHidden="1" w:uiPriority="39" w:unhideWhenUsed="1"/>
-    <w:lsdException w:name="toc 8" w:semiHidden="1" w:uiPriority="39" w:unhideWhenUsed="1"/>
-    <w:lsdException w:name="toc 9" w:semiHidden="1" w:uiPriority="39" w:unhideWhenUsed="1"/>
-    <w:lsdException w:name="Normal Indent" w:semiHidden="1" w:unhideWhenUsed="1"/>
-    <w:lsdException w:name="footnote text" w:semiHidden="1" w:unhideWhenUsed="1"/>
-    <w:lsdException w:name="annotation text" w:semiHidden="1" w:unhideWhenUsed="1"/>
-    <w:lsdException w:name="header" w:semiHidden="1" w:unhideWhenUsed="1"/>
-    <w:lsdException w:name="footer" w:semiHidden="1" w:unhideWhenUsed="1"/>
-    <w:lsdException w:name="index heading" w:semiHidden="1" w:unhideWhenUsed="1"/>
-    <w:lsdException w:name="caption" w:semiHidden="1" w:uiPriority="35" w:unhideWhenUsed="1" w:qFormat="1"/>
-    <w:lsdException w:name="table of figures" w:semiHidden="1" w:unhideWhenUsed="1"/>
-    <w:lsdException w:name="envelope address" w:semiHidden="1" w:unhideWhenUsed="1"/>
-    <w:lsdException w:name="envelope return" w:semiHidden="1" w:unhideWhenUsed="1"/>
-    <w:lsdException w:name="footnote reference" w:semiHidden="1" w:unhideWhenUsed="1"/>
-    <w:lsdException w:name="annotation reference" w:semiHidden="1" w:unhideWhenUsed="1"/>
-    <w:lsdException w:name="line number" w:semiHidden="1" w:unhideWhenUsed="1"/>
-    <w:lsdException w:name="page number" w:semiHidden="1" w:unhideWhenUsed="1"/>
-    <w:lsdException w:name="endnote reference" w:semiHidden="1" w:unhideWhenUsed="1"/>
-    <w:lsdException w:name="endnote text" w:semiHidden="1" w:unhideWhenUsed="1"/>
-    <w:lsdException w:name="table of authorities" w:semiHidden="1" w:unhideWhenUsed="1"/>
-    <w:lsdException w:name="macro" w:semiHidden="1" w:unhideWhenUsed="1"/>
-    <w:lsdException w:name="toa heading" w:semiHidden="1" w:unhideWhenUsed="1"/>
-    <w:lsdException w:name="List" w:semiHidden="1" w:unhideWhenUsed="1"/>
-    <w:lsdException w:name="List Bullet" w:semiHidden="1" w:unhideWhenUsed="1"/>
-    <w:lsdException w:name="List Number" w:semiHidden="1" w:unhideWhenUsed="1"/>
-    <w:lsdException w:name="List 2" w:semiHidden="1" w:unhideWhenUsed="1"/>
-    <w:lsdException w:name="List 3" w:semiHidden="1" w:unhideWhenUsed="1"/>
-    <w:lsdException w:name="List 4" w:semiHidden="1" w:unhideWhenUsed="1"/>
-    <w:lsdException w:name="List 5" w:semiHidden="1" w:unhideWhenUsed="1"/>
-    <w:lsdException w:name="List Bullet 2" w:semiHidden="1" w:unhideWhenUsed="1"/>
-    <w:lsdException w:name="List Bullet 3" w:semiHidden="1" w:unhideWhenUsed="1"/>
-    <w:lsdException w:name="List Bullet 4" w:semiHidden="1" w:unhideWhenUsed="1"/>
-    <w:lsdException w:name="List Bullet 5" w:semiHidden="1" w:unhideWhenUsed="1"/>
-    <w:lsdException w:name="List Number 2" w:semiHidden="1" w:unhideWhenUsed="1"/>
-    <w:lsdException w:name="List Number 3" w:semiHidden="1" w:unhideWhenUsed="1"/>
-    <w:lsdException w:name="List Number 4" w:semiHidden="1" w:unhideWhenUsed="1"/>
-    <w:lsdException w:name="List Number 5" w:semiHidden="1" w:unhideWhenUsed="1"/>
-    <w:lsdException w:name="Title" w:uiPriority="10" w:qFormat="1"/>
-    <w:lsdException w:name="Closing" w:semiHidden="1" w:unhideWhenUsed="1"/>
-    <w:lsdException w:name="Signature" w:semiHidden="1" w:unhideWhenUsed="1"/>
-    <w:lsdException w:name="Default Paragraph Font" w:semiHidden="1" w:uiPriority="1" w:unhideWhenUsed="1"/>
-    <w:lsdException w:name="Body Text" w:semiHidden="1" w:unhideWhenUsed="1"/>
-    <w:lsdException w:name="Body Text Indent" w:semiHidden="1" w:unhideWhenUsed="1"/>
-    <w:lsdException w:name="List Continue" w:semiHidden="1" w:unhideWhenUsed="1"/>
-    <w:lsdException w:name="List Continue 2" w:semiHidden="1" w:unhideWhenUsed="1"/>
-    <w:lsdException w:name="List Continue 3" w:semiHidden="1" w:unhideWhenUsed="1"/>
-    <w:lsdException w:name="List Continue 4" w:semiHidden="1" w:unhideWhenUsed="1"/>
-    <w:lsdException w:name="List Continue 5" w:semiHidden="1" w:unhideWhenUsed="1"/>
-    <w:lsdException w:name="Message Header" w:semiHidden="1" w:unhideWhenUsed="1"/>
-    <w:lsdException w:name="Subtitle" w:uiPriority="11" w:qFormat="1"/>
-    <w:lsdException w:name="Salutation" w:semiHidden="1" w:unhideWhenUsed="1"/>
-    <w:lsdException w:name="Date" w:semiHidden="1" w:unhideWhenUsed="1"/>
-    <w:lsdException w:name="Body Text First Indent" w:semiHidden="1" w:unhideWhenUsed="1"/>
-    <w:lsdException w:name="Body Text First Indent 2" w:semiHidden="1" w:unhideWhenUsed="1"/>
-    <w:lsdException w:name="Note Heading" w:semiHidden="1" w:unhideWhenUsed="1"/>
-    <w:lsdException w:name="Body Text 2" w:semiHidden="1" w:unhideWhenUsed="1"/>
-    <w:lsdException w:name="Body Text 3" w:semiHidden="1" w:unhideWhenUsed="1"/>
-    <w:lsdException w:name="Body Text Indent 2" w:semiHidden="1" w:unhideWhenUsed="1"/>
-    <w:lsdException w:name="Body Text Indent 3" w:semiHidden="1" w:unhideWhenUsed="1"/>
-    <w:lsdException w:name="Block Text" w:semiHidden="1" w:unhideWhenUsed="1"/>
-    <w:lsdException w:name="Hyperlink" w:semiHidden="1" w:unhideWhenUsed="1"/>
-    <w:lsdException w:name="FollowedHyperlink" w:semiHidden="1" w:unhideWhenUsed="1"/>
-    <w:lsdException w:name="Strong" w:uiPriority="22" w:qFormat="1"/>
-    <w:lsdException w:name="Emphasis" w:uiPriority="20" w:qFormat="1"/>
-    <w:lsdException w:name="Document Map" w:semiHidden="1" w:unhideWhenUsed="1"/>
-    <w:lsdException w:name="Plain Text" w:semiHidden="1" w:unhideWhenUsed="1"/>
-    <w:lsdException w:name="E-mail Signature" w:semiHidden="1" w:unhideWhenUsed="1"/>
-    <w:lsdException w:name="HTML Top of Form" w:semiHidden="1" w:unhideWhenUsed="1"/>
-    <w:lsdException w:name="HTML Bottom of Form" w:semiHidden="1" w:unhideWhenUsed="1"/>
-    <w:lsdException w:name="Normal (Web)" w:semiHidden="1" w:unhideWhenUsed="1"/>
-    <w:lsdException w:name="HTML Acronym" w:semiHidden="1" w:unhideWhenUsed="1"/>
-    <w:lsdException w:name="HTML Address" w:semiHidden="1" w:unhideWhenUsed="1"/>
-    <w:lsdException w:name="HTML Cite" w:semiHidden="1" w:unhideWhenUsed="1"/>
-    <w:lsdException w:name="HTML Code" w:semiHidden="1" w:unhideWhenUsed="1"/>
-    <w:lsdException w:name="HTML Definition" w:semiHidden="1" w:unhideWhenUsed="1"/>
-    <w:lsdException w:name="HTML Keyboard" w:semiHidden="1" w:unhideWhenUsed="1"/>
-    <w:lsdException w:name="HTML Preformatted" w:semiHidden="1" w:unhideWhenUsed="1"/>
-    <w:lsdException w:name="HTML Sample" w:semiHidden="1" w:unhideWhenUsed="1"/>
-    <w:lsdException w:name="HTML Typewriter" w:semiHidden="1" w:unhideWhenUsed="1"/>
-    <w:lsdException w:name="HTML Variable" w:semiHidden="1" w:unhideWhenUsed="1"/>
-    <w:lsdException w:name="Normal Table" w:semiHidden="1" w:unhideWhenUsed="1"/>
-    <w:lsdException w:name="annotation subject" w:semiHidden="1" w:unhideWhenUsed="1"/>
-    <w:lsdException w:name="No List" w:semiHidden="1" w:unhideWhenUsed="1"/>
-    <w:lsdException w:name="Outline List 1" w:semiHidden="1" w:unhideWhenUsed="1"/>
-    <w:lsdException w:name="Outline List 2" w:semiHidden="1" w:unhideWhenUsed="1"/>
-    <w:lsdException w:name="Outline List 3" w:semiHidden="1" w:unhideWhenUsed="1"/>
-    <w:lsdException w:name="Table Simple 1" w:semiHidden="1" w:unhideWhenUsed="1"/>
-    <w:lsdException w:name="Table Simple 2" w:semiHidden="1" w:unhideWhenUsed="1"/>
-    <w:lsdException w:name="Table Simple 3" w:semiHidden="1" w:unhideWhenUsed="1"/>
-    <w:lsdException w:name="Table Classic 1" w:semiHidden="1" w:unhideWhenUsed="1"/>
-    <w:lsdException w:name="Table Classic 2" w:semiHidden="1" w:unhideWhenUsed="1"/>
-    <w:lsdException w:name="Table Classic 3" w:semiHidden="1" w:unhideWhenUsed="1"/>
-    <w:lsdException w:name="Table Classic 4" w:semiHidden="1" w:unhideWhenUsed="1"/>
-    <w:lsdException w:name="Table Colorful 1" w:semiHidden="1" w:unhideWhenUsed="1"/>
-    <w:lsdException w:name="Table Colorful 2" w:semiHidden="1" w:unhideWhenUsed="1"/>
-    <w:lsdException w:name="Table Colorful 3" w:semiHidden="1" w:unhideWhenUsed="1"/>
-    <w:lsdException w:name="Table Columns 1" w:semiHidden="1" w:unhideWhenUsed="1"/>
-    <w:lsdException w:name="Table Columns 2" w:semiHidden="1" w:unhideWhenUsed="1"/>
-    <w:lsdException w:name="Table Columns 3" w:semiHidden="1" w:unhideWhenUsed="1"/>
-    <w:lsdException w:name="Table Columns 4" w:semiHidden="1" w:unhideWhenUsed="1"/>
-    <w:lsdException w:name="Table Columns 5" w:semiHidden="1" w:unhideWhenUsed="1"/>
-    <w:lsdException w:name="Table Grid 1" w:semiHidden="1" w:unhideWhenUsed="1"/>
-    <w:lsdException w:name="Table Grid 2" w:semiHidden="1" w:unhideWhenUsed="1"/>
-    <w:lsdException w:name="Table Grid 3" w:semiHidden="1" w:unhideWhenUsed="1"/>
-    <w:lsdException w:name="Table Grid 4" w:semiHidden="1" w:unhideWhenUsed="1"/>
-    <w:lsdException w:name="Table Grid 5" w:semiHidden="1" w:unhideWhenUsed="1"/>
-    <w:lsdException w:name="Table Grid 6" w:semiHidden="1" w:unhideWhenUsed="1"/>
-    <w:lsdException w:name="Table Grid 7" w:semiHidden="1" w:unhideWhenUsed="1"/>
-    <w:lsdException w:name="Table Grid 8" w:semiHidden="1" w:unhideWhenUsed="1"/>
-    <w:lsdException w:name="Table List 1" w:semiHidden="1" w:unhideWhenUsed="1"/>
-    <w:lsdException w:name="Table List 2" w:semiHidden="1" w:unhideWhenUsed="1"/>
-    <w:lsdException w:name="Table List 3" w:semiHidden="1" w:unhideWhenUsed="1"/>
-    <w:lsdException w:name="Table List 4" w:semiHidden="1" w:unhideWhenUsed="1"/>
-    <w:lsdException w:name="Table List 5" w:semiHidden="1" w:unhideWhenUsed="1"/>
-    <w:lsdException w:name="Table List 6" w:semiHidden="1" w:unhideWhenUsed="1"/>
-    <w:lsdException w:name="Table List 7" w:semiHidden="1" w:unhideWhenUsed="1"/>
-    <w:lsdException w:name="Table List 8" w:semiHidden="1" w:unhideWhenUsed="1"/>
-    <w:lsdException w:name="Table 3D effects 1" w:semiHidden="1" w:unhideWhenUsed="1"/>
-    <w:lsdException w:name="Table 3D effects 2" w:semiHidden="1" w:unhideWhenUsed="1"/>
-    <w:lsdException w:name="Table 3D effects 3" w:semiHidden="1" w:unhideWhenUsed="1"/>
-    <w:lsdException w:name="Table Contemporary" w:semiHidden="1" w:unhideWhenUsed="1"/>
-    <w:lsdException w:name="Table Elegant" w:semiHidden="1" w:unhideWhenUsed="1"/>
-    <w:lsdException w:name="Table Professional" w:semiHidden="1" w:unhideWhenUsed="1"/>
-    <w:lsdException w:name="Table Subtle 1" w:semiHidden="1" w:unhideWhenUsed="1"/>
-    <w:lsdException w:name="Table Subtle 2" w:semiHidden="1" w:unhideWhenUsed="1"/>
-    <w:lsdException w:name="Table Web 1" w:semiHidden="1" w:unhideWhenUsed="1"/>
-    <w:lsdException w:name="Table Web 2" w:semiHidden="1" w:unhideWhenUsed="1"/>
-    <w:lsdException w:name="Table Web 3" w:semiHidden="1" w:unhideWhenUsed="1"/>
-    <w:lsdException w:name="Balloon Text" w:semiHidden="1" w:unhideWhenUsed="1"/>
-    <w:lsdException w:name="Table Grid" w:uiPriority="59"/>
-    <w:lsdException w:name="Table Theme" w:semiHidden="1" w:unhideWhenUsed="1"/>
-    <w:lsdException w:name="Placeholder Text" w:semiHidden="1"/>
-    <w:lsdException w:name="No Spacing" w:uiPriority="1" w:qFormat="1"/>
-    <w:lsdException w:name="Light Shading" w:uiPriority="60"/>
-    <w:lsdException w:name="Light List" w:uiPriority="61"/>
-    <w:lsdException w:name="Light Grid" w:uiPriority="62"/>
-    <w:lsdException w:name="Medium Shading 1" w:uiPriority="63"/>
-    <w:lsdException w:name="Medium Shading 2" w:uiPriority="64"/>
-    <w:lsdException w:name="Medium List 1" w:uiPriority="65"/>
-    <w:lsdException w:name="Medium List 2" w:uiPriority="66"/>
-    <w:lsdException w:name="Medium Grid 1" w:uiPriority="67"/>
-    <w:lsdException w:name="Medium Grid 2" w:uiPriority="68"/>
-    <w:lsdException w:name="Medium Grid 3" w:uiPriority="69"/>
-    <w:lsdException w:name="Dark List" w:uiPriority="70"/>
-    <w:lsdException w:name="Colorful Shading" w:uiPriority="71"/>
-    <w:lsdException w:name="Colorful List" w:uiPriority="72"/>
-    <w:lsdException w:name="Colorful Grid" w:uiPriority="73"/>
-    <w:lsdException w:name="Light Shading Accent 1" w:uiPriority="60"/>
-    <w:lsdException w:name="Light List Accent 1" w:uiPriority="61"/>
-    <w:lsdException w:name="Light Grid Accent 1" w:uiPriority="62"/>
-    <w:lsdException w:name="Medium Shading 1 Accent 1" w:uiPriority="63"/>
-    <w:lsdException w:name="Medium Shading 2 Accent 1" w:uiPriority="64"/>
-    <w:lsdException w:name="Medium List 1 Accent 1" w:uiPriority="65"/>
-    <w:lsdException w:name="Revision" w:semiHidden="1"/>
-    <w:lsdException w:name="List Paragraph" w:uiPriority="34" w:qFormat="1"/>
-    <w:lsdException w:name="Quote" w:uiPriority="29" w:qFormat="1"/>
-    <w:lsdException w:name="Intense Quote" w:uiPriority="30" w:qFormat="1"/>
-    <w:lsdException w:name="Medium List 2 Accent 1" w:uiPriority="66"/>
-    <w:lsdException w:name="Medium Grid 1 Accent 1" w:uiPriority="67"/>
-    <w:lsdException w:name="Medium Grid 2 Accent 1" w:uiPriority="68"/>
-    <w:lsdException w:name="Medium Grid 3 Accent 1" w:uiPriority="69"/>
-    <w:lsdException w:name="Dark List Accent 1" w:uiPriority="70"/>
-    <w:lsdException w:name="Colorful Shading Accent 1" w:uiPriority="71"/>
-    <w:lsdException w:name="Colorful List Accent 1" w:uiPriority="72"/>
-    <w:lsdException w:name="Colorful Grid Accent 1" w:uiPriority="73"/>
-    <w:lsdException w:name="Light Shading Accent 2" w:uiPriority="60"/>
-    <w:lsdException w:name="Light List Accent 2" w:uiPriority="61"/>
-    <w:lsdException w:name="Light Grid Accent 2" w:uiPriority="62"/>
-    <w:lsdException w:name="Medium Shading 1 Accent 2" w:uiPriority="63"/>
-    <w:lsdException w:name="Medium Shading 2 Accent 2" w:uiPriority="64"/>
-    <w:lsdException w:name="Medium List 1 Accent 2" w:uiPriority="65"/>
-    <w:lsdException w:name="Medium List 2 Accent 2" w:uiPriority="66"/>
-    <w:lsdException w:name="Medium Grid 1 Accent 2" w:uiPriority="67"/>
-    <w:lsdException w:name="Medium Grid 2 Accent 2" w:uiPriority="68"/>
-    <w:lsdException w:name="Medium Grid 3 Accent 2" w:uiPriority="69"/>
-    <w:lsdException w:name="Dark List Accent 2" w:uiPriority="70"/>
-    <w:lsdException w:name="Colorful Shading Accent 2" w:uiPriority="71"/>
-    <w:lsdException w:name="Colorful List Accent 2" w:uiPriority="72"/>
-    <w:lsdException w:name="Colorful Grid Accent 2" w:uiPriority="73"/>
-    <w:lsdException w:name="Light Shading Accent 3" w:uiPriority="60"/>
-    <w:lsdException w:name="Light List Accent 3" w:uiPriority="61"/>
-    <w:lsdException w:name="Light Grid Accent 3" w:uiPriority="62"/>
-    <w:lsdException w:name="Medium Shading 1 Accent 3" w:uiPriority="63"/>
-    <w:lsdException w:name="Medium Shading 2 Accent 3" w:uiPriority="64"/>
-    <w:lsdException w:name="Medium List 1 Accent 3" w:uiPriority="65"/>
-    <w:lsdException w:name="Medium List 2 Accent 3" w:uiPriority="66"/>
-    <w:lsdException w:name="Medium Grid 1 Accent 3" w:uiPriority="67"/>
-    <w:lsdException w:name="Medium Grid 2 Accent 3" w:uiPriority="68"/>
-    <w:lsdException w:name="Medium Grid 3 Accent 3" w:uiPriority="69"/>
-    <w:lsdException w:name="Dark List Accent 3" w:uiPriority="70"/>
-    <w:lsdException w:name="Colorful Shading Accent 3" w:uiPriority="71"/>
-    <w:lsdException w:name="Colorful List Accent 3" w:uiPriority="72"/>
-    <w:lsdException w:name="Colorful Grid Accent 3" w:uiPriority="73"/>
-    <w:lsdException w:name="Light Shading Accent 4" w:uiPriority="60"/>
-    <w:lsdException w:name="Light List Accent 4" w:uiPriority="61"/>
-    <w:lsdException w:name="Light Grid Accent 4" w:uiPriority="62"/>
-    <w:lsdException w:name="Medium Shading 1 Accent 4" w:uiPriority="63"/>
-    <w:lsdException w:name="Medium Shading 2 Accent 4" w:uiPriority="64"/>
-    <w:lsdException w:name="Medium List 1 Accent 4" w:uiPriority="65"/>
-    <w:lsdException w:name="Medium List 2 Accent 4" w:uiPriority="66"/>
-    <w:lsdException w:name="Medium Grid 1 Accent 4" w:uiPriority="67"/>
-    <w:lsdException w:name="Medium Grid 2 Accent 4" w:uiPriority="68"/>
-    <w:lsdException w:name="Medium Grid 3 Accent 4" w:uiPriority="69"/>
-    <w:lsdException w:name="Dark List Accent 4" w:uiPriority="70"/>
-    <w:lsdException w:name="Colorful Shading Accent 4" w:uiPriority="71"/>
-    <w:lsdException w:name="Colorful List Accent 4" w:uiPriority="72"/>
-    <w:lsdException w:name="Colorful Grid Accent 4" w:uiPriority="73"/>
-    <w:lsdException w:name="Light Shading Accent 5" w:uiPriority="60"/>
-    <w:lsdException w:name="Light List Accent 5" w:uiPriority="61"/>
-    <w:lsdException w:name="Light Grid Accent 5" w:uiPriority="62"/>
-    <w:lsdException w:name="Medium Shading 1 Accent 5" w:uiPriority="63"/>
-    <w:lsdException w:name="Medium Shading 2 Accent 5" w:uiPriority="64"/>
-    <w:lsdException w:name="Medium List 1 Accent 5" w:uiPriority="65"/>
-    <w:lsdException w:name="Medium List 2 Accent 5" w:uiPriority="66"/>
-    <w:lsdException w:name="Medium Grid 1 Accent 5" w:uiPriority="67"/>
-    <w:lsdException w:name="Medium Grid 2 Accent 5" w:uiPriority="68"/>
-    <w:lsdException w:name="Medium Grid 3 Accent 5" w:uiPriority="69"/>
-    <w:lsdException w:name="Dark List Accent 5" w:uiPriority="70"/>
-    <w:lsdException w:name="Colorful Shading Accent 5" w:uiPriority="71"/>
-    <w:lsdException w:name="Colorful List Accent 5" w:uiPriority="72"/>
-    <w:lsdException w:name="Colorful Grid Accent 5" w:uiPriority="73"/>
-    <w:lsdException w:name="Light Shading Accent 6" w:uiPriority="60"/>
-    <w:lsdException w:name="Light List Accent 6" w:uiPriority="61"/>
-    <w:lsdException w:name="Light Grid Accent 6" w:uiPriority="62"/>
-    <w:lsdException w:name="Medium Shading 1 Accent 6" w:uiPriority="63"/>
-    <w:lsdException w:name="Medium Shading 2 Accent 6" w:uiPriority="64"/>
-    <w:lsdException w:name="Medium List 1 Accent 6" w:uiPriority="65"/>
-    <w:lsdException w:name="Medium List 2 Accent 6" w:uiPriority="66"/>
-    <w:lsdException w:name="Medium Grid 1 Accent 6" w:uiPriority="67"/>
-    <w:lsdException w:name="Medium Grid 2 Accent 6" w:uiPriority="68"/>
-    <w:lsdException w:name="Medium Grid 3 Accent 6" w:uiPriority="69"/>
-    <w:lsdException w:name="Dark List Accent 6" w:uiPriority="70"/>
-    <w:lsdException w:name="Colorful Shading Accent 6" w:uiPriority="71"/>
-    <w:lsdException w:name="Colorful List Accent 6" w:uiPriority="72"/>
-    <w:lsdException w:name="Colorful Grid Accent 6" w:uiPriority="73"/>
-    <w:lsdException w:name="Subtle Emphasis" w:uiPriority="19" w:qFormat="1"/>
-    <w:lsdException w:name="Intense Emphasis" w:uiPriority="21" w:qFormat="1"/>
-    <w:lsdException w:name="Subtle Reference" w:uiPriority="31" w:qFormat="1"/>
-    <w:lsdException w:name="Intense Reference" w:uiPriority="32" w:qFormat="1"/>
-    <w:lsdException w:name="Book Title" w:uiPriority="33" w:qFormat="1"/>
-    <w:lsdException w:name="Bibliography" w:semiHidden="1" w:uiPriority="37" w:unhideWhenUsed="1"/>
-    <w:lsdException w:name="TOC Heading" w:semiHidden="1" w:uiPriority="39" w:unhideWhenUsed="1" w:qFormat="1"/>
-    <w:lsdException w:name="Grid Table 4" w:uiPriority="49"/>
-    <w:lsdException w:name="Grid Table 5 Dark" w:uiPriority="50"/>
-    <w:lsdException w:name="Grid Table 6 Colorful" w:uiPriority="51"/>
-    <w:lsdException w:name="Grid Table 7 Colorful" w:uiPriority="52"/>
-    <w:lsdException w:name="Grid Table 1 Light Accent 1" w:uiPriority="46"/>
-    <w:lsdException w:name="Grid Table 2 Accent 1" w:uiPriority="47"/>
-    <w:lsdException w:name="Grid Table 3 Accent 1" w:uiPriority="48"/>
-    <w:lsdException w:name="Grid Table 4 Accent 1" w:uiPriority="49"/>
-    <w:lsdException w:name="Grid Table 5 Dark Accent 1" w:uiPriority="50"/>
-    <w:lsdException w:name="Grid Table 6 Colorful Accent 1" w:uiPriority="51"/>
-    <w:lsdException w:name="Grid Table 7 Colorful Accent 1" w:uiPriority="52"/>
-    <w:lsdException w:name="Grid Table 1 Light Accent 2" w:uiPriority="46"/>
-    <w:lsdException w:name="Grid Table 2 Accent 2" w:uiPriority="47"/>
-    <w:lsdException w:name="Grid Table 3 Accent 2" w:uiPriority="48"/>
-    <w:lsdException w:name="Grid Table 4 Accent 2" w:uiPriority="49"/>
-    <w:lsdException w:name="Grid Table 5 Dark Accent 2" w:uiPriority="50"/>
-    <w:lsdException w:name="Grid Table 6 Colorful Accent 2" w:uiPriority="51"/>
-    <w:lsdException w:name="Grid Table 7 Colorful Accent 2" w:uiPriority="52"/>
-    <w:lsdException w:name="Grid Table 1 Light Accent 3" w:uiPriority="46"/>
-    <w:lsdException w:name="Grid Table 2 Accent 3" w:uiPriority="47"/>
-    <w:lsdException w:name="Grid Table 3 Accent 3" w:uiPriority="48"/>
-    <w:lsdException w:name="Grid Table 4 Accent 3" w:uiPriority="49"/>
-    <w:lsdException w:name="Grid Table 5 Dark Accent 3" w:uiPriority="50"/>
-    <w:lsdException w:name="Grid Table 6 Colorful Accent 3" w:uiPriority="51"/>
-    <w:lsdException w:name="Grid Table 7 Colorful Accent 3" w:uiPriority="52"/>
-    <w:lsdException w:name="Grid Table 1 Light Accent 4" w:uiPriority="46"/>
-    <w:lsdException w:name="Grid Table 2 Accent 4" w:uiPriority="47"/>
-    <w:lsdException w:name="Grid Table 3 Accent 4" w:uiPriority="48"/>
-    <w:lsdException w:name="Grid Table 4 Accent 4" w:uiPriority="49"/>
-    <w:lsdException w:name="Grid Table 5 Dark Accent 4" w:uiPriority="50"/>
-    <w:lsdException w:name="Grid Table 6 Colorful Accent 4" w:uiPriority="51"/>
-    <w:lsdException w:name="Grid Table 7 Colorful Accent 4" w:uiPriority="52"/>
-    <w:lsdException w:name="Grid Table 1 Light Accent 5" w:uiPriority="46"/>
-    <w:lsdException w:name="Grid Table 2 Accent 5" w:uiPriority="47"/>
-    <w:lsdException w:name="Grid Table 3 Accent 5" w:uiPriority="48"/>
-    <w:lsdException w:name="Grid Table 4 Accent 5" w:uiPriority="49"/>
-    <w:lsdException w:name="Grid Table 5 Dark Accent 5" w:uiPriority="50"/>
-    <w:lsdException w:name="Grid Table 6 Colorful Accent 5" w:uiPriority="51"/>
-    <w:lsdException w:name="Grid Table 7 Colorful Accent 5" w:uiPriority="52"/>
-    <w:lsdException w:name="Grid Table 1 Light Accent 6" w:uiPriority="46"/>
-    <w:lsdException w:name="Grid Table 2 Accent 6" w:uiPriority="47"/>
-    <w:lsdException w:name="Grid Table 3 Accent 6" w:uiPriority="48"/>
-    <w:lsdException w:name="Grid Table 4 Accent 6" w:uiPriority="49"/>
-    <w:lsdException w:name="Grid Table 5 Dark Accent 6" w:uiPriority="50"/>
-    <w:lsdException w:name="Grid Table 6 Colorful Accent 6" w:uiPriority="51"/>
-    <w:lsdException w:name="Grid Table 7 Colorful Accent 6" w:uiPriority="52"/>
-    <w:lsdException w:name="List Table 1 Light" w:uiPriority="46"/>
-    <w:lsdException w:name="List Table 2" w:uiPriority="47"/>
-    <w:lsdException w:name="List Table 3" w:uiPriority="48"/>
-    <w:lsdException w:name="List Table 4" w:uiPriority="49"/>
-    <w:lsdException w:name="List Table 5 Dark" w:uiPriority="50"/>
-    <w:lsdException w:name="List Table 6 Colorful" w:uiPriority="51"/>
-    <w:lsdException w:name="List Table 7 Colorful" w:uiPriority="52"/>
-    <w:lsdException w:name="List Table 1 Light Accent 1" w:uiPriority="46"/>
-    <w:lsdException w:name="List Table 2 Accent 1" w:uiPriority="47"/>
-    <w:lsdException w:name="List Table 3 Accent 1" w:uiPriority="48"/>
-    <w:lsdException w:name="List Table 4 Accent 1" w:uiPriority="49"/>
-    <w:lsdException w:name="List Table 5 Dark Accent 1" w:uiPriority="50"/>
-    <w:lsdException w:name="List Table 6 Colorful Accent 1" w:uiPriority="51"/>
-    <w:lsdException w:name="List Table 7 Colorful Accent 1" w:uiPriority="52"/>
-    <w:lsdException w:name="List Table 1 Light Accent 2" w:uiPriority="46"/>
-    <w:lsdException w:name="List Table 2 Accent 2" w:uiPriority="47"/>
-    <w:lsdException w:name="List Table 3 Accent 2" w:uiPriority="48"/>
-    <w:lsdException w:name="List Table 4 Accent 2" w:uiPriority="49"/>
-    <w:lsdException w:name="List Table 5 Dark Accent 2" w:uiPriority="50"/>
-    <w:lsdException w:name="List Table 6 Colorful Accent 2" w:uiPriority="51"/>
-    <w:lsdException w:name="List Table 7 Colorful Accent 2" w:uiPriority="52"/>
-    <w:lsdException w:name="List Table 1 Light Accent 3" w:uiPriority="46"/>
-    <w:lsdException w:name="List Table 2 Accent 3" w:uiPriority="47"/>
-    <w:lsdException w:name="List Table 3 Accent 3" w:uiPriority="48"/>
-    <w:lsdException w:name="List Table 4 Accent 3" w:uiPriority="49"/>
-    <w:lsdException w:name="List Table 5 Dark Accent 3" w:uiPriority="50"/>
-    <w:lsdException w:name="List Table 6 Colorful Accent 3" w:uiPriority="51"/>
-    <w:lsdException w:name="List Table 7 Colorful Accent 3" w:uiPriority="52"/>
-    <w:lsdException w:name="List Table 1 Light Accent 4" w:uiPriority="46"/>
-    <w:lsdException w:name="List Table 2 Accent 4" w:uiPriority="47"/>
-    <w:lsdException w:name="List Table 3 Accent 4" w:uiPriority="48"/>
-    <w:lsdException w:name="List Table 4 Accent 4" w:uiPriority="49"/>
-    <w:lsdException w:name="List Table 5 Dark Accent 4" w:uiPriority="50"/>
-    <w:lsdException w:name="List Table 6 Colorful Accent 4" w:uiPriority="51"/>
-    <w:lsdException w:name="List Table 7 Colorful Accent 4" w:uiPriority="52"/>
-    <w:lsdException w:name="List Table 1 Light Accent 5" w:uiPriority="46"/>
-    <w:lsdException w:name="List Table 2 Accent 5" w:uiPriority="47"/>
-    <w:lsdException w:name="List Table 3 Accent 5" w:uiPriority="48"/>
-    <w:lsdException w:name="List Table 4 Accent 5" w:uiPriority="49"/>
-    <w:lsdException w:name="List Table 5 Dark Accent 5" w:uiPriority="50"/>
-    <w:lsdException w:name="List Table 6 Colorful Accent 5" w:uiPriority="51"/>
-    <w:lsdException w:name="List Table 7 Colorful Accent 5" w:uiPriority="52"/>
-    <w:lsdException w:name="List Table 1 Light Accent 6" w:uiPriority="46"/>
-    <w:lsdException w:name="List Table 2 Accent 6" w:uiPriority="47"/>
-    <w:lsdException w:name="List Table 3 Accent 6" w:uiPriority="48"/>
-    <w:lsdException w:name="List Table 4 Accent 6" w:uiPriority="49"/>
-    <w:lsdException w:name="List Table 5 Dark Accent 6" w:uiPriority="50"/>
-    <w:lsdException w:name="List Table 6 Colorful Accent 6" w:uiPriority="51"/>
-    <w:lsdException w:name="List Table 7 Colorful Accent 6" w:uiPriority="52"/>
-    <w:lsdException w:name="Mention" w:semiHidden="1" w:unhideWhenUsed="1"/>
-    <w:lsdException w:name="Smart Hyperlink" w:semiHidden="1" w:unhideWhenUsed="1"/>
-    <w:lsdException w:name="Hashtag" w:semiHidden="1" w:unhideWhenUsed="1"/>
-    <w:lsdException w:name="Unresolved Mention" w:semiHidden="1" w:unhideWhenUsed="1"/>
-    <w:lsdException w:name="Smart Link" w:semiHidden="1" w:unhideWhenUsed="1"/>
+  <w:latentStyles w:defLockedState="0" w:defUIPriority="99" w:defSemiHidden="1" w:defUnhideWhenUsed="1" w:defQFormat="0" w:count="267">
+    <w:lsdException w:name="Normal" w:semiHidden="0" w:uiPriority="0" w:unhideWhenUsed="0" w:qFormat="1"/>
+    <w:lsdException w:name="heading 1" w:semiHidden="0" w:uiPriority="9" w:unhideWhenUsed="0" w:qFormat="1"/>
+    <w:lsdException w:name="heading 2" w:uiPriority="9" w:qFormat="1"/>
+    <w:lsdException w:name="heading 3" w:uiPriority="9" w:qFormat="1"/>
+    <w:lsdException w:name="heading 4" w:uiPriority="9" w:qFormat="1"/>
+    <w:lsdException w:name="heading 5" w:uiPriority="9" w:qFormat="1"/>
+    <w:lsdException w:name="heading 6" w:uiPriority="9" w:qFormat="1"/>
+    <w:lsdException w:name="heading 7" w:uiPriority="9" w:qFormat="1"/>
+    <w:lsdException w:name="heading 8" w:uiPriority="9" w:qFormat="1"/>
+    <w:lsdException w:name="heading 9" w:uiPriority="9" w:qFormat="1"/>
+    <w:lsdException w:name="toc 1" w:uiPriority="39"/>
+    <w:lsdException w:name="toc 2" w:uiPriority="39"/>
+    <w:lsdException w:name="toc 3" w:uiPriority="39"/>
+    <w:lsdException w:name="toc 4" w:uiPriority="39"/>
+    <w:lsdException w:name="toc 5" w:uiPriority="39"/>
+    <w:lsdException w:name="toc 6" w:uiPriority="39"/>
+    <w:lsdException w:name="toc 7" w:uiPriority="39"/>
+    <w:lsdException w:name="toc 8" w:uiPriority="39"/>
+    <w:lsdException w:name="toc 9" w:uiPriority="39"/>
+    <w:lsdException w:name="caption" w:uiPriority="35" w:qFormat="1"/>
+    <w:lsdException w:name="Title" w:semiHidden="0" w:uiPriority="10" w:unhideWhenUsed="0" w:qFormat="1"/>
+    <w:lsdException w:name="Default Paragraph Font" w:uiPriority="1"/>
+    <w:lsdException w:name="Subtitle" w:semiHidden="0" w:uiPriority="11" w:unhideWhenUsed="0" w:qFormat="1"/>
+    <w:lsdException w:name="Strong" w:semiHidden="0" w:uiPriority="22" w:unhideWhenUsed="0" w:qFormat="1"/>
+    <w:lsdException w:name="Emphasis" w:semiHidden="0" w:uiPriority="20" w:unhideWhenUsed="0" w:qFormat="1"/>
+    <w:lsdException w:name="Table Grid" w:semiHidden="0" w:uiPriority="59" w:unhideWhenUsed="0"/>
+    <w:lsdException w:name="Placeholder Text" w:unhideWhenUsed="0"/>
+    <w:lsdException w:name="No Spacing" w:semiHidden="0" w:uiPriority="1" w:unhideWhenUsed="0" w:qFormat="1"/>
+    <w:lsdException w:name="Light Shading" w:semiHidden="0" w:uiPriority="60" w:unhideWhenUsed="0"/>
+    <w:lsdException w:name="Light List" w:semiHidden="0" w:uiPriority="61" w:unhideWhenUsed="0"/>
+    <w:lsdException w:name="Light Grid" w:semiHidden="0" w:uiPriority="62" w:unhideWhenUsed="0"/>
+    <w:lsdException w:name="Medium Shading 1" w:semiHidden="0" w:uiPriority="63" w:unhideWhenUsed="0"/>
+    <w:lsdException w:name="Medium Shading 2" w:semiHidden="0" w:uiPriority="64" w:unhideWhenUsed="0"/>
+    <w:lsdException w:name="Medium List 1" w:semiHidden="0" w:uiPriority="65" w:unhideWhenUsed="0"/>
+    <w:lsdException w:name="Medium List 2" w:semiHidden="0" w:uiPriority="66" w:unhideWhenUsed="0"/>
+    <w:lsdException w:name="Medium Grid 1" w:semiHidden="0" w:uiPriority="67" w:unhideWhenUsed="0"/>
+    <w:lsdException w:name="Medium Grid 2" w:semiHidden="0" w:uiPriority="68" w:unhideWhenUsed="0"/>
+    <w:lsdException w:name="Medium Grid 3" w:semiHidden="0" w:uiPriority="69" w:unhideWhenUsed="0"/>
+    <w:lsdException w:name="Dark List" w:semiHidden="0" w:uiPriority="70" w:unhideWhenUsed="0"/>
+    <w:lsdException w:name="Colorful Shading" w:semiHidden="0" w:uiPriority="71" w:unhideWhenUsed="0"/>
+    <w:lsdException w:name="Colorful List" w:semiHidden="0" w:uiPriority="72" w:unhideWhenUsed="0"/>
+    <w:lsdException w:name="Colorful Grid" w:semiHidden="0" w:uiPriority="73" w:unhideWhenUsed="0"/>
+    <w:lsdException w:name="Light Shading Accent 1" w:semiHidden="0" w:uiPriority="60" w:unhideWhenUsed="0"/>
+    <w:lsdException w:name="Light List Accent 1" w:semiHidden="0" w:uiPriority="61" w:unhideWhenUsed="0"/>
+    <w:lsdException w:name="Light Grid Accent 1" w:semiHidden="0" w:uiPriority="62" w:unhideWhenUsed="0"/>
+    <w:lsdException w:name="Medium Shading 1 Accent 1" w:semiHidden="0" w:uiPriority="63" w:unhideWhenUsed="0"/>
+    <w:lsdException w:name="Medium Shading 2 Accent 1" w:semiHidden="0" w:uiPriority="64" w:unhideWhenUsed="0"/>
+    <w:lsdException w:name="Medium List 1 Accent 1" w:semiHidden="0" w:uiPriority="65" w:unhideWhenUsed="0"/>
+    <w:lsdException w:name="Revision" w:unhideWhenUsed="0"/>
+    <w:lsdException w:name="List Paragraph" w:semiHidden="0" w:uiPriority="34" w:unhideWhenUsed="0" w:qFormat="1"/>
+    <w:lsdException w:name="Quote" w:semiHidden="0" w:uiPriority="29" w:unhideWhenUsed="0" w:qFormat="1"/>
+    <w:lsdException w:name="Intense Quote" w:semiHidden="0" w:uiPriority="30" w:unhideWhenUsed="0" w:qFormat="1"/>
+    <w:lsdException w:name="Medium List 2 Accent 1" w:semiHidden="0" w:uiPriority="66" w:unhideWhenUsed="0"/>
+    <w:lsdException w:name="Medium Grid 1 Accent 1" w:semiHidden="0" w:uiPriority="67" w:unhideWhenUsed="0"/>
+    <w:lsdException w:name="Medium Grid 2 Accent 1" w:semiHidden="0" w:uiPriority="68" w:unhideWhenUsed="0"/>
+    <w:lsdException w:name="Medium Grid 3 Accent 1" w:semiHidden="0" w:uiPriority="69" w:unhideWhenUsed="0"/>
+    <w:lsdException w:name="Dark List Accent 1" w:semiHidden="0" w:uiPriority="70" w:unhideWhenUsed="0"/>
+    <w:lsdException w:name="Colorful Shading Accent 1" w:semiHidden="0" w:uiPriority="71" w:unhideWhenUsed="0"/>
+    <w:lsdException w:name="Colorful List Accent 1" w:semiHidden="0" w:uiPriority="72" w:unhideWhenUsed="0"/>
+    <w:lsdException w:name="Colorful Grid Accent 1" w:semiHidden="0" w:uiPriority="73" w:unhideWhenUsed="0"/>
+    <w:lsdException w:name="Light Shading Accent 2" w:semiHidden="0" w:uiPriority="60" w:unhideWhenUsed="0"/>
+    <w:lsdException w:name="Light List Accent 2" w:semiHidden="0" w:uiPriority="61" w:unhideWhenUsed="0"/>
+    <w:lsdException w:name="Light Grid Accent 2" w:semiHidden="0" w:uiPriority="62" w:unhideWhenUsed="0"/>
+    <w:lsdException w:name="Medium Shading 1 Accent 2" w:semiHidden="0" w:uiPriority="63" w:unhideWhenUsed="0"/>
+    <w:lsdException w:name="Medium Shading 2 Accent 2" w:semiHidden="0" w:uiPriority="64" w:unhideWhenUsed="0"/>
+    <w:lsdException w:name="Medium List 1 Accent 2" w:semiHidden="0" w:uiPriority="65" w:unhideWhenUsed="0"/>
+    <w:lsdException w:name="Medium List 2 Accent 2" w:semiHidden="0" w:uiPriority="66" w:unhideWhenUsed="0"/>
+    <w:lsdException w:name="Medium Grid 1 Accent 2" w:semiHidden="0" w:uiPriority="67" w:unhideWhenUsed="0"/>
+    <w:lsdException w:name="Medium Grid 2 Accent 2" w:semiHidden="0" w:uiPriority="68" w:unhideWhenUsed="0"/>
+    <w:lsdException w:name="Medium Grid 3 Accent 2" w:semiHidden="0" w:uiPriority="69" w:unhideWhenUsed="0"/>
+    <w:lsdException w:name="Dark List Accent 2" w:semiHidden="0" w:uiPriority="70" w:unhideWhenUsed="0"/>
+    <w:lsdException w:name="Colorful Shading Accent 2" w:semiHidden="0" w:uiPriority="71" w:unhideWhenUsed="0"/>
+    <w:lsdException w:name="Colorful List Accent 2" w:semiHidden="0" w:uiPriority="72" w:unhideWhenUsed="0"/>
+    <w:lsdException w:name="Colorful Grid Accent 2" w:semiHidden="0" w:uiPriority="73" w:unhideWhenUsed="0"/>
+    <w:lsdException w:name="Light Shading Accent 3" w:semiHidden="0" w:uiPriority="60" w:unhideWhenUsed="0"/>
+    <w:lsdException w:name="Light List Accent 3" w:semiHidden="0" w:uiPriority="61" w:unhideWhenUsed="0"/>
+    <w:lsdException w:name="Light Grid Accent 3" w:semiHidden="0" w:uiPriority="62" w:unhideWhenUsed="0"/>
+    <w:lsdException w:name="Medium Shading 1 Accent 3" w:semiHidden="0" w:uiPriority="63" w:unhideWhenUsed="0"/>
+    <w:lsdException w:name="Medium Shading 2 Accent 3" w:semiHidden="0" w:uiPriority="64" w:unhideWhenUsed="0"/>
+    <w:lsdException w:name="Medium List 1 Accent 3" w:semiHidden="0" w:uiPriority="65" w:unhideWhenUsed="0"/>
+    <w:lsdException w:name="Medium List 2 Accent 3" w:semiHidden="0" w:uiPriority="66" w:unhideWhenUsed="0"/>
+    <w:lsdException w:name="Medium Grid 1 Accent 3" w:semiHidden="0" w:uiPriority="67" w:unhideWhenUsed="0"/>
+    <w:lsdException w:name="Medium Grid 2 Accent 3" w:semiHidden="0" w:uiPriority="68" w:unhideWhenUsed="0"/>
+    <w:lsdException w:name="Medium Grid 3 Accent 3" w:semiHidden="0" w:uiPriority="69" w:unhideWhenUsed="0"/>
+    <w:lsdException w:name="Dark List Accent 3" w:semiHidden="0" w:uiPriority="70" w:unhideWhenUsed="0"/>
+    <w:lsdException w:name="Colorful Shading Accent 3" w:semiHidden="0" w:uiPriority="71" w:unhideWhenUsed="0"/>
+    <w:lsdException w:name="Colorful List Accent 3" w:semiHidden="0" w:uiPriority="72" w:unhideWhenUsed="0"/>
+    <w:lsdException w:name="Colorful Grid Accent 3" w:semiHidden="0" w:uiPriority="73" w:unhideWhenUsed="0"/>
+    <w:lsdException w:name="Light Shading Accent 4" w:semiHidden="0" w:uiPriority="60" w:unhideWhenUsed="0"/>
+    <w:lsdException w:name="Light List Accent 4" w:semiHidden="0" w:uiPriority="61" w:unhideWhenUsed="0"/>
+    <w:lsdException w:name="Light Grid Accent 4" w:semiHidden="0" w:uiPriority="62" w:unhideWhenUsed="0"/>
+    <w:lsdException w:name="Medium Shading 1 Accent 4" w:semiHidden="0" w:uiPriority="63" w:unhideWhenUsed="0"/>
+    <w:lsdException w:name="Medium Shading 2 Accent 4" w:semiHidden="0" w:uiPriority="64" w:unhideWhenUsed="0"/>
+    <w:lsdException w:name="Medium List 1 Accent 4" w:semiHidden="0" w:uiPriority="65" w:unhideWhenUsed="0"/>
+    <w:lsdException w:name="Medium List 2 Accent 4" w:semiHidden="0" w:uiPriority="66" w:unhideWhenUsed="0"/>
+    <w:lsdException w:name="Medium Grid 1 Accent 4" w:semiHidden="0" w:uiPriority="67" w:unhideWhenUsed="0"/>
+    <w:lsdException w:name="Medium Grid 2 Accent 4" w:semiHidden="0" w:uiPriority="68" w:unhideWhenUsed="0"/>
+    <w:lsdException w:name="Medium Grid 3 Accent 4" w:semiHidden="0" w:uiPriority="69" w:unhideWhenUsed="0"/>
+    <w:lsdException w:name="Dark List Accent 4" w:semiHidden="0" w:uiPriority="70" w:unhideWhenUsed="0"/>
+    <w:lsdException w:name="Colorful Shading Accent 4" w:semiHidden="0" w:uiPriority="71" w:unhideWhenUsed="0"/>
+    <w:lsdException w:name="Colorful List Accent 4" w:semiHidden="0" w:uiPriority="72" w:unhideWhenUsed="0"/>
+    <w:lsdException w:name="Colorful Grid Accent 4" w:semiHidden="0" w:uiPriority="73" w:unhideWhenUsed="0"/>
+    <w:lsdException w:name="Light Shading Accent 5" w:semiHidden="0" w:uiPriority="60" w:unhideWhenUsed="0"/>
+    <w:lsdException w:name="Light List Accent 5" w:semiHidden="0" w:uiPriority="61" w:unhideWhenUsed="0"/>
+    <w:lsdException w:name="Light Grid Accent 5" w:semiHidden="0" w:uiPriority="62" w:unhideWhenUsed="0"/>
+    <w:lsdException w:name="Medium Shading 1 Accent 5" w:semiHidden="0" w:uiPriority="63" w:unhideWhenUsed="0"/>
+    <w:lsdException w:name="Medium Shading 2 Accent 5" w:semiHidden="0" w:uiPriority="64" w:unhideWhenUsed="0"/>
+    <w:lsdException w:name="Medium List 1 Accent 5" w:semiHidden="0" w:uiPriority="65" w:unhideWhenUsed="0"/>
+    <w:lsdException w:name="Medium List 2 Accent 5" w:semiHidden="0" w:uiPriority="66" w:unhideWhenUsed="0"/>
+    <w:lsdException w:name="Medium Grid 1 Accent 5" w:semiHidden="0" w:uiPriority="67" w:unhideWhenUsed="0"/>
+    <w:lsdException w:name="Medium Grid 2 Accent 5" w:semiHidden="0" w:uiPriority="68" w:unhideWhenUsed="0"/>
+    <w:lsdException w:name="Medium Grid 3 Accent 5" w:semiHidden="0" w:uiPriority="69" w:unhideWhenUsed="0"/>
+    <w:lsdException w:name="Dark List Accent 5" w:semiHidden="0" w:uiPriority="70" w:unhideWhenUsed="0"/>
+    <w:lsdException w:name="Colorful Shading Accent 5" w:semiHidden="0" w:uiPriority="71" w:unhideWhenUsed="0"/>
+    <w:lsdException w:name="Colorful List Accent 5" w:semiHidden="0" w:uiPriority="72" w:unhideWhenUsed="0"/>
+    <w:lsdException w:name="Colorful Grid Accent 5" w:semiHidden="0" w:uiPriority="73" w:unhideWhenUsed="0"/>
+    <w:lsdException w:name="Light Shading Accent 6" w:semiHidden="0" w:uiPriority="60" w:unhideWhenUsed="0"/>
+    <w:lsdException w:name="Light List Accent 6" w:semiHidden="0" w:uiPriority="61" w:unhideWhenUsed="0"/>
+    <w:lsdException w:name="Light Grid Accent 6" w:semiHidden="0" w:uiPriority="62" w:unhideWhenUsed="0"/>
+    <w:lsdException w:name="Medium Shading 1 Accent 6" w:semiHidden="0" w:uiPriority="63" w:unhideWhenUsed="0"/>
+    <w:lsdException w:name="Medium Shading 2 Accent 6" w:semiHidden="0" w:uiPriority="64" w:unhideWhenUsed="0"/>
+    <w:lsdException w:name="Medium List 1 Accent 6" w:semiHidden="0" w:uiPriority="65" w:unhideWhenUsed="0"/>
+    <w:lsdException w:name="Medium List 2 Accent 6" w:semiHidden="0" w:uiPriority="66" w:unhideWhenUsed="0"/>
+    <w:lsdException w:name="Medium Grid 1 Accent 6" w:semiHidden="0" w:uiPriority="67" w:unhideWhenUsed="0"/>
+    <w:lsdException w:name="Medium Grid 2 Accent 6" w:semiHidden="0" w:uiPriority="68" w:unhideWhenUsed="0"/>
+    <w:lsdException w:name="Medium Grid 3 Accent 6" w:semiHidden="0" w:uiPriority="69" w:unhideWhenUsed="0"/>
+    <w:lsdException w:name="Dark List Accent 6" w:semiHidden="0" w:uiPriority="70" w:unhideWhenUsed="0"/>
+    <w:lsdException w:name="Colorful Shading Accent 6" w:semiHidden="0" w:uiPriority="71" w:unhideWhenUsed="0"/>
+    <w:lsdException w:name="Colorful List Accent 6" w:semiHidden="0" w:uiPriority="72" w:unhideWhenUsed="0"/>
+    <w:lsdException w:name="Colorful Grid Accent 6" w:semiHidden="0" w:uiPriority="73" w:unhideWhenUsed="0"/>
+    <w:lsdException w:name="Subtle Emphasis" w:semiHidden="0" w:uiPriority="19" w:unhideWhenUsed="0" w:qFormat="1"/>
+    <w:lsdException w:name="Intense Emphasis" w:semiHidden="0" w:uiPriority="21" w:unhideWhenUsed="0" w:qFormat="1"/>
+    <w:lsdException w:name="Subtle Reference" w:semiHidden="0" w:uiPriority="31" w:unhideWhenUsed="0" w:qFormat="1"/>
+    <w:lsdException w:name="Intense Reference" w:semiHidden="0" w:uiPriority="32" w:unhideWhenUsed="0" w:qFormat="1"/>
+    <w:lsdException w:name="Book Title" w:semiHidden="0" w:uiPriority="33" w:unhideWhenUsed="0" w:qFormat="1"/>
+    <w:lsdException w:name="Bibliography" w:uiPriority="37"/>
+    <w:lsdException w:name="TOC Heading" w:uiPriority="39" w:qFormat="1"/>
   </w:latentStyles>
   <w:style w:type="paragraph" w:default="1" w:styleId="Normal">
     <w:name w:val="Normal"/>
@@ -11061,6 +10399,7 @@
     <w:uiPriority w:val="99"/>
     <w:semiHidden/>
     <w:unhideWhenUsed/>
+    <w:qFormat/>
     <w:tblPr>
       <w:tblInd w:w="0" w:type="dxa"/>
       <w:tblCellMar>
@@ -11170,6 +10509,7 @@
       <w:szCs w:val="20"/>
     </w:rPr>
     <w:tblPr>
+      <w:tblInd w:w="0" w:type="dxa"/>
       <w:tblBorders>
         <w:top w:val="single" w:sz="4" w:space="0" w:color="000000"/>
         <w:left w:val="single" w:sz="4" w:space="0" w:color="000000"/>
@@ -11178,6 +10518,12 @@
         <w:insideH w:val="single" w:sz="4" w:space="0" w:color="000000"/>
         <w:insideV w:val="single" w:sz="4" w:space="0" w:color="000000"/>
       </w:tblBorders>
+      <w:tblCellMar>
+        <w:top w:w="0" w:type="dxa"/>
+        <w:left w:w="108" w:type="dxa"/>
+        <w:bottom w:w="0" w:type="dxa"/>
+        <w:right w:w="108" w:type="dxa"/>
+      </w:tblCellMar>
     </w:tblPr>
   </w:style>
   <w:style w:type="paragraph" w:styleId="Header">

</xml_diff>